<commit_message>
added draft material for context section
</commit_message>
<xml_diff>
--- a/docs/ESIP-Biological-Data-Cluster--BDS--Primer-Guide.docx
+++ b/docs/ESIP-Biological-Data-Cluster--BDS--Primer-Guide.docx
@@ -1057,7 +1057,51 @@
                 <w:szCs w:val="18"/>
                 <w:color w:val="000000"/>
               </w:rPr>
-              <w:t xml:space="preserve">5</w:t>
+              <w:t xml:space="preserve">1</w:t>
+            </w:r>
+          </w:p>
+        </w:tc>
+        <w:tc>
+          <w:tcPr>
+            <w:tcBorders>
+              <w:bottom w:val="none" w:sz="0" w:space="0" w:color="000000"/>
+              <w:top w:val="none" w:sz="0" w:space="0" w:color="000000"/>
+              <w:left w:val="none" w:sz="0" w:space="0" w:color="000000"/>
+              <w:right w:val="none" w:sz="0" w:space="0" w:color="000000"/>
+            </w:tcBorders>
+            <w:shd w:val="clear" w:color="auto" w:fill="FFFFFF"/>
+            <w:tcMar>
+              <w:top w:w="0" w:type="dxa"/>
+              <w:bottom w:w="0" w:type="dxa"/>
+              <w:left w:w="0" w:type="dxa"/>
+              <w:right w:w="0" w:type="dxa"/>
+            </w:tcMar>
+            <w:vAlign w:val="center"/>
+          </w:tcPr>
+          <w:p>
+            <w:pPr>
+              <w:pStyle w:val="Normal"/>
+              <w:jc w:val="right"/>
+              <w:pBdr>
+                <w:bottom w:val="none" w:sz="0" w:space="0" w:color="000000"/>
+                <w:top w:val="none" w:sz="0" w:space="0" w:color="000000"/>
+                <w:left w:val="none" w:sz="0" w:space="0" w:color="000000"/>
+                <w:right w:val="none" w:sz="0" w:space="0" w:color="000000"/>
+              </w:pBdr>
+              <w:spacing w:after="100" w:before="100" w:line="240"/>
+              <w:ind w:left="100" w:right="100" w:firstLine="0" w:firstLineChars="0"/>
+            </w:pPr>
+            <w:r xmlns:w="http://schemas.openxmlformats.org/wordprocessingml/2006/main" xmlns:wp="http://schemas.openxmlformats.org/drawingml/2006/wordprocessingDrawing" xmlns:r="http://schemas.openxmlformats.org/officeDocument/2006/relationships" xmlns:w14="http://schemas.microsoft.com/office/word/2010/wordml">
+              <w:rPr>
+                <w:rFonts w:ascii="Arial" w:hAnsi="Arial" w:eastAsia="Arial" w:cs="Arial"/>
+                <w:i w:val="false"/>
+                <w:b w:val="false"/>
+                <w:u w:val="none"/>
+                <w:sz w:val="18"/>
+                <w:szCs w:val="18"/>
+                <w:color w:val="000000"/>
+              </w:rPr>
+              <w:t xml:space="preserve">3</w:t>
             </w:r>
           </w:p>
         </w:tc>
@@ -1102,50 +1146,6 @@
                 <w:color w:val="000000"/>
               </w:rPr>
               <w:t xml:space="preserve">2</w:t>
-            </w:r>
-          </w:p>
-        </w:tc>
-        <w:tc>
-          <w:tcPr>
-            <w:tcBorders>
-              <w:bottom w:val="none" w:sz="0" w:space="0" w:color="000000"/>
-              <w:top w:val="none" w:sz="0" w:space="0" w:color="000000"/>
-              <w:left w:val="none" w:sz="0" w:space="0" w:color="000000"/>
-              <w:right w:val="none" w:sz="0" w:space="0" w:color="000000"/>
-            </w:tcBorders>
-            <w:shd w:val="clear" w:color="auto" w:fill="FFFFFF"/>
-            <w:tcMar>
-              <w:top w:w="0" w:type="dxa"/>
-              <w:bottom w:w="0" w:type="dxa"/>
-              <w:left w:w="0" w:type="dxa"/>
-              <w:right w:w="0" w:type="dxa"/>
-            </w:tcMar>
-            <w:vAlign w:val="center"/>
-          </w:tcPr>
-          <w:p>
-            <w:pPr>
-              <w:pStyle w:val="Normal"/>
-              <w:jc w:val="right"/>
-              <w:pBdr>
-                <w:bottom w:val="none" w:sz="0" w:space="0" w:color="000000"/>
-                <w:top w:val="none" w:sz="0" w:space="0" w:color="000000"/>
-                <w:left w:val="none" w:sz="0" w:space="0" w:color="000000"/>
-                <w:right w:val="none" w:sz="0" w:space="0" w:color="000000"/>
-              </w:pBdr>
-              <w:spacing w:after="100" w:before="100" w:line="240"/>
-              <w:ind w:left="100" w:right="100" w:firstLine="0" w:firstLineChars="0"/>
-            </w:pPr>
-            <w:r xmlns:w="http://schemas.openxmlformats.org/wordprocessingml/2006/main" xmlns:wp="http://schemas.openxmlformats.org/drawingml/2006/wordprocessingDrawing" xmlns:r="http://schemas.openxmlformats.org/officeDocument/2006/relationships" xmlns:w14="http://schemas.microsoft.com/office/word/2010/wordml">
-              <w:rPr>
-                <w:rFonts w:ascii="Arial" w:hAnsi="Arial" w:eastAsia="Arial" w:cs="Arial"/>
-                <w:i w:val="false"/>
-                <w:b w:val="false"/>
-                <w:u w:val="none"/>
-                <w:sz w:val="18"/>
-                <w:szCs w:val="18"/>
-                <w:color w:val="000000"/>
-              </w:rPr>
-              <w:t xml:space="preserve">1</w:t>
             </w:r>
           </w:p>
         </w:tc>
@@ -1442,7 +1442,7 @@
                 <w:szCs w:val="18"/>
                 <w:color w:val="000000"/>
               </w:rPr>
-              <w:t xml:space="preserve">0</w:t>
+              <w:t xml:space="preserve">3</w:t>
             </w:r>
           </w:p>
         </w:tc>
@@ -1718,7 +1718,7 @@
                 <w:szCs w:val="18"/>
                 <w:color w:val="000000"/>
               </w:rPr>
-              <w:t xml:space="preserve">1</w:t>
+              <w:t xml:space="preserve">4</w:t>
             </w:r>
           </w:p>
         </w:tc>
@@ -1856,7 +1856,7 @@
                 <w:szCs w:val="18"/>
                 <w:color w:val="000000"/>
               </w:rPr>
-              <w:t xml:space="preserve">3</w:t>
+              <w:t xml:space="preserve">0</w:t>
             </w:r>
           </w:p>
         </w:tc>
@@ -1994,7 +1994,7 @@
                 <w:szCs w:val="18"/>
                 <w:color w:val="000000"/>
               </w:rPr>
-              <w:t xml:space="preserve">3</w:t>
+              <w:t xml:space="preserve">5</w:t>
             </w:r>
           </w:p>
         </w:tc>
@@ -2132,7 +2132,7 @@
                 <w:szCs w:val="18"/>
                 <w:color w:val="000000"/>
               </w:rPr>
-              <w:t xml:space="preserve">0</w:t>
+              <w:t xml:space="preserve">3</w:t>
             </w:r>
           </w:p>
         </w:tc>

</xml_diff>

<commit_message>
update again after saving yml
</commit_message>
<xml_diff>
--- a/docs/ESIP-Biological-Data-Cluster--BDS--Primer-Guide.docx
+++ b/docs/ESIP-Biological-Data-Cluster--BDS--Primer-Guide.docx
@@ -260,31 +260,13 @@
     <w:bookmarkEnd w:id="25"/>
     <w:bookmarkEnd w:id="26"/>
     <w:bookmarkEnd w:id="27"/>
-    <w:bookmarkStart w:id="99" w:name="make-your-data-software-ready"/>
+    <w:bookmarkStart w:id="28" w:name="Xdcdac25fe8c3765ade3571e65f322763f364536"/>
     <w:p>
       <w:pPr>
         <w:pStyle w:val="Heading1"/>
       </w:pPr>
       <w:r>
-        <w:t xml:space="preserve">MAKE YOUR DATA SOFTWARE READY</w:t>
-      </w:r>
-    </w:p>
-    <w:bookmarkStart w:id="34" w:name="use-non-proprietary-formats"/>
-    <w:p>
-      <w:pPr>
-        <w:pStyle w:val="Heading2"/>
-      </w:pPr>
-      <w:r>
-        <w:t xml:space="preserve">Use non-proprietary formats</w:t>
-      </w:r>
-    </w:p>
-    <w:bookmarkStart w:id="28" w:name="why"/>
-    <w:p>
-      <w:pPr>
-        <w:pStyle w:val="Heading3"/>
-      </w:pPr>
-      <w:r>
-        <w:t xml:space="preserve">Why?</w:t>
+        <w:t xml:space="preserve">1. PROVIDE CONTEXT AND UNDERSTANDABILITY TO YOUR DATA</w:t>
       </w:r>
     </w:p>
     <w:p>
@@ -296,7 +278,7 @@
         <w:pStyle w:val="Compact"/>
       </w:pPr>
       <w:r>
-        <w:t xml:space="preserve">Allows data to be useful in perpetuity by ensuring data readability and reusability across multiple platforms.</w:t>
+        <w:t xml:space="preserve">Why?</w:t>
       </w:r>
     </w:p>
     <w:p>
@@ -308,7 +290,7 @@
         <w:pStyle w:val="Compact"/>
       </w:pPr>
       <w:r>
-        <w:t xml:space="preserve">To align better with the FAIR principles (findability, accessibility, interoperability, reusability)</w:t>
+        <w:t xml:space="preserve">Key Information</w:t>
       </w:r>
     </w:p>
     <w:p>
@@ -320,17 +302,35 @@
         <w:pStyle w:val="Compact"/>
       </w:pPr>
       <w:r>
-        <w:t xml:space="preserve">Makes data more socially equitable, supporting open science. Proprietary formats can depend on software that require licenses, which not everyone can afford/has access to.</w:t>
+        <w:t xml:space="preserve">Top 5 References</w:t>
       </w:r>
     </w:p>
     <w:bookmarkEnd w:id="28"/>
-    <w:bookmarkStart w:id="30" w:name="key-information"/>
+    <w:bookmarkStart w:id="100" w:name="make-your-data-software-ready"/>
+    <w:p>
+      <w:pPr>
+        <w:pStyle w:val="Heading1"/>
+      </w:pPr>
+      <w:r>
+        <w:t xml:space="preserve">MAKE YOUR DATA SOFTWARE READY</w:t>
+      </w:r>
+    </w:p>
+    <w:bookmarkStart w:id="35" w:name="use-non-proprietary-formats"/>
+    <w:p>
+      <w:pPr>
+        <w:pStyle w:val="Heading2"/>
+      </w:pPr>
+      <w:r>
+        <w:t xml:space="preserve">Use non-proprietary formats</w:t>
+      </w:r>
+    </w:p>
+    <w:bookmarkStart w:id="29" w:name="why"/>
     <w:p>
       <w:pPr>
         <w:pStyle w:val="Heading3"/>
       </w:pPr>
       <w:r>
-        <w:t xml:space="preserve">Key Information</w:t>
+        <w:t xml:space="preserve">Why?</w:t>
       </w:r>
     </w:p>
     <w:p>
@@ -338,6 +338,52 @@
         <w:numPr>
           <w:ilvl w:val="0"/>
           <w:numId w:val="1003"/>
+        </w:numPr>
+        <w:pStyle w:val="Compact"/>
+      </w:pPr>
+      <w:r>
+        <w:t xml:space="preserve">Allows data to be useful in perpetuity by ensuring data readability and reusability across multiple platforms.</w:t>
+      </w:r>
+    </w:p>
+    <w:p>
+      <w:pPr>
+        <w:numPr>
+          <w:ilvl w:val="0"/>
+          <w:numId w:val="1003"/>
+        </w:numPr>
+        <w:pStyle w:val="Compact"/>
+      </w:pPr>
+      <w:r>
+        <w:t xml:space="preserve">To align better with the FAIR principles (findability, accessibility, interoperability, reusability)</w:t>
+      </w:r>
+    </w:p>
+    <w:p>
+      <w:pPr>
+        <w:numPr>
+          <w:ilvl w:val="0"/>
+          <w:numId w:val="1003"/>
+        </w:numPr>
+        <w:pStyle w:val="Compact"/>
+      </w:pPr>
+      <w:r>
+        <w:t xml:space="preserve">Makes data more socially equitable, supporting open science. Proprietary formats can depend on software that require licenses, which not everyone can afford/has access to.</w:t>
+      </w:r>
+    </w:p>
+    <w:bookmarkEnd w:id="29"/>
+    <w:bookmarkStart w:id="31" w:name="key-information"/>
+    <w:p>
+      <w:pPr>
+        <w:pStyle w:val="Heading3"/>
+      </w:pPr>
+      <w:r>
+        <w:t xml:space="preserve">Key Information</w:t>
+      </w:r>
+    </w:p>
+    <w:p>
+      <w:pPr>
+        <w:numPr>
+          <w:ilvl w:val="0"/>
+          <w:numId w:val="1004"/>
         </w:numPr>
         <w:pStyle w:val="Compact"/>
       </w:pPr>
@@ -359,7 +405,7 @@
       <w:pPr>
         <w:numPr>
           <w:ilvl w:val="0"/>
-          <w:numId w:val="1003"/>
+          <w:numId w:val="1004"/>
         </w:numPr>
         <w:pStyle w:val="Compact"/>
       </w:pPr>
@@ -369,7 +415,7 @@
       <w:r>
         <w:t xml:space="preserve"> </w:t>
       </w:r>
-      <w:hyperlink r:id="rId29">
+      <w:hyperlink r:id="rId30">
         <w:r>
           <w:rPr>
             <w:rStyle w:val="Hyperlink"/>
@@ -417,7 +463,7 @@
       <w:pPr>
         <w:numPr>
           <w:ilvl w:val="0"/>
-          <w:numId w:val="1003"/>
+          <w:numId w:val="1004"/>
         </w:numPr>
         <w:pStyle w:val="Compact"/>
       </w:pPr>
@@ -425,8 +471,8 @@
         <w:t xml:space="preserve">Many applications (e.g. Microsoft Office) allow exporting in multiple formats.</w:t>
       </w:r>
     </w:p>
-    <w:bookmarkEnd w:id="30"/>
-    <w:bookmarkStart w:id="33" w:name="top-references"/>
+    <w:bookmarkEnd w:id="31"/>
+    <w:bookmarkStart w:id="34" w:name="top-references"/>
     <w:p>
       <w:pPr>
         <w:pStyle w:val="Heading3"/>
@@ -439,7 +485,7 @@
       <w:pPr>
         <w:numPr>
           <w:ilvl w:val="0"/>
-          <w:numId w:val="1004"/>
+          <w:numId w:val="1005"/>
         </w:numPr>
         <w:pStyle w:val="Compact"/>
       </w:pPr>
@@ -449,7 +495,7 @@
       <w:r>
         <w:br/>
       </w:r>
-      <w:hyperlink r:id="rId31">
+      <w:hyperlink r:id="rId32">
         <w:r>
           <w:rPr>
             <w:rStyle w:val="Hyperlink"/>
@@ -462,7 +508,7 @@
       <w:pPr>
         <w:numPr>
           <w:ilvl w:val="0"/>
-          <w:numId w:val="1004"/>
+          <w:numId w:val="1005"/>
         </w:numPr>
         <w:pStyle w:val="Compact"/>
       </w:pPr>
@@ -472,7 +518,7 @@
       <w:r>
         <w:br/>
       </w:r>
-      <w:hyperlink r:id="rId32">
+      <w:hyperlink r:id="rId33">
         <w:r>
           <w:rPr>
             <w:rStyle w:val="Hyperlink"/>
@@ -481,9 +527,9 @@
         </w:r>
       </w:hyperlink>
     </w:p>
-    <w:bookmarkEnd w:id="33"/>
     <w:bookmarkEnd w:id="34"/>
-    <w:bookmarkStart w:id="43" w:name="Xc1061a9790a0cbd7caee0daf26b6a65466d9308"/>
+    <w:bookmarkEnd w:id="35"/>
+    <w:bookmarkStart w:id="44" w:name="Xc1061a9790a0cbd7caee0daf26b6a65466d9308"/>
     <w:p>
       <w:pPr>
         <w:pStyle w:val="Heading2"/>
@@ -492,7 +538,7 @@
         <w:t xml:space="preserve">Structure tabular data in tidy/long format</w:t>
       </w:r>
     </w:p>
-    <w:bookmarkStart w:id="35" w:name="why-1"/>
+    <w:bookmarkStart w:id="36" w:name="why-1"/>
     <w:p>
       <w:pPr>
         <w:pStyle w:val="Heading3"/>
@@ -517,7 +563,7 @@
       <w:pPr>
         <w:numPr>
           <w:ilvl w:val="0"/>
-          <w:numId w:val="1005"/>
+          <w:numId w:val="1006"/>
         </w:numPr>
         <w:pStyle w:val="Compact"/>
       </w:pPr>
@@ -529,52 +575,52 @@
       <w:pPr>
         <w:numPr>
           <w:ilvl w:val="1"/>
+          <w:numId w:val="1007"/>
+        </w:numPr>
+        <w:pStyle w:val="Compact"/>
+      </w:pPr>
+      <w:r>
+        <w:t xml:space="preserve">Clear structure: one observation per row</w:t>
+      </w:r>
+    </w:p>
+    <w:p>
+      <w:pPr>
+        <w:numPr>
+          <w:ilvl w:val="1"/>
+          <w:numId w:val="1007"/>
+        </w:numPr>
+        <w:pStyle w:val="Compact"/>
+      </w:pPr>
+      <w:r>
+        <w:t xml:space="preserve">Data are as atomic as possible (e.g., don’t mix types in field)</w:t>
+      </w:r>
+    </w:p>
+    <w:p>
+      <w:pPr>
+        <w:numPr>
+          <w:ilvl w:val="0"/>
           <w:numId w:val="1006"/>
         </w:numPr>
         <w:pStyle w:val="Compact"/>
       </w:pPr>
       <w:r>
-        <w:t xml:space="preserve">Clear structure: one observation per row</w:t>
-      </w:r>
-    </w:p>
-    <w:p>
-      <w:pPr>
-        <w:numPr>
-          <w:ilvl w:val="1"/>
+        <w:t xml:space="preserve">In the biological data community, tidy formats are more likely to work with commonly-used software</w:t>
+      </w:r>
+    </w:p>
+    <w:p>
+      <w:pPr>
+        <w:numPr>
+          <w:ilvl w:val="0"/>
           <w:numId w:val="1006"/>
         </w:numPr>
         <w:pStyle w:val="Compact"/>
       </w:pPr>
       <w:r>
-        <w:t xml:space="preserve">Data are as atomic as possible (e.g., don’t mix types in field)</w:t>
-      </w:r>
-    </w:p>
-    <w:p>
-      <w:pPr>
-        <w:numPr>
-          <w:ilvl w:val="0"/>
-          <w:numId w:val="1005"/>
-        </w:numPr>
-        <w:pStyle w:val="Compact"/>
-      </w:pPr>
-      <w:r>
-        <w:t xml:space="preserve">In the biological data community, tidy formats are more likely to work with commonly-used software</w:t>
-      </w:r>
-    </w:p>
-    <w:p>
-      <w:pPr>
-        <w:numPr>
-          <w:ilvl w:val="0"/>
-          <w:numId w:val="1005"/>
-        </w:numPr>
-        <w:pStyle w:val="Compact"/>
-      </w:pPr>
-      <w:r>
         <w:t xml:space="preserve">Easier to aggregate data across multiple files</w:t>
       </w:r>
     </w:p>
-    <w:bookmarkEnd w:id="35"/>
-    <w:bookmarkStart w:id="36" w:name="key-information-1"/>
+    <w:bookmarkEnd w:id="36"/>
+    <w:bookmarkStart w:id="37" w:name="key-information-1"/>
     <w:p>
       <w:pPr>
         <w:pStyle w:val="Heading3"/>
@@ -875,7 +921,7 @@
                 <w:szCs w:val="18"/>
                 <w:color w:val="000000"/>
               </w:rPr>
-              <w:t xml:space="preserve">4</w:t>
+              <w:t xml:space="preserve">5</w:t>
             </w:r>
           </w:p>
         </w:tc>
@@ -919,7 +965,7 @@
                 <w:szCs w:val="18"/>
                 <w:color w:val="000000"/>
               </w:rPr>
-              <w:t xml:space="preserve">1</w:t>
+              <w:t xml:space="preserve">2</w:t>
             </w:r>
           </w:p>
         </w:tc>
@@ -963,7 +1009,7 @@
                 <w:szCs w:val="18"/>
                 <w:color w:val="000000"/>
               </w:rPr>
-              <w:t xml:space="preserve">5</w:t>
+              <w:t xml:space="preserve">2</w:t>
             </w:r>
           </w:p>
         </w:tc>
@@ -1057,7 +1103,7 @@
                 <w:szCs w:val="18"/>
                 <w:color w:val="000000"/>
               </w:rPr>
-              <w:t xml:space="preserve">1</w:t>
+              <w:t xml:space="preserve">4</w:t>
             </w:r>
           </w:p>
         </w:tc>
@@ -1101,7 +1147,7 @@
                 <w:szCs w:val="18"/>
                 <w:color w:val="000000"/>
               </w:rPr>
-              <w:t xml:space="preserve">3</w:t>
+              <w:t xml:space="preserve">0</w:t>
             </w:r>
           </w:p>
         </w:tc>
@@ -1145,7 +1191,7 @@
                 <w:szCs w:val="18"/>
                 <w:color w:val="000000"/>
               </w:rPr>
-              <w:t xml:space="preserve">2</w:t>
+              <w:t xml:space="preserve">1</w:t>
             </w:r>
           </w:p>
         </w:tc>
@@ -1442,7 +1488,7 @@
                 <w:szCs w:val="18"/>
                 <w:color w:val="000000"/>
               </w:rPr>
-              <w:t xml:space="preserve">3</w:t>
+              <w:t xml:space="preserve">2</w:t>
             </w:r>
           </w:p>
         </w:tc>
@@ -1580,7 +1626,7 @@
                 <w:szCs w:val="18"/>
                 <w:color w:val="000000"/>
               </w:rPr>
-              <w:t xml:space="preserve">0</w:t>
+              <w:t xml:space="preserve">4</w:t>
             </w:r>
           </w:p>
         </w:tc>
@@ -1718,7 +1764,7 @@
                 <w:szCs w:val="18"/>
                 <w:color w:val="000000"/>
               </w:rPr>
-              <w:t xml:space="preserve">4</w:t>
+              <w:t xml:space="preserve">3</w:t>
             </w:r>
           </w:p>
         </w:tc>
@@ -1856,7 +1902,7 @@
                 <w:szCs w:val="18"/>
                 <w:color w:val="000000"/>
               </w:rPr>
-              <w:t xml:space="preserve">0</w:t>
+              <w:t xml:space="preserve">4</w:t>
             </w:r>
           </w:p>
         </w:tc>
@@ -1994,7 +2040,7 @@
                 <w:szCs w:val="18"/>
                 <w:color w:val="000000"/>
               </w:rPr>
-              <w:t xml:space="preserve">5</w:t>
+              <w:t xml:space="preserve">0</w:t>
             </w:r>
           </w:p>
         </w:tc>
@@ -2132,7 +2178,7 @@
                 <w:szCs w:val="18"/>
                 <w:color w:val="000000"/>
               </w:rPr>
-              <w:t xml:space="preserve">3</w:t>
+              <w:t xml:space="preserve">2</w:t>
             </w:r>
           </w:p>
         </w:tc>
@@ -2142,34 +2188,12 @@
       <w:pPr>
         <w:numPr>
           <w:ilvl w:val="0"/>
-          <w:numId w:val="1007"/>
+          <w:numId w:val="1008"/>
         </w:numPr>
         <w:pStyle w:val="Compact"/>
       </w:pPr>
       <w:r>
         <w:t xml:space="preserve">Can be tricky working with multiple column datatypes</w:t>
-      </w:r>
-    </w:p>
-    <w:p>
-      <w:pPr>
-        <w:numPr>
-          <w:ilvl w:val="0"/>
-          <w:numId w:val="1007"/>
-        </w:numPr>
-        <w:pStyle w:val="Compact"/>
-      </w:pPr>
-      <w:r>
-        <w:t xml:space="preserve">Don’t use colors or text formatting in tabular data, and only include column names as metadata. All other notes, definitions, etc. should be in an external metadata file (e.g. data dictionary)</w:t>
-      </w:r>
-    </w:p>
-    <w:bookmarkEnd w:id="36"/>
-    <w:bookmarkStart w:id="42" w:name="top-references-1"/>
-    <w:p>
-      <w:pPr>
-        <w:pStyle w:val="Heading3"/>
-      </w:pPr>
-      <w:r>
-        <w:t xml:space="preserve">Top References</w:t>
       </w:r>
     </w:p>
     <w:p>
@@ -2181,12 +2205,34 @@
         <w:pStyle w:val="Compact"/>
       </w:pPr>
       <w:r>
+        <w:t xml:space="preserve">Don’t use colors or text formatting in tabular data, and only include column names as metadata. All other notes, definitions, etc. should be in an external metadata file (e.g. data dictionary)</w:t>
+      </w:r>
+    </w:p>
+    <w:bookmarkEnd w:id="37"/>
+    <w:bookmarkStart w:id="43" w:name="top-references-1"/>
+    <w:p>
+      <w:pPr>
+        <w:pStyle w:val="Heading3"/>
+      </w:pPr>
+      <w:r>
+        <w:t xml:space="preserve">Top References</w:t>
+      </w:r>
+    </w:p>
+    <w:p>
+      <w:pPr>
+        <w:numPr>
+          <w:ilvl w:val="0"/>
+          <w:numId w:val="1009"/>
+        </w:numPr>
+        <w:pStyle w:val="Compact"/>
+      </w:pPr>
+      <w:r>
         <w:t xml:space="preserve">Wickham, H. (2014). Tidy Data. Journal of Statistical Software, 59(10), 1–23.</w:t>
       </w:r>
       <w:r>
         <w:t xml:space="preserve"> </w:t>
       </w:r>
-      <w:hyperlink r:id="rId37">
+      <w:hyperlink r:id="rId38">
         <w:r>
           <w:rPr>
             <w:rStyle w:val="Hyperlink"/>
@@ -2199,7 +2245,7 @@
       <w:pPr>
         <w:numPr>
           <w:ilvl w:val="0"/>
-          <w:numId w:val="1008"/>
+          <w:numId w:val="1009"/>
         </w:numPr>
         <w:pStyle w:val="Compact"/>
       </w:pPr>
@@ -2209,7 +2255,7 @@
       <w:r>
         <w:br/>
       </w:r>
-      <w:hyperlink r:id="rId38">
+      <w:hyperlink r:id="rId39">
         <w:r>
           <w:rPr>
             <w:rStyle w:val="Hyperlink"/>
@@ -2222,7 +2268,7 @@
       <w:pPr>
         <w:numPr>
           <w:ilvl w:val="0"/>
-          <w:numId w:val="1008"/>
+          <w:numId w:val="1009"/>
         </w:numPr>
         <w:pStyle w:val="Compact"/>
       </w:pPr>
@@ -2232,7 +2278,7 @@
       <w:r>
         <w:br/>
       </w:r>
-      <w:hyperlink r:id="rId39">
+      <w:hyperlink r:id="rId40">
         <w:r>
           <w:rPr>
             <w:rStyle w:val="Hyperlink"/>
@@ -2245,7 +2291,7 @@
       <w:pPr>
         <w:numPr>
           <w:ilvl w:val="0"/>
-          <w:numId w:val="1008"/>
+          <w:numId w:val="1009"/>
         </w:numPr>
         <w:pStyle w:val="Compact"/>
       </w:pPr>
@@ -2255,7 +2301,7 @@
       <w:r>
         <w:br/>
       </w:r>
-      <w:hyperlink r:id="rId40">
+      <w:hyperlink r:id="rId41">
         <w:r>
           <w:rPr>
             <w:rStyle w:val="Hyperlink"/>
@@ -2268,7 +2314,7 @@
       <w:pPr>
         <w:numPr>
           <w:ilvl w:val="0"/>
-          <w:numId w:val="1008"/>
+          <w:numId w:val="1009"/>
         </w:numPr>
         <w:pStyle w:val="Compact"/>
       </w:pPr>
@@ -2278,7 +2324,7 @@
       <w:r>
         <w:br/>
       </w:r>
-      <w:hyperlink r:id="rId41">
+      <w:hyperlink r:id="rId42">
         <w:r>
           <w:rPr>
             <w:rStyle w:val="Hyperlink"/>
@@ -2287,9 +2333,9 @@
         </w:r>
       </w:hyperlink>
     </w:p>
-    <w:bookmarkEnd w:id="42"/>
     <w:bookmarkEnd w:id="43"/>
-    <w:bookmarkStart w:id="55" w:name="follow-iso-8601-for-dates"/>
+    <w:bookmarkEnd w:id="44"/>
+    <w:bookmarkStart w:id="56" w:name="follow-iso-8601-for-dates"/>
     <w:p>
       <w:pPr>
         <w:pStyle w:val="Heading2"/>
@@ -2320,18 +2366,18 @@
                 <wp:inline>
                   <wp:extent cx="2377440" cy="2771658"/>
                   <wp:effectExtent b="0" l="0" r="0" t="0"/>
-                  <wp:docPr descr="" title="" id="45" name="Picture"/>
+                  <wp:docPr descr="" title="" id="46" name="Picture"/>
                   <a:graphic>
                     <a:graphicData uri="http://schemas.openxmlformats.org/drawingml/2006/picture">
                       <pic:pic>
                         <pic:nvPicPr>
-                          <pic:cNvPr descr="https://imgs.xkcd.com/comics/iso_8601.png" id="46" name="Picture"/>
+                          <pic:cNvPr descr="https://imgs.xkcd.com/comics/iso_8601.png" id="47" name="Picture"/>
                           <pic:cNvPicPr>
                             <a:picLocks noChangeArrowheads="1" noChangeAspect="1"/>
                           </pic:cNvPicPr>
                         </pic:nvPicPr>
                         <pic:blipFill>
-                          <a:blip r:embed="rId44"/>
+                          <a:blip r:embed="rId45"/>
                           <a:stretch>
                             <a:fillRect/>
                           </a:stretch>
@@ -2374,7 +2420,7 @@
         </w:tc>
       </w:tr>
     </w:tbl>
-    <w:bookmarkStart w:id="47" w:name="why-2"/>
+    <w:bookmarkStart w:id="48" w:name="why-2"/>
     <w:p>
       <w:pPr>
         <w:pStyle w:val="Heading3"/>
@@ -2387,7 +2433,7 @@
       <w:pPr>
         <w:numPr>
           <w:ilvl w:val="0"/>
-          <w:numId w:val="1009"/>
+          <w:numId w:val="1010"/>
         </w:numPr>
         <w:pStyle w:val="Compact"/>
       </w:pPr>
@@ -2432,34 +2478,12 @@
       <w:pPr>
         <w:numPr>
           <w:ilvl w:val="0"/>
-          <w:numId w:val="1009"/>
+          <w:numId w:val="1010"/>
         </w:numPr>
         <w:pStyle w:val="Compact"/>
       </w:pPr>
       <w:r>
         <w:t xml:space="preserve">Removes ambiguity related to timezone, daylight savings time changes, and time of day</w:t>
-      </w:r>
-    </w:p>
-    <w:p>
-      <w:pPr>
-        <w:numPr>
-          <w:ilvl w:val="0"/>
-          <w:numId w:val="1009"/>
-        </w:numPr>
-        <w:pStyle w:val="Compact"/>
-      </w:pPr>
-      <w:r>
-        <w:t xml:space="preserve">Better software integration of time date/time elements</w:t>
-      </w:r>
-    </w:p>
-    <w:bookmarkEnd w:id="47"/>
-    <w:bookmarkStart w:id="49" w:name="key-information-2"/>
-    <w:p>
-      <w:pPr>
-        <w:pStyle w:val="Heading3"/>
-      </w:pPr>
-      <w:r>
-        <w:t xml:space="preserve">Key Information</w:t>
       </w:r>
     </w:p>
     <w:p>
@@ -2467,6 +2491,28 @@
         <w:numPr>
           <w:ilvl w:val="0"/>
           <w:numId w:val="1010"/>
+        </w:numPr>
+        <w:pStyle w:val="Compact"/>
+      </w:pPr>
+      <w:r>
+        <w:t xml:space="preserve">Better software integration of time date/time elements</w:t>
+      </w:r>
+    </w:p>
+    <w:bookmarkEnd w:id="48"/>
+    <w:bookmarkStart w:id="50" w:name="key-information-2"/>
+    <w:p>
+      <w:pPr>
+        <w:pStyle w:val="Heading3"/>
+      </w:pPr>
+      <w:r>
+        <w:t xml:space="preserve">Key Information</w:t>
+      </w:r>
+    </w:p>
+    <w:p>
+      <w:pPr>
+        <w:numPr>
+          <w:ilvl w:val="0"/>
+          <w:numId w:val="1011"/>
         </w:numPr>
         <w:pStyle w:val="Compact"/>
       </w:pPr>
@@ -2515,7 +2561,7 @@
       <w:r>
         <w:t xml:space="preserve">longitude and is not adjusted for daylight saving time. (</w:t>
       </w:r>
-      <w:hyperlink r:id="rId48">
+      <w:hyperlink r:id="rId49">
         <w:r>
           <w:rPr>
             <w:rStyle w:val="Hyperlink"/>
@@ -2531,7 +2577,7 @@
       <w:pPr>
         <w:numPr>
           <w:ilvl w:val="0"/>
-          <w:numId w:val="1010"/>
+          <w:numId w:val="1011"/>
         </w:numPr>
         <w:pStyle w:val="Compact"/>
       </w:pPr>
@@ -3527,8 +3573,8 @@
         </w:tc>
       </w:tr>
     </w:tbl>
-    <w:bookmarkEnd w:id="49"/>
-    <w:bookmarkStart w:id="54" w:name="top-references-2"/>
+    <w:bookmarkEnd w:id="50"/>
+    <w:bookmarkStart w:id="55" w:name="top-references-2"/>
     <w:p>
       <w:pPr>
         <w:pStyle w:val="Heading3"/>
@@ -3541,7 +3587,7 @@
       <w:pPr>
         <w:numPr>
           <w:ilvl w:val="0"/>
-          <w:numId w:val="1011"/>
+          <w:numId w:val="1012"/>
         </w:numPr>
         <w:pStyle w:val="Compact"/>
       </w:pPr>
@@ -3551,7 +3597,7 @@
       <w:r>
         <w:t xml:space="preserve"> </w:t>
       </w:r>
-      <w:hyperlink r:id="rId48">
+      <w:hyperlink r:id="rId49">
         <w:r>
           <w:rPr>
             <w:rStyle w:val="Hyperlink"/>
@@ -3564,7 +3610,7 @@
       <w:pPr>
         <w:numPr>
           <w:ilvl w:val="0"/>
-          <w:numId w:val="1011"/>
+          <w:numId w:val="1012"/>
         </w:numPr>
         <w:pStyle w:val="Compact"/>
       </w:pPr>
@@ -3576,7 +3622,7 @@
       <w:pPr>
         <w:numPr>
           <w:ilvl w:val="0"/>
-          <w:numId w:val="1011"/>
+          <w:numId w:val="1012"/>
         </w:numPr>
         <w:pStyle w:val="Compact"/>
       </w:pPr>
@@ -3586,7 +3632,7 @@
       <w:r>
         <w:t xml:space="preserve"> </w:t>
       </w:r>
-      <w:hyperlink r:id="rId50">
+      <w:hyperlink r:id="rId51">
         <w:r>
           <w:rPr>
             <w:rStyle w:val="Hyperlink"/>
@@ -3599,7 +3645,7 @@
       <w:pPr>
         <w:numPr>
           <w:ilvl w:val="0"/>
-          <w:numId w:val="1011"/>
+          <w:numId w:val="1012"/>
         </w:numPr>
         <w:pStyle w:val="Compact"/>
       </w:pPr>
@@ -3609,7 +3655,7 @@
       <w:r>
         <w:t xml:space="preserve"> </w:t>
       </w:r>
-      <w:hyperlink r:id="rId51">
+      <w:hyperlink r:id="rId52">
         <w:r>
           <w:rPr>
             <w:rStyle w:val="Hyperlink"/>
@@ -3622,7 +3668,7 @@
       <w:pPr>
         <w:numPr>
           <w:ilvl w:val="0"/>
-          <w:numId w:val="1011"/>
+          <w:numId w:val="1012"/>
         </w:numPr>
         <w:pStyle w:val="Compact"/>
       </w:pPr>
@@ -3632,7 +3678,7 @@
       <w:r>
         <w:t xml:space="preserve"> </w:t>
       </w:r>
-      <w:hyperlink r:id="rId52">
+      <w:hyperlink r:id="rId53">
         <w:r>
           <w:rPr>
             <w:rStyle w:val="Hyperlink"/>
@@ -3645,7 +3691,7 @@
       <w:pPr>
         <w:numPr>
           <w:ilvl w:val="0"/>
-          <w:numId w:val="1011"/>
+          <w:numId w:val="1012"/>
         </w:numPr>
         <w:pStyle w:val="Compact"/>
       </w:pPr>
@@ -3655,7 +3701,7 @@
       <w:r>
         <w:t xml:space="preserve"> </w:t>
       </w:r>
-      <w:hyperlink r:id="rId53">
+      <w:hyperlink r:id="rId54">
         <w:r>
           <w:rPr>
             <w:rStyle w:val="Hyperlink"/>
@@ -3664,9 +3710,9 @@
         </w:r>
       </w:hyperlink>
     </w:p>
-    <w:bookmarkEnd w:id="54"/>
     <w:bookmarkEnd w:id="55"/>
-    <w:bookmarkStart w:id="72" w:name="X81f24d3ae615e0ed165a48e75d5a8d2b69781b6"/>
+    <w:bookmarkEnd w:id="56"/>
+    <w:bookmarkStart w:id="73" w:name="X81f24d3ae615e0ed165a48e75d5a8d2b69781b6"/>
     <w:p>
       <w:pPr>
         <w:pStyle w:val="Heading2"/>
@@ -3675,47 +3721,13 @@
         <w:t xml:space="preserve">Match scientific names to a taxonomic authority</w:t>
       </w:r>
     </w:p>
-    <w:bookmarkStart w:id="56" w:name="why-3"/>
+    <w:bookmarkStart w:id="57" w:name="why-3"/>
     <w:p>
       <w:pPr>
         <w:pStyle w:val="Heading3"/>
       </w:pPr>
       <w:r>
         <w:t xml:space="preserve">Why?</w:t>
-      </w:r>
-    </w:p>
-    <w:p>
-      <w:pPr>
-        <w:numPr>
-          <w:ilvl w:val="0"/>
-          <w:numId w:val="1012"/>
-        </w:numPr>
-        <w:pStyle w:val="Compact"/>
-      </w:pPr>
-      <w:r>
-        <w:t xml:space="preserve">To integrate or aggregate datasets, we need a common frame of reference for taxonomic name</w:t>
-      </w:r>
-    </w:p>
-    <w:p>
-      <w:pPr>
-        <w:numPr>
-          <w:ilvl w:val="0"/>
-          <w:numId w:val="1012"/>
-        </w:numPr>
-        <w:pStyle w:val="Compact"/>
-      </w:pPr>
-      <w:r>
-        <w:t xml:space="preserve">Provides an anchor for the taxonomy as scientific understanding evolves.</w:t>
-      </w:r>
-    </w:p>
-    <w:bookmarkEnd w:id="56"/>
-    <w:bookmarkStart w:id="62" w:name="key-information-3"/>
-    <w:p>
-      <w:pPr>
-        <w:pStyle w:val="Heading3"/>
-      </w:pPr>
-      <w:r>
-        <w:t xml:space="preserve">Key Information</w:t>
       </w:r>
     </w:p>
     <w:p>
@@ -3723,6 +3735,40 @@
         <w:numPr>
           <w:ilvl w:val="0"/>
           <w:numId w:val="1013"/>
+        </w:numPr>
+        <w:pStyle w:val="Compact"/>
+      </w:pPr>
+      <w:r>
+        <w:t xml:space="preserve">To integrate or aggregate datasets, we need a common frame of reference for taxonomic name</w:t>
+      </w:r>
+    </w:p>
+    <w:p>
+      <w:pPr>
+        <w:numPr>
+          <w:ilvl w:val="0"/>
+          <w:numId w:val="1013"/>
+        </w:numPr>
+        <w:pStyle w:val="Compact"/>
+      </w:pPr>
+      <w:r>
+        <w:t xml:space="preserve">Provides an anchor for the taxonomy as scientific understanding evolves.</w:t>
+      </w:r>
+    </w:p>
+    <w:bookmarkEnd w:id="57"/>
+    <w:bookmarkStart w:id="63" w:name="key-information-3"/>
+    <w:p>
+      <w:pPr>
+        <w:pStyle w:val="Heading3"/>
+      </w:pPr>
+      <w:r>
+        <w:t xml:space="preserve">Key Information</w:t>
+      </w:r>
+    </w:p>
+    <w:p>
+      <w:pPr>
+        <w:numPr>
+          <w:ilvl w:val="0"/>
+          <w:numId w:val="1014"/>
         </w:numPr>
         <w:pStyle w:val="Compact"/>
       </w:pPr>
@@ -3748,7 +3794,7 @@
       <w:r>
         <w:t xml:space="preserve"> </w:t>
       </w:r>
-      <w:hyperlink r:id="rId57">
+      <w:hyperlink r:id="rId58">
         <w:r>
           <w:rPr>
             <w:rStyle w:val="Hyperlink"/>
@@ -3779,14 +3825,14 @@
       <w:pPr>
         <w:numPr>
           <w:ilvl w:val="0"/>
-          <w:numId w:val="1013"/>
+          <w:numId w:val="1014"/>
         </w:numPr>
         <w:pStyle w:val="Compact"/>
       </w:pPr>
       <w:r>
         <w:t xml:space="preserve">Use an existing taxonomic authority (e.g. </w:t>
       </w:r>
-      <w:hyperlink r:id="rId58">
+      <w:hyperlink r:id="rId59">
         <w:r>
           <w:rPr>
             <w:rStyle w:val="Hyperlink"/>
@@ -3803,7 +3849,7 @@
       <w:r>
         <w:t xml:space="preserve"> </w:t>
       </w:r>
-      <w:hyperlink r:id="rId59">
+      <w:hyperlink r:id="rId60">
         <w:r>
           <w:rPr>
             <w:rStyle w:val="Hyperlink"/>
@@ -3820,7 +3866,7 @@
       <w:r>
         <w:t xml:space="preserve"> </w:t>
       </w:r>
-      <w:hyperlink r:id="rId60">
+      <w:hyperlink r:id="rId61">
         <w:r>
           <w:rPr>
             <w:rStyle w:val="Hyperlink"/>
@@ -3836,7 +3882,7 @@
       <w:pPr>
         <w:numPr>
           <w:ilvl w:val="0"/>
-          <w:numId w:val="1013"/>
+          <w:numId w:val="1014"/>
         </w:numPr>
         <w:pStyle w:val="Compact"/>
       </w:pPr>
@@ -3846,7 +3892,7 @@
       <w:r>
         <w:t xml:space="preserve"> </w:t>
       </w:r>
-      <w:hyperlink r:id="rId61">
+      <w:hyperlink r:id="rId62">
         <w:r>
           <w:rPr>
             <w:rStyle w:val="Hyperlink"/>
@@ -3859,82 +3905,12 @@
       <w:pPr>
         <w:numPr>
           <w:ilvl w:val="0"/>
-          <w:numId w:val="1013"/>
+          <w:numId w:val="1014"/>
         </w:numPr>
         <w:pStyle w:val="Compact"/>
       </w:pPr>
       <w:r>
         <w:t xml:space="preserve">Make yourself aware of the structure, limits, and history of the authority you are using.</w:t>
-      </w:r>
-    </w:p>
-    <w:p>
-      <w:pPr>
-        <w:numPr>
-          <w:ilvl w:val="0"/>
-          <w:numId w:val="1013"/>
-        </w:numPr>
-        <w:pStyle w:val="Compact"/>
-      </w:pPr>
-      <w:r>
-        <w:t xml:space="preserve">Adopt standard binomial nomenclature, when possible</w:t>
-      </w:r>
-    </w:p>
-    <w:p>
-      <w:pPr>
-        <w:numPr>
-          <w:ilvl w:val="0"/>
-          <w:numId w:val="1013"/>
-        </w:numPr>
-        <w:pStyle w:val="Compact"/>
-      </w:pPr>
-      <w:r>
-        <w:t xml:space="preserve">When possible, reference the unique identifier in addition to the nomenclature.</w:t>
-      </w:r>
-    </w:p>
-    <w:p>
-      <w:pPr>
-        <w:numPr>
-          <w:ilvl w:val="0"/>
-          <w:numId w:val="1013"/>
-        </w:numPr>
-        <w:pStyle w:val="Compact"/>
-      </w:pPr>
-      <w:r>
-        <w:t xml:space="preserve">Always save and document the originally recorded name.</w:t>
-      </w:r>
-    </w:p>
-    <w:p>
-      <w:pPr>
-        <w:numPr>
-          <w:ilvl w:val="0"/>
-          <w:numId w:val="1013"/>
-        </w:numPr>
-        <w:pStyle w:val="Compact"/>
-      </w:pPr>
-      <w:r>
-        <w:t xml:space="preserve">Put notes about identification uncertainty in a separate column.</w:t>
-      </w:r>
-    </w:p>
-    <w:p>
-      <w:pPr>
-        <w:numPr>
-          <w:ilvl w:val="0"/>
-          <w:numId w:val="1013"/>
-        </w:numPr>
-        <w:pStyle w:val="Compact"/>
-      </w:pPr>
-      <w:r>
-        <w:t xml:space="preserve">Many authorities have APIs through which you can match names to identifiers.</w:t>
-      </w:r>
-    </w:p>
-    <w:bookmarkEnd w:id="62"/>
-    <w:bookmarkStart w:id="71" w:name="top-references-3"/>
-    <w:p>
-      <w:pPr>
-        <w:pStyle w:val="Heading3"/>
-      </w:pPr>
-      <w:r>
-        <w:t xml:space="preserve">Top References</w:t>
       </w:r>
     </w:p>
     <w:p>
@@ -3946,6 +3922,76 @@
         <w:pStyle w:val="Compact"/>
       </w:pPr>
       <w:r>
+        <w:t xml:space="preserve">Adopt standard binomial nomenclature, when possible</w:t>
+      </w:r>
+    </w:p>
+    <w:p>
+      <w:pPr>
+        <w:numPr>
+          <w:ilvl w:val="0"/>
+          <w:numId w:val="1014"/>
+        </w:numPr>
+        <w:pStyle w:val="Compact"/>
+      </w:pPr>
+      <w:r>
+        <w:t xml:space="preserve">When possible, reference the unique identifier in addition to the nomenclature.</w:t>
+      </w:r>
+    </w:p>
+    <w:p>
+      <w:pPr>
+        <w:numPr>
+          <w:ilvl w:val="0"/>
+          <w:numId w:val="1014"/>
+        </w:numPr>
+        <w:pStyle w:val="Compact"/>
+      </w:pPr>
+      <w:r>
+        <w:t xml:space="preserve">Always save and document the originally recorded name.</w:t>
+      </w:r>
+    </w:p>
+    <w:p>
+      <w:pPr>
+        <w:numPr>
+          <w:ilvl w:val="0"/>
+          <w:numId w:val="1014"/>
+        </w:numPr>
+        <w:pStyle w:val="Compact"/>
+      </w:pPr>
+      <w:r>
+        <w:t xml:space="preserve">Put notes about identification uncertainty in a separate column.</w:t>
+      </w:r>
+    </w:p>
+    <w:p>
+      <w:pPr>
+        <w:numPr>
+          <w:ilvl w:val="0"/>
+          <w:numId w:val="1014"/>
+        </w:numPr>
+        <w:pStyle w:val="Compact"/>
+      </w:pPr>
+      <w:r>
+        <w:t xml:space="preserve">Many authorities have APIs through which you can match names to identifiers.</w:t>
+      </w:r>
+    </w:p>
+    <w:bookmarkEnd w:id="63"/>
+    <w:bookmarkStart w:id="72" w:name="top-references-3"/>
+    <w:p>
+      <w:pPr>
+        <w:pStyle w:val="Heading3"/>
+      </w:pPr>
+      <w:r>
+        <w:t xml:space="preserve">Top References</w:t>
+      </w:r>
+    </w:p>
+    <w:p>
+      <w:pPr>
+        <w:numPr>
+          <w:ilvl w:val="0"/>
+          <w:numId w:val="1015"/>
+        </w:numPr>
+        <w:pStyle w:val="Compact"/>
+      </w:pPr>
+      <w:r>
         <w:t xml:space="preserve">R packages</w:t>
       </w:r>
     </w:p>
@@ -3953,7 +3999,7 @@
       <w:pPr>
         <w:numPr>
           <w:ilvl w:val="1"/>
-          <w:numId w:val="1015"/>
+          <w:numId w:val="1016"/>
         </w:numPr>
         <w:pStyle w:val="Compact"/>
       </w:pPr>
@@ -3963,7 +4009,7 @@
       <w:r>
         <w:br/>
       </w:r>
-      <w:hyperlink r:id="rId63">
+      <w:hyperlink r:id="rId64">
         <w:r>
           <w:rPr>
             <w:rStyle w:val="Hyperlink"/>
@@ -3976,7 +4022,7 @@
       <w:pPr>
         <w:numPr>
           <w:ilvl w:val="1"/>
-          <w:numId w:val="1015"/>
+          <w:numId w:val="1016"/>
         </w:numPr>
         <w:pStyle w:val="Compact"/>
       </w:pPr>
@@ -3986,7 +4032,7 @@
       <w:r>
         <w:t xml:space="preserve"> </w:t>
       </w:r>
-      <w:hyperlink r:id="rId64">
+      <w:hyperlink r:id="rId65">
         <w:r>
           <w:rPr>
             <w:rStyle w:val="Hyperlink"/>
@@ -3997,7 +4043,7 @@
       <w:r>
         <w:br/>
       </w:r>
-      <w:hyperlink r:id="rId65">
+      <w:hyperlink r:id="rId66">
         <w:r>
           <w:rPr>
             <w:rStyle w:val="Hyperlink"/>
@@ -4010,7 +4056,7 @@
       <w:pPr>
         <w:numPr>
           <w:ilvl w:val="1"/>
-          <w:numId w:val="1015"/>
+          <w:numId w:val="1016"/>
         </w:numPr>
         <w:pStyle w:val="Compact"/>
       </w:pPr>
@@ -4020,7 +4066,7 @@
       <w:r>
         <w:br/>
       </w:r>
-      <w:hyperlink r:id="rId66">
+      <w:hyperlink r:id="rId67">
         <w:r>
           <w:rPr>
             <w:rStyle w:val="Hyperlink"/>
@@ -4033,23 +4079,23 @@
       <w:pPr>
         <w:numPr>
           <w:ilvl w:val="1"/>
+          <w:numId w:val="1016"/>
+        </w:numPr>
+        <w:pStyle w:val="Compact"/>
+      </w:pPr>
+      <w:r>
+        <w:t xml:space="preserve">Ritis: API client for ITIS &lt;https://cran.r-project.org/web/packages/ritis/&gt;</w:t>
+      </w:r>
+    </w:p>
+    <w:p>
+      <w:pPr>
+        <w:numPr>
+          <w:ilvl w:val="0"/>
           <w:numId w:val="1015"/>
         </w:numPr>
         <w:pStyle w:val="Compact"/>
       </w:pPr>
       <w:r>
-        <w:t xml:space="preserve">Ritis: API client for ITIS &lt;https://cran.r-project.org/web/packages/ritis/&gt;</w:t>
-      </w:r>
-    </w:p>
-    <w:p>
-      <w:pPr>
-        <w:numPr>
-          <w:ilvl w:val="0"/>
-          <w:numId w:val="1014"/>
-        </w:numPr>
-        <w:pStyle w:val="Compact"/>
-      </w:pPr>
-      <w:r>
         <w:t xml:space="preserve">Python packages</w:t>
       </w:r>
     </w:p>
@@ -4057,7 +4103,7 @@
       <w:pPr>
         <w:numPr>
           <w:ilvl w:val="1"/>
-          <w:numId w:val="1016"/>
+          <w:numId w:val="1017"/>
         </w:numPr>
         <w:pStyle w:val="Compact"/>
       </w:pPr>
@@ -4067,7 +4113,7 @@
       <w:r>
         <w:br/>
       </w:r>
-      <w:hyperlink r:id="rId67">
+      <w:hyperlink r:id="rId68">
         <w:r>
           <w:rPr>
             <w:rStyle w:val="Hyperlink"/>
@@ -4080,7 +4126,7 @@
       <w:pPr>
         <w:numPr>
           <w:ilvl w:val="0"/>
-          <w:numId w:val="1014"/>
+          <w:numId w:val="1015"/>
         </w:numPr>
         <w:pStyle w:val="Compact"/>
       </w:pPr>
@@ -4090,7 +4136,7 @@
       <w:r>
         <w:br/>
       </w:r>
-      <w:hyperlink r:id="rId68">
+      <w:hyperlink r:id="rId69">
         <w:r>
           <w:rPr>
             <w:rStyle w:val="Hyperlink"/>
@@ -4103,7 +4149,7 @@
       <w:pPr>
         <w:numPr>
           <w:ilvl w:val="0"/>
-          <w:numId w:val="1014"/>
+          <w:numId w:val="1015"/>
         </w:numPr>
         <w:pStyle w:val="Compact"/>
       </w:pPr>
@@ -4113,7 +4159,7 @@
       <w:r>
         <w:br/>
       </w:r>
-      <w:hyperlink r:id="rId69">
+      <w:hyperlink r:id="rId70">
         <w:r>
           <w:rPr>
             <w:rStyle w:val="Hyperlink"/>
@@ -4126,7 +4172,7 @@
       <w:pPr>
         <w:numPr>
           <w:ilvl w:val="0"/>
-          <w:numId w:val="1014"/>
+          <w:numId w:val="1015"/>
         </w:numPr>
         <w:pStyle w:val="Compact"/>
       </w:pPr>
@@ -4148,7 +4194,7 @@
       <w:r>
         <w:br/>
       </w:r>
-      <w:hyperlink r:id="rId70">
+      <w:hyperlink r:id="rId71">
         <w:r>
           <w:rPr>
             <w:rStyle w:val="Hyperlink"/>
@@ -4157,9 +4203,9 @@
         </w:r>
       </w:hyperlink>
     </w:p>
-    <w:bookmarkEnd w:id="71"/>
     <w:bookmarkEnd w:id="72"/>
-    <w:bookmarkStart w:id="87" w:name="X08f0ded18be302e9a87f35c81aaf8f8813b6b27"/>
+    <w:bookmarkEnd w:id="73"/>
+    <w:bookmarkStart w:id="88" w:name="X08f0ded18be302e9a87f35c81aaf8f8813b6b27"/>
     <w:p>
       <w:pPr>
         <w:pStyle w:val="Heading2"/>
@@ -4190,18 +4236,18 @@
                 <wp:inline>
                   <wp:extent cx="2377440" cy="2368634"/>
                   <wp:effectExtent b="0" l="0" r="0" t="0"/>
-                  <wp:docPr descr="" title="" id="74" name="Picture"/>
+                  <wp:docPr descr="" title="" id="75" name="Picture"/>
                   <a:graphic>
                     <a:graphicData uri="http://schemas.openxmlformats.org/drawingml/2006/picture">
                       <pic:pic>
                         <pic:nvPicPr>
-                          <pic:cNvPr descr="https://imgs.xkcd.com/comics/coordinate_precision.png" id="75" name="Picture"/>
+                          <pic:cNvPr descr="https://imgs.xkcd.com/comics/coordinate_precision.png" id="76" name="Picture"/>
                           <pic:cNvPicPr>
                             <a:picLocks noChangeArrowheads="1" noChangeAspect="1"/>
                           </pic:cNvPicPr>
                         </pic:nvPicPr>
                         <pic:blipFill>
-                          <a:blip r:embed="rId73"/>
+                          <a:blip r:embed="rId74"/>
                           <a:stretch>
                             <a:fillRect/>
                           </a:stretch>
@@ -4244,7 +4290,7 @@
         </w:tc>
       </w:tr>
     </w:tbl>
-    <w:bookmarkStart w:id="76" w:name="why-4"/>
+    <w:bookmarkStart w:id="77" w:name="why-4"/>
     <w:p>
       <w:pPr>
         <w:pStyle w:val="Heading3"/>
@@ -4257,7 +4303,7 @@
       <w:pPr>
         <w:numPr>
           <w:ilvl w:val="0"/>
-          <w:numId w:val="1017"/>
+          <w:numId w:val="1018"/>
         </w:numPr>
         <w:pStyle w:val="Compact"/>
       </w:pPr>
@@ -4269,7 +4315,7 @@
       <w:pPr>
         <w:numPr>
           <w:ilvl w:val="0"/>
-          <w:numId w:val="1017"/>
+          <w:numId w:val="1018"/>
         </w:numPr>
         <w:pStyle w:val="Compact"/>
       </w:pPr>
@@ -4305,7 +4351,7 @@
       <w:pPr>
         <w:numPr>
           <w:ilvl w:val="0"/>
-          <w:numId w:val="1017"/>
+          <w:numId w:val="1018"/>
         </w:numPr>
         <w:pStyle w:val="Compact"/>
       </w:pPr>
@@ -4322,8 +4368,8 @@
         <w:t xml:space="preserve">is a reference coordinate system that is widely used and incorporated in many GPS units and tools, and recognized as a standard by many government agencies.</w:t>
       </w:r>
     </w:p>
-    <w:bookmarkEnd w:id="76"/>
-    <w:bookmarkStart w:id="77" w:name="key-information-4"/>
+    <w:bookmarkEnd w:id="77"/>
+    <w:bookmarkStart w:id="78" w:name="key-information-4"/>
     <w:p>
       <w:pPr>
         <w:pStyle w:val="Heading3"/>
@@ -4336,7 +4382,7 @@
       <w:pPr>
         <w:numPr>
           <w:ilvl w:val="0"/>
-          <w:numId w:val="1018"/>
+          <w:numId w:val="1019"/>
         </w:numPr>
         <w:pStyle w:val="Compact"/>
       </w:pPr>
@@ -4348,7 +4394,7 @@
       <w:pPr>
         <w:numPr>
           <w:ilvl w:val="0"/>
-          <w:numId w:val="1018"/>
+          <w:numId w:val="1019"/>
         </w:numPr>
         <w:pStyle w:val="Compact"/>
       </w:pPr>
@@ -4360,7 +4406,7 @@
       <w:pPr>
         <w:numPr>
           <w:ilvl w:val="0"/>
-          <w:numId w:val="1018"/>
+          <w:numId w:val="1019"/>
         </w:numPr>
         <w:pStyle w:val="Compact"/>
       </w:pPr>
@@ -4372,7 +4418,7 @@
       <w:pPr>
         <w:numPr>
           <w:ilvl w:val="0"/>
-          <w:numId w:val="1018"/>
+          <w:numId w:val="1019"/>
         </w:numPr>
         <w:pStyle w:val="Compact"/>
       </w:pPr>
@@ -4414,7 +4460,7 @@
       <w:pPr>
         <w:numPr>
           <w:ilvl w:val="1"/>
-          <w:numId w:val="1019"/>
+          <w:numId w:val="1020"/>
         </w:numPr>
         <w:pStyle w:val="Compact"/>
       </w:pPr>
@@ -4429,7 +4475,7 @@
       <w:pPr>
         <w:numPr>
           <w:ilvl w:val="1"/>
-          <w:numId w:val="1019"/>
+          <w:numId w:val="1020"/>
         </w:numPr>
         <w:pStyle w:val="Compact"/>
       </w:pPr>
@@ -4453,7 +4499,7 @@
       <w:pPr>
         <w:numPr>
           <w:ilvl w:val="0"/>
-          <w:numId w:val="1018"/>
+          <w:numId w:val="1019"/>
         </w:numPr>
         <w:pStyle w:val="Compact"/>
       </w:pPr>
@@ -4465,7 +4511,7 @@
       <w:pPr>
         <w:numPr>
           <w:ilvl w:val="1"/>
-          <w:numId w:val="1020"/>
+          <w:numId w:val="1021"/>
         </w:numPr>
         <w:pStyle w:val="Compact"/>
       </w:pPr>
@@ -4504,7 +4550,7 @@
       <w:pPr>
         <w:numPr>
           <w:ilvl w:val="1"/>
-          <w:numId w:val="1020"/>
+          <w:numId w:val="1021"/>
         </w:numPr>
         <w:pStyle w:val="Compact"/>
       </w:pPr>
@@ -4939,8 +4985,8 @@
         </w:tc>
       </w:tr>
     </w:tbl>
-    <w:bookmarkEnd w:id="77"/>
-    <w:bookmarkStart w:id="86" w:name="top-references-4"/>
+    <w:bookmarkEnd w:id="78"/>
+    <w:bookmarkStart w:id="87" w:name="top-references-4"/>
     <w:p>
       <w:pPr>
         <w:pStyle w:val="Heading3"/>
@@ -4953,7 +4999,7 @@
       <w:pPr>
         <w:numPr>
           <w:ilvl w:val="0"/>
-          <w:numId w:val="1021"/>
+          <w:numId w:val="1022"/>
         </w:numPr>
         <w:pStyle w:val="Compact"/>
       </w:pPr>
@@ -4965,7 +5011,7 @@
       <w:pPr>
         <w:numPr>
           <w:ilvl w:val="1"/>
-          <w:numId w:val="1022"/>
+          <w:numId w:val="1023"/>
         </w:numPr>
         <w:pStyle w:val="Compact"/>
       </w:pPr>
@@ -4975,7 +5021,7 @@
       <w:r>
         <w:t xml:space="preserve"> </w:t>
       </w:r>
-      <w:hyperlink r:id="rId78">
+      <w:hyperlink r:id="rId79">
         <w:r>
           <w:rPr>
             <w:rStyle w:val="Hyperlink"/>
@@ -4988,7 +5034,7 @@
       <w:pPr>
         <w:numPr>
           <w:ilvl w:val="1"/>
-          <w:numId w:val="1022"/>
+          <w:numId w:val="1023"/>
         </w:numPr>
         <w:pStyle w:val="Compact"/>
       </w:pPr>
@@ -4998,7 +5044,7 @@
       <w:r>
         <w:t xml:space="preserve"> </w:t>
       </w:r>
-      <w:hyperlink r:id="rId79">
+      <w:hyperlink r:id="rId80">
         <w:r>
           <w:rPr>
             <w:rStyle w:val="Hyperlink"/>
@@ -5017,7 +5063,7 @@
       <w:pPr>
         <w:numPr>
           <w:ilvl w:val="1"/>
-          <w:numId w:val="1022"/>
+          <w:numId w:val="1023"/>
         </w:numPr>
         <w:pStyle w:val="Compact"/>
       </w:pPr>
@@ -5027,7 +5073,7 @@
       <w:r>
         <w:t xml:space="preserve"> </w:t>
       </w:r>
-      <w:hyperlink r:id="rId80">
+      <w:hyperlink r:id="rId81">
         <w:r>
           <w:rPr>
             <w:rStyle w:val="Hyperlink"/>
@@ -5040,7 +5086,7 @@
       <w:pPr>
         <w:numPr>
           <w:ilvl w:val="0"/>
-          <w:numId w:val="1021"/>
+          <w:numId w:val="1022"/>
         </w:numPr>
         <w:pStyle w:val="Compact"/>
       </w:pPr>
@@ -5050,7 +5096,7 @@
       <w:r>
         <w:br/>
       </w:r>
-      <w:hyperlink r:id="rId81">
+      <w:hyperlink r:id="rId82">
         <w:r>
           <w:rPr>
             <w:rStyle w:val="Hyperlink"/>
@@ -5063,7 +5109,7 @@
       <w:pPr>
         <w:numPr>
           <w:ilvl w:val="0"/>
-          <w:numId w:val="1021"/>
+          <w:numId w:val="1022"/>
         </w:numPr>
         <w:pStyle w:val="Compact"/>
       </w:pPr>
@@ -5075,11 +5121,11 @@
       <w:pPr>
         <w:numPr>
           <w:ilvl w:val="1"/>
-          <w:numId w:val="1023"/>
-        </w:numPr>
-        <w:pStyle w:val="Compact"/>
-      </w:pPr>
-      <w:hyperlink r:id="rId82">
+          <w:numId w:val="1024"/>
+        </w:numPr>
+        <w:pStyle w:val="Compact"/>
+      </w:pPr>
+      <w:hyperlink r:id="rId83">
         <w:r>
           <w:rPr>
             <w:rStyle w:val="Hyperlink"/>
@@ -5092,11 +5138,11 @@
       <w:pPr>
         <w:numPr>
           <w:ilvl w:val="1"/>
-          <w:numId w:val="1023"/>
-        </w:numPr>
-        <w:pStyle w:val="Compact"/>
-      </w:pPr>
-      <w:hyperlink r:id="rId83">
+          <w:numId w:val="1024"/>
+        </w:numPr>
+        <w:pStyle w:val="Compact"/>
+      </w:pPr>
+      <w:hyperlink r:id="rId84">
         <w:r>
           <w:rPr>
             <w:rStyle w:val="Hyperlink"/>
@@ -5109,7 +5155,7 @@
       <w:pPr>
         <w:numPr>
           <w:ilvl w:val="0"/>
-          <w:numId w:val="1021"/>
+          <w:numId w:val="1022"/>
         </w:numPr>
         <w:pStyle w:val="Compact"/>
       </w:pPr>
@@ -5119,7 +5165,7 @@
       <w:r>
         <w:br/>
       </w:r>
-      <w:hyperlink r:id="rId84">
+      <w:hyperlink r:id="rId85">
         <w:r>
           <w:rPr>
             <w:rStyle w:val="Hyperlink"/>
@@ -5136,7 +5182,7 @@
       <w:r>
         <w:t xml:space="preserve"> </w:t>
       </w:r>
-      <w:hyperlink r:id="rId85">
+      <w:hyperlink r:id="rId86">
         <w:r>
           <w:rPr>
             <w:rStyle w:val="Hyperlink"/>
@@ -5145,9 +5191,9 @@
         </w:r>
       </w:hyperlink>
     </w:p>
-    <w:bookmarkEnd w:id="86"/>
     <w:bookmarkEnd w:id="87"/>
-    <w:bookmarkStart w:id="98" w:name="use-persistent-unique-identifiers"/>
+    <w:bookmarkEnd w:id="88"/>
+    <w:bookmarkStart w:id="99" w:name="use-persistent-unique-identifiers"/>
     <w:p>
       <w:pPr>
         <w:pStyle w:val="Heading2"/>
@@ -5156,59 +5202,13 @@
         <w:t xml:space="preserve">Use persistent unique identifiers</w:t>
       </w:r>
     </w:p>
-    <w:bookmarkStart w:id="88" w:name="why-5"/>
+    <w:bookmarkStart w:id="89" w:name="why-5"/>
     <w:p>
       <w:pPr>
         <w:pStyle w:val="Heading3"/>
       </w:pPr>
       <w:r>
         <w:t xml:space="preserve">Why?</w:t>
-      </w:r>
-    </w:p>
-    <w:p>
-      <w:pPr>
-        <w:numPr>
-          <w:ilvl w:val="0"/>
-          <w:numId w:val="1024"/>
-        </w:numPr>
-        <w:pStyle w:val="Compact"/>
-      </w:pPr>
-      <w:r>
-        <w:t xml:space="preserve">It can be useful to have unique identifiers to unambiguously identify granules of information, e.g. dataset, collection, database, taxonomic concept, etc. This will allow users to precisely refer to the data and allow your data to remain identifiable when aggregated with other datasets.</w:t>
-      </w:r>
-    </w:p>
-    <w:p>
-      <w:pPr>
-        <w:numPr>
-          <w:ilvl w:val="0"/>
-          <w:numId w:val="1024"/>
-        </w:numPr>
-        <w:pStyle w:val="Compact"/>
-      </w:pPr>
-      <w:r>
-        <w:t xml:space="preserve">To be able to uniquely identify a record in your data system or across data systems. Useful to create relational databases or merge records.</w:t>
-      </w:r>
-    </w:p>
-    <w:p>
-      <w:pPr>
-        <w:numPr>
-          <w:ilvl w:val="0"/>
-          <w:numId w:val="1024"/>
-        </w:numPr>
-        <w:pStyle w:val="Compact"/>
-      </w:pPr>
-      <w:r>
-        <w:t xml:space="preserve">Although it increases workload, it safeguards against confusion and inefficiency in the future.</w:t>
-      </w:r>
-    </w:p>
-    <w:bookmarkEnd w:id="88"/>
-    <w:bookmarkStart w:id="89" w:name="key-information-5"/>
-    <w:p>
-      <w:pPr>
-        <w:pStyle w:val="Heading3"/>
-      </w:pPr>
-      <w:r>
-        <w:t xml:space="preserve">Key Information</w:t>
       </w:r>
     </w:p>
     <w:p>
@@ -5220,7 +5220,7 @@
         <w:pStyle w:val="Compact"/>
       </w:pPr>
       <w:r>
-        <w:t xml:space="preserve">There are good reasons to keep an identifier opaque, i.e. it does not indicate anything about the content of information it points to. However, there are also transparent, or semi-opaque identifiers in use that take advantage of semantics to guide humans as well as machines.</w:t>
+        <w:t xml:space="preserve">It can be useful to have unique identifiers to unambiguously identify granules of information, e.g. dataset, collection, database, taxonomic concept, etc. This will allow users to precisely refer to the data and allow your data to remain identifiable when aggregated with other datasets.</w:t>
       </w:r>
     </w:p>
     <w:p>
@@ -5228,6 +5228,52 @@
         <w:numPr>
           <w:ilvl w:val="0"/>
           <w:numId w:val="1025"/>
+        </w:numPr>
+        <w:pStyle w:val="Compact"/>
+      </w:pPr>
+      <w:r>
+        <w:t xml:space="preserve">To be able to uniquely identify a record in your data system or across data systems. Useful to create relational databases or merge records.</w:t>
+      </w:r>
+    </w:p>
+    <w:p>
+      <w:pPr>
+        <w:numPr>
+          <w:ilvl w:val="0"/>
+          <w:numId w:val="1025"/>
+        </w:numPr>
+        <w:pStyle w:val="Compact"/>
+      </w:pPr>
+      <w:r>
+        <w:t xml:space="preserve">Although it increases workload, it safeguards against confusion and inefficiency in the future.</w:t>
+      </w:r>
+    </w:p>
+    <w:bookmarkEnd w:id="89"/>
+    <w:bookmarkStart w:id="90" w:name="key-information-5"/>
+    <w:p>
+      <w:pPr>
+        <w:pStyle w:val="Heading3"/>
+      </w:pPr>
+      <w:r>
+        <w:t xml:space="preserve">Key Information</w:t>
+      </w:r>
+    </w:p>
+    <w:p>
+      <w:pPr>
+        <w:numPr>
+          <w:ilvl w:val="0"/>
+          <w:numId w:val="1026"/>
+        </w:numPr>
+        <w:pStyle w:val="Compact"/>
+      </w:pPr>
+      <w:r>
+        <w:t xml:space="preserve">There are good reasons to keep an identifier opaque, i.e. it does not indicate anything about the content of information it points to. However, there are also transparent, or semi-opaque identifiers in use that take advantage of semantics to guide humans as well as machines.</w:t>
+      </w:r>
+    </w:p>
+    <w:p>
+      <w:pPr>
+        <w:numPr>
+          <w:ilvl w:val="0"/>
+          <w:numId w:val="1026"/>
         </w:numPr>
         <w:pStyle w:val="Compact"/>
       </w:pPr>
@@ -5248,7 +5294,7 @@
       <w:pPr>
         <w:numPr>
           <w:ilvl w:val="0"/>
-          <w:numId w:val="1025"/>
+          <w:numId w:val="1026"/>
         </w:numPr>
         <w:pStyle w:val="Compact"/>
       </w:pPr>
@@ -5269,7 +5315,7 @@
       <w:pPr>
         <w:numPr>
           <w:ilvl w:val="0"/>
-          <w:numId w:val="1025"/>
+          <w:numId w:val="1026"/>
         </w:numPr>
         <w:pStyle w:val="Compact"/>
       </w:pPr>
@@ -5281,7 +5327,7 @@
       <w:pPr>
         <w:numPr>
           <w:ilvl w:val="0"/>
-          <w:numId w:val="1025"/>
+          <w:numId w:val="1026"/>
         </w:numPr>
         <w:pStyle w:val="Compact"/>
       </w:pPr>
@@ -5293,7 +5339,7 @@
       <w:pPr>
         <w:numPr>
           <w:ilvl w:val="0"/>
-          <w:numId w:val="1025"/>
+          <w:numId w:val="1026"/>
         </w:numPr>
         <w:pStyle w:val="Compact"/>
       </w:pPr>
@@ -6016,8 +6062,8 @@
         </w:tc>
       </w:tr>
     </w:tbl>
-    <w:bookmarkEnd w:id="89"/>
-    <w:bookmarkStart w:id="97" w:name="top-references-5"/>
+    <w:bookmarkEnd w:id="90"/>
+    <w:bookmarkStart w:id="98" w:name="top-references-5"/>
     <w:p>
       <w:pPr>
         <w:pStyle w:val="Heading3"/>
@@ -6030,7 +6076,7 @@
       <w:pPr>
         <w:numPr>
           <w:ilvl w:val="0"/>
-          <w:numId w:val="1026"/>
+          <w:numId w:val="1027"/>
         </w:numPr>
         <w:pStyle w:val="Compact"/>
       </w:pPr>
@@ -6042,7 +6088,7 @@
       <w:pPr>
         <w:numPr>
           <w:ilvl w:val="1"/>
-          <w:numId w:val="1027"/>
+          <w:numId w:val="1028"/>
         </w:numPr>
         <w:pStyle w:val="Compact"/>
       </w:pPr>
@@ -6052,7 +6098,7 @@
       <w:r>
         <w:t xml:space="preserve"> </w:t>
       </w:r>
-      <w:hyperlink r:id="rId90">
+      <w:hyperlink r:id="rId91">
         <w:r>
           <w:rPr>
             <w:rStyle w:val="Hyperlink"/>
@@ -6065,7 +6111,7 @@
       <w:pPr>
         <w:numPr>
           <w:ilvl w:val="1"/>
-          <w:numId w:val="1027"/>
+          <w:numId w:val="1028"/>
         </w:numPr>
         <w:pStyle w:val="Compact"/>
       </w:pPr>
@@ -6075,7 +6121,7 @@
       <w:r>
         <w:t xml:space="preserve"> </w:t>
       </w:r>
-      <w:hyperlink r:id="rId91">
+      <w:hyperlink r:id="rId92">
         <w:r>
           <w:rPr>
             <w:rStyle w:val="Hyperlink"/>
@@ -6088,11 +6134,11 @@
       <w:pPr>
         <w:numPr>
           <w:ilvl w:val="1"/>
-          <w:numId w:val="1027"/>
-        </w:numPr>
-        <w:pStyle w:val="Compact"/>
-      </w:pPr>
-      <w:hyperlink r:id="rId92">
+          <w:numId w:val="1028"/>
+        </w:numPr>
+        <w:pStyle w:val="Compact"/>
+      </w:pPr>
+      <w:hyperlink r:id="rId93">
         <w:r>
           <w:rPr>
             <w:rStyle w:val="Hyperlink"/>
@@ -6105,11 +6151,11 @@
       <w:pPr>
         <w:numPr>
           <w:ilvl w:val="1"/>
-          <w:numId w:val="1027"/>
-        </w:numPr>
-        <w:pStyle w:val="Compact"/>
-      </w:pPr>
-      <w:hyperlink r:id="rId93">
+          <w:numId w:val="1028"/>
+        </w:numPr>
+        <w:pStyle w:val="Compact"/>
+      </w:pPr>
+      <w:hyperlink r:id="rId94">
         <w:r>
           <w:rPr>
             <w:rStyle w:val="Hyperlink"/>
@@ -6122,7 +6168,7 @@
       <w:pPr>
         <w:numPr>
           <w:ilvl w:val="0"/>
-          <w:numId w:val="1026"/>
+          <w:numId w:val="1027"/>
         </w:numPr>
         <w:pStyle w:val="Compact"/>
       </w:pPr>
@@ -6132,7 +6178,7 @@
       <w:r>
         <w:br/>
       </w:r>
-      <w:hyperlink r:id="rId94">
+      <w:hyperlink r:id="rId95">
         <w:r>
           <w:rPr>
             <w:rStyle w:val="Hyperlink"/>
@@ -6145,7 +6191,7 @@
       <w:pPr>
         <w:numPr>
           <w:ilvl w:val="0"/>
-          <w:numId w:val="1026"/>
+          <w:numId w:val="1027"/>
         </w:numPr>
         <w:pStyle w:val="Compact"/>
       </w:pPr>
@@ -6155,7 +6201,7 @@
       <w:r>
         <w:br/>
       </w:r>
-      <w:hyperlink r:id="rId95">
+      <w:hyperlink r:id="rId96">
         <w:r>
           <w:rPr>
             <w:rStyle w:val="Hyperlink"/>
@@ -6168,7 +6214,7 @@
       <w:pPr>
         <w:numPr>
           <w:ilvl w:val="0"/>
-          <w:numId w:val="1026"/>
+          <w:numId w:val="1027"/>
         </w:numPr>
         <w:pStyle w:val="Compact"/>
       </w:pPr>
@@ -6178,7 +6224,7 @@
       <w:r>
         <w:br/>
       </w:r>
-      <w:hyperlink r:id="rId96">
+      <w:hyperlink r:id="rId97">
         <w:r>
           <w:rPr>
             <w:rStyle w:val="Hyperlink"/>
@@ -6187,9 +6233,9 @@
         </w:r>
       </w:hyperlink>
     </w:p>
-    <w:bookmarkEnd w:id="97"/>
     <w:bookmarkEnd w:id="98"/>
     <w:bookmarkEnd w:id="99"/>
+    <w:bookmarkEnd w:id="100"/>
     <w:sectPr>
       <w:pgSz w:h="15840" w:w="12240"/>
       <w:pgMar w:bottom="1440" w:footer="720" w:gutter="0" w:header="720" w:left="1440" w:right="1440" w:top="1440"/>
@@ -6780,6 +6826,9 @@
     <w:abstractNumId w:val="991"/>
   </w:num>
   <w:num w:numId="1027">
+    <w:abstractNumId w:val="991"/>
+  </w:num>
+  <w:num w:numId="1028">
     <w:abstractNumId w:val="991"/>
   </w:num>
 </w:numbering>

</xml_diff>

<commit_message>
re-render to update to correct file input
</commit_message>
<xml_diff>
--- a/docs/ESIP-Biological-Data-Cluster--BDS--Primer-Guide.docx
+++ b/docs/ESIP-Biological-Data-Cluster--BDS--Primer-Guide.docx
@@ -266,7 +266,53 @@
         <w:pStyle w:val="Heading1"/>
       </w:pPr>
       <w:r>
-        <w:t xml:space="preserve">1. PROVIDE CONTEXT AND UNDERSTANDABILITY TO YOUR DATA</w:t>
+        <w:t xml:space="preserve">PROVIDE CONTEXT AND UNDERSTANDABILITY TO YOUR DATA</w:t>
+      </w:r>
+    </w:p>
+    <w:bookmarkEnd w:id="28"/>
+    <w:bookmarkStart w:id="66" w:name="make-your-data-software-ready"/>
+    <w:p>
+      <w:pPr>
+        <w:pStyle w:val="Heading1"/>
+      </w:pPr>
+      <w:r>
+        <w:t xml:space="preserve">MAKE YOUR DATA SOFTWARE READY</w:t>
+      </w:r>
+    </w:p>
+    <w:bookmarkStart w:id="39" w:name="ecological-metadata-language-eml"/>
+    <w:p>
+      <w:pPr>
+        <w:pStyle w:val="Heading2"/>
+      </w:pPr>
+      <w:r>
+        <w:t xml:space="preserve">0.1 Ecological Metadata Language (EML)</w:t>
+      </w:r>
+    </w:p>
+    <w:bookmarkStart w:id="29" w:name="what-is-it"/>
+    <w:p>
+      <w:pPr>
+        <w:pStyle w:val="Heading3"/>
+      </w:pPr>
+      <w:r>
+        <w:t xml:space="preserve">0.1.1 What Is It?</w:t>
+      </w:r>
+    </w:p>
+    <w:p>
+      <w:pPr>
+        <w:pStyle w:val="FirstParagraph"/>
+      </w:pPr>
+      <w:r>
+        <w:t xml:space="preserve">Ecological Metadata Language (EML) is an XML schema. An EML instance (XML document) holds metadata to describe one or more data objects. Data tables are the most common, but almost any data object can be accommodated.</w:t>
+      </w:r>
+    </w:p>
+    <w:bookmarkEnd w:id="29"/>
+    <w:bookmarkStart w:id="30" w:name="why"/>
+    <w:p>
+      <w:pPr>
+        <w:pStyle w:val="Heading3"/>
+      </w:pPr>
+      <w:r>
+        <w:t xml:space="preserve">0.1.2 Why?</w:t>
       </w:r>
     </w:p>
     <w:p>
@@ -278,6 +324,999 @@
         <w:pStyle w:val="Compact"/>
       </w:pPr>
       <w:r>
+        <w:t xml:space="preserve">Provide context to your data.</w:t>
+      </w:r>
+    </w:p>
+    <w:p>
+      <w:pPr>
+        <w:numPr>
+          <w:ilvl w:val="0"/>
+          <w:numId w:val="1002"/>
+        </w:numPr>
+        <w:pStyle w:val="Compact"/>
+      </w:pPr>
+      <w:r>
+        <w:t xml:space="preserve">Can capture linked data relationships within EML (dataset series)</w:t>
+      </w:r>
+    </w:p>
+    <w:p>
+      <w:pPr>
+        <w:numPr>
+          <w:ilvl w:val="0"/>
+          <w:numId w:val="1002"/>
+        </w:numPr>
+        <w:pStyle w:val="Compact"/>
+      </w:pPr>
+      <w:r>
+        <w:t xml:space="preserve">Standardized representation of information.</w:t>
+      </w:r>
+    </w:p>
+    <w:p>
+      <w:pPr>
+        <w:numPr>
+          <w:ilvl w:val="0"/>
+          <w:numId w:val="1002"/>
+        </w:numPr>
+        <w:pStyle w:val="Compact"/>
+      </w:pPr>
+      <w:r>
+        <w:t xml:space="preserve">EML was designed for ecological data, which encompasses biological data.</w:t>
+      </w:r>
+    </w:p>
+    <w:p>
+      <w:pPr>
+        <w:numPr>
+          <w:ilvl w:val="0"/>
+          <w:numId w:val="1002"/>
+        </w:numPr>
+        <w:pStyle w:val="Compact"/>
+      </w:pPr>
+      <w:r>
+        <w:t xml:space="preserve">It’s taxonomic fields cover relationships (hierarchies), IDs, and authoritative material</w:t>
+      </w:r>
+    </w:p>
+    <w:bookmarkEnd w:id="30"/>
+    <w:bookmarkStart w:id="32" w:name="key-information"/>
+    <w:p>
+      <w:pPr>
+        <w:pStyle w:val="Heading3"/>
+      </w:pPr>
+      <w:r>
+        <w:t xml:space="preserve">0.1.3 Key Information</w:t>
+      </w:r>
+    </w:p>
+    <w:p>
+      <w:pPr>
+        <w:numPr>
+          <w:ilvl w:val="0"/>
+          <w:numId w:val="1003"/>
+        </w:numPr>
+      </w:pPr>
+      <w:r>
+        <w:t xml:space="preserve">EML schema</w:t>
+      </w:r>
+      <w:r>
+        <w:t xml:space="preserve"> </w:t>
+      </w:r>
+      <w:hyperlink r:id="rId31">
+        <w:r>
+          <w:rPr>
+            <w:rStyle w:val="Hyperlink"/>
+          </w:rPr>
+          <w:t xml:space="preserve">https://eml.ecoinformatics.org/eml-schema</w:t>
+        </w:r>
+      </w:hyperlink>
+      <w:r>
+        <w:t xml:space="preserve"> </w:t>
+      </w:r>
+    </w:p>
+    <w:p>
+      <w:pPr>
+        <w:numPr>
+          <w:ilvl w:val="0"/>
+          <w:numId w:val="1003"/>
+        </w:numPr>
+      </w:pPr>
+      <w:r>
+        <w:t xml:space="preserve">Mandatory for LTER, iLTER, OBIS, GBIF, Darwin Core Archive (DwC-A)</w:t>
+      </w:r>
+    </w:p>
+    <w:p>
+      <w:pPr>
+        <w:numPr>
+          <w:ilvl w:val="0"/>
+          <w:numId w:val="1003"/>
+        </w:numPr>
+      </w:pPr>
+      <w:r>
+        <w:t xml:space="preserve">Maintained, and github repo, managed by NCEAS</w:t>
+      </w:r>
+    </w:p>
+    <w:p>
+      <w:pPr>
+        <w:numPr>
+          <w:ilvl w:val="0"/>
+          <w:numId w:val="1003"/>
+        </w:numPr>
+      </w:pPr>
+      <w:r>
+        <w:t xml:space="preserve">Usually, what you would submit to a repository is a</w:t>
+      </w:r>
+      <w:r>
+        <w:t xml:space="preserve"> </w:t>
+      </w:r>
+      <w:r>
+        <w:t xml:space="preserve">“</w:t>
+      </w:r>
+      <w:r>
+        <w:t xml:space="preserve">data package</w:t>
+      </w:r>
+      <w:r>
+        <w:t xml:space="preserve">”</w:t>
+      </w:r>
+      <w:r>
+        <w:t xml:space="preserve"> </w:t>
+      </w:r>
+      <w:r>
+        <w:t xml:space="preserve">consisting of an EML document and one or more data objects.</w:t>
+      </w:r>
+    </w:p>
+    <w:bookmarkEnd w:id="32"/>
+    <w:bookmarkStart w:id="38" w:name="top-references"/>
+    <w:p>
+      <w:pPr>
+        <w:pStyle w:val="Heading3"/>
+      </w:pPr>
+      <w:r>
+        <w:t xml:space="preserve">0.1.4 Top References</w:t>
+      </w:r>
+    </w:p>
+    <w:p>
+      <w:pPr>
+        <w:pStyle w:val="FirstParagraph"/>
+      </w:pPr>
+      <w:r>
+        <w:t xml:space="preserve">Tools or packages to help write EML:</w:t>
+      </w:r>
+    </w:p>
+    <w:p>
+      <w:pPr>
+        <w:numPr>
+          <w:ilvl w:val="0"/>
+          <w:numId w:val="1004"/>
+        </w:numPr>
+      </w:pPr>
+      <w:r>
+        <w:t xml:space="preserve">For data managers, coders: </w:t>
+      </w:r>
+    </w:p>
+    <w:p>
+      <w:pPr>
+        <w:numPr>
+          <w:ilvl w:val="1"/>
+          <w:numId w:val="1005"/>
+        </w:numPr>
+      </w:pPr>
+      <w:r>
+        <w:t xml:space="preserve">EML-R package:</w:t>
+      </w:r>
+      <w:r>
+        <w:t xml:space="preserve"> </w:t>
+      </w:r>
+      <w:hyperlink r:id="rId33">
+        <w:r>
+          <w:rPr>
+            <w:rStyle w:val="Hyperlink"/>
+          </w:rPr>
+          <w:t xml:space="preserve">https://cran.r-project.org/web/packages/EML/index.html</w:t>
+        </w:r>
+      </w:hyperlink>
+    </w:p>
+    <w:p>
+      <w:pPr>
+        <w:numPr>
+          <w:ilvl w:val="1"/>
+          <w:numId w:val="1005"/>
+        </w:numPr>
+      </w:pPr>
+      <w:r>
+        <w:t xml:space="preserve">Postgresql database with fields compatible with EML</w:t>
+      </w:r>
+      <w:r>
+        <w:t xml:space="preserve"> </w:t>
+      </w:r>
+      <w:hyperlink r:id="rId34">
+        <w:r>
+          <w:rPr>
+            <w:rStyle w:val="Hyperlink"/>
+          </w:rPr>
+          <w:t xml:space="preserve">https://github.com/lter/LTER-core-metabase</w:t>
+        </w:r>
+      </w:hyperlink>
+      <w:r>
+        <w:t xml:space="preserve">  </w:t>
+      </w:r>
+    </w:p>
+    <w:p>
+      <w:pPr>
+        <w:numPr>
+          <w:ilvl w:val="1"/>
+          <w:numId w:val="1005"/>
+        </w:numPr>
+      </w:pPr>
+      <w:r>
+        <w:t xml:space="preserve">R-code for generating EML from LTER-metabase (built on EML-R package):</w:t>
+      </w:r>
+      <w:r>
+        <w:t xml:space="preserve"> </w:t>
+      </w:r>
+      <w:hyperlink r:id="rId35">
+        <w:r>
+          <w:rPr>
+            <w:rStyle w:val="Hyperlink"/>
+          </w:rPr>
+          <w:t xml:space="preserve">https://github.com/BLE-LTER/MetaEgress</w:t>
+        </w:r>
+      </w:hyperlink>
+    </w:p>
+    <w:p>
+      <w:pPr>
+        <w:numPr>
+          <w:ilvl w:val="1"/>
+          <w:numId w:val="1005"/>
+        </w:numPr>
+      </w:pPr>
+      <w:r>
+        <w:t xml:space="preserve">EMLAssemblyline (built on EML-R package):</w:t>
+      </w:r>
+      <w:r>
+        <w:t xml:space="preserve"> </w:t>
+      </w:r>
+      <w:hyperlink r:id="rId36">
+        <w:r>
+          <w:rPr>
+            <w:rStyle w:val="Hyperlink"/>
+          </w:rPr>
+          <w:t xml:space="preserve">https://ediorg.github.io/EMLassemblyline/articles/overview.html</w:t>
+        </w:r>
+      </w:hyperlink>
+      <w:r>
+        <w:t xml:space="preserve"> </w:t>
+      </w:r>
+    </w:p>
+    <w:p>
+      <w:pPr>
+        <w:numPr>
+          <w:ilvl w:val="0"/>
+          <w:numId w:val="1004"/>
+        </w:numPr>
+      </w:pPr>
+      <w:r>
+        <w:t xml:space="preserve">For scientists or those not inclined to write scripts</w:t>
+      </w:r>
+    </w:p>
+    <w:p>
+      <w:pPr>
+        <w:numPr>
+          <w:ilvl w:val="1"/>
+          <w:numId w:val="1006"/>
+        </w:numPr>
+        <w:pStyle w:val="Compact"/>
+      </w:pPr>
+      <w:r>
+        <w:t xml:space="preserve">ezEML:</w:t>
+      </w:r>
+      <w:r>
+        <w:t xml:space="preserve"> </w:t>
+      </w:r>
+      <w:hyperlink r:id="rId37">
+        <w:r>
+          <w:rPr>
+            <w:rStyle w:val="Hyperlink"/>
+          </w:rPr>
+          <w:t xml:space="preserve">https://ezeml.edirepository.org/</w:t>
+        </w:r>
+      </w:hyperlink>
+    </w:p>
+    <w:bookmarkEnd w:id="38"/>
+    <w:bookmarkEnd w:id="39"/>
+    <w:bookmarkStart w:id="50" w:name="iso-19115"/>
+    <w:p>
+      <w:pPr>
+        <w:pStyle w:val="Heading2"/>
+      </w:pPr>
+      <w:r>
+        <w:t xml:space="preserve">0.2 ISO 19115</w:t>
+      </w:r>
+    </w:p>
+    <w:bookmarkStart w:id="41" w:name="what-is-it-1"/>
+    <w:p>
+      <w:pPr>
+        <w:pStyle w:val="Heading3"/>
+      </w:pPr>
+      <w:r>
+        <w:t xml:space="preserve">0.2.1 What Is It?</w:t>
+      </w:r>
+    </w:p>
+    <w:p>
+      <w:pPr>
+        <w:pStyle w:val="FirstParagraph"/>
+      </w:pPr>
+      <w:r>
+        <w:t xml:space="preserve">Content standard for describing geographic data sponsored by the International Standards Organization (ISO). At its most basic, it is written in narrative form with class diagrams. There are many implementations and extensions (e.g.,</w:t>
+      </w:r>
+      <w:r>
+        <w:t xml:space="preserve"> </w:t>
+      </w:r>
+      <w:hyperlink r:id="rId40">
+        <w:r>
+          <w:rPr>
+            <w:rStyle w:val="Hyperlink"/>
+          </w:rPr>
+          <w:t xml:space="preserve">https://www.dcc.ac.uk/resources/metadata-standards/iso-19115</w:t>
+        </w:r>
+      </w:hyperlink>
+      <w:r>
+        <w:t xml:space="preserve">).</w:t>
+      </w:r>
+    </w:p>
+    <w:bookmarkEnd w:id="41"/>
+    <w:bookmarkStart w:id="42" w:name="why-1"/>
+    <w:p>
+      <w:pPr>
+        <w:pStyle w:val="Heading3"/>
+      </w:pPr>
+      <w:r>
+        <w:t xml:space="preserve">0.2.2 Why?</w:t>
+      </w:r>
+    </w:p>
+    <w:p>
+      <w:pPr>
+        <w:numPr>
+          <w:ilvl w:val="0"/>
+          <w:numId w:val="1007"/>
+        </w:numPr>
+      </w:pPr>
+      <w:r>
+        <w:t xml:space="preserve">Provide context to your data (biological data is inherently</w:t>
+      </w:r>
+      <w:r>
+        <w:t xml:space="preserve"> </w:t>
+      </w:r>
+      <w:r>
+        <w:t xml:space="preserve">‘</w:t>
+      </w:r>
+      <w:r>
+        <w:t xml:space="preserve">geographic</w:t>
+      </w:r>
+      <w:r>
+        <w:t xml:space="preserve">’</w:t>
+      </w:r>
+      <w:r>
+        <w:t xml:space="preserve">)</w:t>
+      </w:r>
+    </w:p>
+    <w:p>
+      <w:pPr>
+        <w:numPr>
+          <w:ilvl w:val="0"/>
+          <w:numId w:val="1007"/>
+        </w:numPr>
+      </w:pPr>
+      <w:r>
+        <w:t xml:space="preserve">Standardized representation of information</w:t>
+      </w:r>
+    </w:p>
+    <w:p>
+      <w:pPr>
+        <w:numPr>
+          <w:ilvl w:val="0"/>
+          <w:numId w:val="1007"/>
+        </w:numPr>
+      </w:pPr>
+      <w:r>
+        <w:rPr>
+          <w:bCs/>
+          <w:b/>
+        </w:rPr>
+        <w:t xml:space="preserve">Mandated</w:t>
+      </w:r>
+      <w:r>
+        <w:t xml:space="preserve"> </w:t>
+      </w:r>
+      <w:r>
+        <w:t xml:space="preserve">by some US federal agencies, including NOAA, NASA, and USGS</w:t>
+      </w:r>
+    </w:p>
+    <w:p>
+      <w:pPr>
+        <w:numPr>
+          <w:ilvl w:val="0"/>
+          <w:numId w:val="1007"/>
+        </w:numPr>
+      </w:pPr>
+      <w:r>
+        <w:t xml:space="preserve">Can be used at different granularities, used to describe data packages or collections, as well as at a dataset level (?): content standard vs collection standard?</w:t>
+      </w:r>
+    </w:p>
+    <w:bookmarkEnd w:id="42"/>
+    <w:bookmarkStart w:id="44" w:name="what"/>
+    <w:p>
+      <w:pPr>
+        <w:pStyle w:val="Heading3"/>
+      </w:pPr>
+      <w:r>
+        <w:t xml:space="preserve">0.2.3 What?</w:t>
+      </w:r>
+    </w:p>
+    <w:p>
+      <w:pPr>
+        <w:numPr>
+          <w:ilvl w:val="0"/>
+          <w:numId w:val="1008"/>
+        </w:numPr>
+      </w:pPr>
+      <w:r>
+        <w:t xml:space="preserve">Evolved from the need for to to harmonize the FGDC Content Standard for Digital Geospatial Metadata (CSDGM) with other formal and defacto standards that support the documentation of geospatial data and services.</w:t>
+      </w:r>
+    </w:p>
+    <w:p>
+      <w:pPr>
+        <w:numPr>
+          <w:ilvl w:val="0"/>
+          <w:numId w:val="1008"/>
+        </w:numPr>
+      </w:pPr>
+      <w:r>
+        <w:t xml:space="preserve">Many variations including 19115, 19115-1, 19115-2</w:t>
+      </w:r>
+    </w:p>
+    <w:p>
+      <w:pPr>
+        <w:numPr>
+          <w:ilvl w:val="0"/>
+          <w:numId w:val="1008"/>
+        </w:numPr>
+      </w:pPr>
+      <w:r>
+        <w:t xml:space="preserve">From</w:t>
+      </w:r>
+      <w:r>
+        <w:t xml:space="preserve"> </w:t>
+      </w:r>
+      <w:hyperlink r:id="rId43">
+        <w:r>
+          <w:rPr>
+            <w:rStyle w:val="Hyperlink"/>
+          </w:rPr>
+          <w:t xml:space="preserve">NCEI</w:t>
+        </w:r>
+      </w:hyperlink>
+      <w:r>
+        <w:t xml:space="preserve">:</w:t>
+      </w:r>
+    </w:p>
+    <w:p>
+      <w:pPr>
+        <w:numPr>
+          <w:ilvl w:val="1"/>
+          <w:numId w:val="1009"/>
+        </w:numPr>
+      </w:pPr>
+      <w:r>
+        <w:t xml:space="preserve">ISO 19115 Geographic information – Metadata: The ISO standard for documenting geospatial data. </w:t>
+      </w:r>
+    </w:p>
+    <w:p>
+      <w:pPr>
+        <w:numPr>
+          <w:ilvl w:val="1"/>
+          <w:numId w:val="1009"/>
+        </w:numPr>
+      </w:pPr>
+      <w:r>
+        <w:t xml:space="preserve">ISO 19115-2 Geographic information – Metadata – Part 2: Extensions for imagery and gridded data: An extension of ISO 19115 used to document information about imagery, gridded data, and remotely sensed data. The root of ISO 19115 metadata records will change from MD_Metadata to MI_Metadata when using ISO 19115-2. </w:t>
+      </w:r>
+    </w:p>
+    <w:p>
+      <w:pPr>
+        <w:numPr>
+          <w:ilvl w:val="0"/>
+          <w:numId w:val="1008"/>
+        </w:numPr>
+      </w:pPr>
+      <w:r>
+        <w:t xml:space="preserve">There is a biological extension (https://repository.oceanbestpractices.org/handle/11329/1281?show=full), but it is not very widely used.  In part this is because many search engines do not harvest this extension.</w:t>
+      </w:r>
+    </w:p>
+    <w:p>
+      <w:pPr>
+        <w:numPr>
+          <w:ilvl w:val="0"/>
+          <w:numId w:val="1008"/>
+        </w:numPr>
+      </w:pPr>
+      <w:r>
+        <w:t xml:space="preserve">Usurped FGDC CSDGM - all users encouraged to migrate to ISO.</w:t>
+      </w:r>
+    </w:p>
+    <w:p>
+      <w:pPr>
+        <w:numPr>
+          <w:ilvl w:val="0"/>
+          <w:numId w:val="1008"/>
+        </w:numPr>
+      </w:pPr>
+      <w:r>
+        <w:t xml:space="preserve">Highly flexible for many uses compared FGDC CSDGM, but few required elements leaves room for incomplete metadata</w:t>
+      </w:r>
+    </w:p>
+    <w:bookmarkEnd w:id="44"/>
+    <w:bookmarkStart w:id="49" w:name="top-references-1"/>
+    <w:p>
+      <w:pPr>
+        <w:pStyle w:val="Heading3"/>
+      </w:pPr>
+      <w:r>
+        <w:t xml:space="preserve">0.2.4 Top References</w:t>
+      </w:r>
+    </w:p>
+    <w:p>
+      <w:pPr>
+        <w:numPr>
+          <w:ilvl w:val="0"/>
+          <w:numId w:val="1010"/>
+        </w:numPr>
+      </w:pPr>
+      <w:r>
+        <w:t xml:space="preserve">NOAA Workbook for ISO 19115-2</w:t>
+      </w:r>
+      <w:r>
+        <w:t xml:space="preserve"> </w:t>
+      </w:r>
+      <w:hyperlink r:id="rId45">
+        <w:r>
+          <w:rPr>
+            <w:rStyle w:val="Hyperlink"/>
+          </w:rPr>
+          <w:t xml:space="preserve">https://www.ncei.noaa.gov/sites/default/files/2020-04/ISO%2019115-2%20Workbook_Part%20II%20Extentions%20for%20imagery%20and%20Gridded%20Data.pdf</w:t>
+        </w:r>
+      </w:hyperlink>
+      <w:r>
+        <w:t xml:space="preserve"> </w:t>
+      </w:r>
+    </w:p>
+    <w:p>
+      <w:pPr>
+        <w:numPr>
+          <w:ilvl w:val="0"/>
+          <w:numId w:val="1010"/>
+        </w:numPr>
+      </w:pPr>
+      <w:r>
+        <w:t xml:space="preserve">Convert ISO to EML -</w:t>
+      </w:r>
+      <w:r>
+        <w:t xml:space="preserve"> </w:t>
+      </w:r>
+      <w:hyperlink r:id="rId46">
+        <w:r>
+          <w:rPr>
+            <w:rStyle w:val="Hyperlink"/>
+          </w:rPr>
+          <w:t xml:space="preserve">https://nceas.github.io/arcticdatautils/reference/convert_iso_to_eml.html</w:t>
+        </w:r>
+      </w:hyperlink>
+      <w:r>
+        <w:t xml:space="preserve"> </w:t>
+      </w:r>
+    </w:p>
+    <w:p>
+      <w:pPr>
+        <w:numPr>
+          <w:ilvl w:val="0"/>
+          <w:numId w:val="1010"/>
+        </w:numPr>
+      </w:pPr>
+      <w:r>
+        <w:t xml:space="preserve">Work Flow Model -</w:t>
+      </w:r>
+      <w:r>
+        <w:br/>
+      </w:r>
+      <w:hyperlink r:id="rId47">
+        <w:r>
+          <w:rPr>
+            <w:rStyle w:val="Hyperlink"/>
+          </w:rPr>
+          <w:t xml:space="preserve">https://www.fgdc.gov/metadata/iso-implementation-model-workflow</w:t>
+        </w:r>
+      </w:hyperlink>
+      <w:r>
+        <w:t xml:space="preserve"> </w:t>
+      </w:r>
+    </w:p>
+    <w:p>
+      <w:pPr>
+        <w:numPr>
+          <w:ilvl w:val="0"/>
+          <w:numId w:val="1010"/>
+        </w:numPr>
+      </w:pPr>
+      <w:r>
+        <w:t xml:space="preserve">mdToolkit:</w:t>
+      </w:r>
+      <w:r>
+        <w:t xml:space="preserve"> </w:t>
+      </w:r>
+      <w:hyperlink r:id="rId48">
+        <w:r>
+          <w:rPr>
+            <w:rStyle w:val="Hyperlink"/>
+          </w:rPr>
+          <w:t xml:space="preserve">https://www.mdtoolkit.org/home</w:t>
+        </w:r>
+      </w:hyperlink>
+      <w:r>
+        <w:t xml:space="preserve"> </w:t>
+      </w:r>
+      <w:r>
+        <w:t xml:space="preserve">- mdEditor is a writer for ISO 19115 metadata which uses mdJSON as an intermediary and mdTranslator allows translation to different metadata formats</w:t>
+      </w:r>
+    </w:p>
+    <w:bookmarkEnd w:id="49"/>
+    <w:bookmarkEnd w:id="50"/>
+    <w:bookmarkStart w:id="65" w:name="X05fbb46bb492ba90115f1c79e42f703d70da885"/>
+    <w:p>
+      <w:pPr>
+        <w:pStyle w:val="Heading2"/>
+      </w:pPr>
+      <w:r>
+        <w:t xml:space="preserve">0.3 Minimum Information about any (x) Sequence (MIxS)</w:t>
+      </w:r>
+    </w:p>
+    <w:bookmarkStart w:id="51" w:name="what-is-it-2"/>
+    <w:p>
+      <w:pPr>
+        <w:pStyle w:val="Heading3"/>
+      </w:pPr>
+      <w:r>
+        <w:t xml:space="preserve">0.3.1 What is it?</w:t>
+      </w:r>
+    </w:p>
+    <w:p>
+      <w:pPr>
+        <w:pStyle w:val="FirstParagraph"/>
+      </w:pPr>
+      <w:r>
+        <w:t xml:space="preserve">A set of checklists and packages for genomic sequence data</w:t>
+      </w:r>
+    </w:p>
+    <w:bookmarkEnd w:id="51"/>
+    <w:bookmarkStart w:id="52" w:name="why-2"/>
+    <w:p>
+      <w:pPr>
+        <w:pStyle w:val="Heading3"/>
+      </w:pPr>
+      <w:r>
+        <w:t xml:space="preserve">0.3.2 Why?</w:t>
+      </w:r>
+    </w:p>
+    <w:p>
+      <w:pPr>
+        <w:numPr>
+          <w:ilvl w:val="0"/>
+          <w:numId w:val="1011"/>
+        </w:numPr>
+      </w:pPr>
+      <w:r>
+        <w:t xml:space="preserve">Provide minimal standardized metadata about genetic sequence data</w:t>
+      </w:r>
+    </w:p>
+    <w:p>
+      <w:pPr>
+        <w:numPr>
+          <w:ilvl w:val="0"/>
+          <w:numId w:val="1011"/>
+        </w:numPr>
+      </w:pPr>
+      <w:r>
+        <w:t xml:space="preserve">Agreed upon and published by the Genome Standards Consortium</w:t>
+      </w:r>
+    </w:p>
+    <w:p>
+      <w:pPr>
+        <w:numPr>
+          <w:ilvl w:val="0"/>
+          <w:numId w:val="1011"/>
+        </w:numPr>
+      </w:pPr>
+      <w:r>
+        <w:t xml:space="preserve">Used by the INSDC (DDBJ, EMBL-EBI and NCBI)</w:t>
+      </w:r>
+    </w:p>
+    <w:bookmarkEnd w:id="52"/>
+    <w:bookmarkStart w:id="58" w:name="key-information-1"/>
+    <w:p>
+      <w:pPr>
+        <w:pStyle w:val="Heading3"/>
+      </w:pPr>
+      <w:r>
+        <w:t xml:space="preserve">0.3.3 Key Information</w:t>
+      </w:r>
+    </w:p>
+    <w:p>
+      <w:pPr>
+        <w:numPr>
+          <w:ilvl w:val="0"/>
+          <w:numId w:val="1012"/>
+        </w:numPr>
+      </w:pPr>
+      <w:r>
+        <w:t xml:space="preserve">Pronounced</w:t>
+      </w:r>
+      <w:r>
+        <w:t xml:space="preserve"> </w:t>
+      </w:r>
+      <w:r>
+        <w:t xml:space="preserve">“</w:t>
+      </w:r>
+      <w:r>
+        <w:t xml:space="preserve">mix-ess</w:t>
+      </w:r>
+      <w:r>
+        <w:t xml:space="preserve">”</w:t>
+      </w:r>
+    </w:p>
+    <w:p>
+      <w:pPr>
+        <w:numPr>
+          <w:ilvl w:val="0"/>
+          <w:numId w:val="1012"/>
+        </w:numPr>
+      </w:pPr>
+      <w:r>
+        <w:t xml:space="preserve">Term search tool:</w:t>
+      </w:r>
+      <w:r>
+        <w:t xml:space="preserve"> </w:t>
+      </w:r>
+      <w:hyperlink r:id="rId53">
+        <w:r>
+          <w:rPr>
+            <w:rStyle w:val="Hyperlink"/>
+          </w:rPr>
+          <w:t xml:space="preserve">http://www.gensc.org/pages/standards/search-terms.html</w:t>
+        </w:r>
+      </w:hyperlink>
+      <w:r>
+        <w:t xml:space="preserve">?</w:t>
+      </w:r>
+    </w:p>
+    <w:p>
+      <w:pPr>
+        <w:numPr>
+          <w:ilvl w:val="0"/>
+          <w:numId w:val="1012"/>
+        </w:numPr>
+      </w:pPr>
+      <w:r>
+        <w:t xml:space="preserve">MixS is a suite of checklists (pronounced MIX-ess) standards introduced the reporting of a breadth of environment-specific metadata variables to augment the genome-specific checklists.</w:t>
+      </w:r>
+    </w:p>
+    <w:p>
+      <w:pPr>
+        <w:numPr>
+          <w:ilvl w:val="0"/>
+          <w:numId w:val="1012"/>
+        </w:numPr>
+      </w:pPr>
+      <w:r>
+        <w:t xml:space="preserve">Thus enabling the mix and matching of genome checklists and environmental-specific packages.</w:t>
+      </w:r>
+    </w:p>
+    <w:tbl>
+      <w:tblPr>
+        <w:tblStyle w:val="Table"/>
+        <w:tblW w:type="pct" w:w="5000"/>
+        <w:tblLook w:firstRow="0" w:lastRow="0" w:firstColumn="0" w:lastColumn="0" w:noHBand="0" w:noVBand="0" w:val="0000"/>
+        <w:jc w:val="start"/>
+        <w:tblInd w:w="720" w:type="dxa"/>
+      </w:tblPr>
+      <w:tblGrid>
+        <w:gridCol w:w="7920"/>
+      </w:tblGrid>
+      <w:tr>
+        <w:tc>
+          <w:tcPr/>
+          <w:p>
+            <w:pPr>
+              <w:jc w:val="center"/>
+            </w:pPr>
+            <w:hyperlink r:id="rId57">
+              <w:r>
+                <w:drawing>
+                  <wp:inline>
+                    <wp:extent cx="5943600" cy="4242941"/>
+                    <wp:effectExtent b="0" l="0" r="0" t="0"/>
+                    <wp:docPr descr="" title="" id="55" name="Picture"/>
+                    <a:graphic>
+                      <a:graphicData uri="http://schemas.openxmlformats.org/drawingml/2006/picture">
+                        <pic:pic>
+                          <pic:nvPicPr>
+                            <pic:cNvPr descr="http://www.gensc.org/images/mixs_ext_graphic-1024x731.png" id="56" name="Picture"/>
+                            <pic:cNvPicPr>
+                              <a:picLocks noChangeArrowheads="1" noChangeAspect="1"/>
+                            </pic:cNvPicPr>
+                          </pic:nvPicPr>
+                          <pic:blipFill>
+                            <a:blip r:embed="rId54"/>
+                            <a:stretch>
+                              <a:fillRect/>
+                            </a:stretch>
+                          </pic:blipFill>
+                          <pic:spPr bwMode="auto">
+                            <a:xfrm>
+                              <a:off x="0" y="0"/>
+                              <a:ext cx="5943600" cy="4242941"/>
+                            </a:xfrm>
+                            <a:prstGeom prst="rect">
+                              <a:avLst/>
+                            </a:prstGeom>
+                            <a:noFill/>
+                            <a:ln w="9525">
+                              <a:noFill/>
+                              <a:headEnd/>
+                              <a:tailEnd/>
+                            </a:ln>
+                          </pic:spPr>
+                        </pic:pic>
+                      </a:graphicData>
+                    </a:graphic>
+                  </wp:inline>
+                </w:drawing>
+              </w:r>
+            </w:hyperlink>
+          </w:p>
+          <w:p>
+            <w:pPr>
+              <w:jc w:val="center"/>
+            </w:pPr>
+            <w:pPr>
+              <w:jc w:val="start"/>
+              <w:spacing w:before="200"/>
+              <w:pStyle w:val="ImageCaption"/>
+            </w:pPr>
+            <w:r>
+              <w:t xml:space="preserve">MixS Structure</w:t>
+            </w:r>
+          </w:p>
+        </w:tc>
+      </w:tr>
+    </w:tbl>
+    <w:bookmarkEnd w:id="58"/>
+    <w:bookmarkStart w:id="64" w:name="top-references-2"/>
+    <w:p>
+      <w:pPr>
+        <w:pStyle w:val="Heading3"/>
+      </w:pPr>
+      <w:r>
+        <w:t xml:space="preserve">0.3.4 Top References</w:t>
+      </w:r>
+    </w:p>
+    <w:p>
+      <w:pPr>
+        <w:numPr>
+          <w:ilvl w:val="0"/>
+          <w:numId w:val="1013"/>
+        </w:numPr>
+      </w:pPr>
+      <w:hyperlink r:id="rId59">
+        <w:r>
+          <w:rPr>
+            <w:rStyle w:val="Hyperlink"/>
+          </w:rPr>
+          <w:t xml:space="preserve">https://genomicsstandardsconsortium.github.io/mixs/</w:t>
+        </w:r>
+      </w:hyperlink>
+    </w:p>
+    <w:p>
+      <w:pPr>
+        <w:numPr>
+          <w:ilvl w:val="0"/>
+          <w:numId w:val="1013"/>
+        </w:numPr>
+      </w:pPr>
+      <w:hyperlink r:id="rId60">
+        <w:r>
+          <w:rPr>
+            <w:rStyle w:val="Hyperlink"/>
+          </w:rPr>
+          <w:t xml:space="preserve">https://www.gensc.org/mixs/</w:t>
+        </w:r>
+      </w:hyperlink>
+      <w:r>
+        <w:t xml:space="preserve"> </w:t>
+      </w:r>
+    </w:p>
+    <w:p>
+      <w:pPr>
+        <w:numPr>
+          <w:ilvl w:val="0"/>
+          <w:numId w:val="1013"/>
+        </w:numPr>
+      </w:pPr>
+      <w:hyperlink r:id="rId61">
+        <w:r>
+          <w:rPr>
+            <w:rStyle w:val="Hyperlink"/>
+          </w:rPr>
+          <w:t xml:space="preserve">https://www.nature.com/articles/nbt.1823</w:t>
+        </w:r>
+      </w:hyperlink>
+    </w:p>
+    <w:p>
+      <w:pPr>
+        <w:numPr>
+          <w:ilvl w:val="0"/>
+          <w:numId w:val="1013"/>
+        </w:numPr>
+      </w:pPr>
+      <w:hyperlink r:id="rId62">
+        <w:r>
+          <w:rPr>
+            <w:rStyle w:val="Hyperlink"/>
+          </w:rPr>
+          <w:t xml:space="preserve">https://github.com/GenomicsStandardsConsortium/mixs/wiki</w:t>
+        </w:r>
+      </w:hyperlink>
+      <w:r>
+        <w:t xml:space="preserve"> </w:t>
+      </w:r>
+    </w:p>
+    <w:p>
+      <w:pPr>
+        <w:numPr>
+          <w:ilvl w:val="0"/>
+          <w:numId w:val="1013"/>
+        </w:numPr>
+      </w:pPr>
+      <w:hyperlink r:id="rId63">
+        <w:r>
+          <w:rPr>
+            <w:rStyle w:val="Hyperlink"/>
+          </w:rPr>
+          <w:t xml:space="preserve">https://www.ncbi.nlm.nih.gov/pmc/articles/PMC3869023/</w:t>
+        </w:r>
+      </w:hyperlink>
+    </w:p>
+    <w:bookmarkEnd w:id="64"/>
+    <w:bookmarkEnd w:id="65"/>
+    <w:bookmarkEnd w:id="66"/>
+    <w:bookmarkStart w:id="138" w:name="make-your-data-software-ready-1"/>
+    <w:p>
+      <w:pPr>
+        <w:pStyle w:val="Heading1"/>
+      </w:pPr>
+      <w:r>
+        <w:t xml:space="preserve">MAKE YOUR DATA SOFTWARE READY</w:t>
+      </w:r>
+    </w:p>
+    <w:bookmarkStart w:id="73" w:name="use-non-proprietary-formats"/>
+    <w:p>
+      <w:pPr>
+        <w:pStyle w:val="Heading2"/>
+      </w:pPr>
+      <w:r>
+        <w:t xml:space="preserve">Use non-proprietary formats</w:t>
+      </w:r>
+    </w:p>
+    <w:bookmarkStart w:id="67" w:name="why-3"/>
+    <w:p>
+      <w:pPr>
+        <w:pStyle w:val="Heading3"/>
+      </w:pPr>
+      <w:r>
         <w:t xml:space="preserve">Why?</w:t>
       </w:r>
     </w:p>
@@ -285,9 +1324,43 @@
       <w:pPr>
         <w:numPr>
           <w:ilvl w:val="0"/>
-          <w:numId w:val="1002"/>
-        </w:numPr>
-        <w:pStyle w:val="Compact"/>
+          <w:numId w:val="1014"/>
+        </w:numPr>
+        <w:pStyle w:val="Compact"/>
+      </w:pPr>
+      <w:r>
+        <w:t xml:space="preserve">Allows data to be useful in perpetuity by ensuring data readability and reusability across multiple platforms.</w:t>
+      </w:r>
+    </w:p>
+    <w:p>
+      <w:pPr>
+        <w:numPr>
+          <w:ilvl w:val="0"/>
+          <w:numId w:val="1014"/>
+        </w:numPr>
+        <w:pStyle w:val="Compact"/>
+      </w:pPr>
+      <w:r>
+        <w:t xml:space="preserve">To align better with the FAIR principles (findability, accessibility, interoperability, reusability)</w:t>
+      </w:r>
+    </w:p>
+    <w:p>
+      <w:pPr>
+        <w:numPr>
+          <w:ilvl w:val="0"/>
+          <w:numId w:val="1014"/>
+        </w:numPr>
+        <w:pStyle w:val="Compact"/>
+      </w:pPr>
+      <w:r>
+        <w:t xml:space="preserve">Makes data more socially equitable, supporting open science. Proprietary formats can depend on software that require licenses, which not everyone can afford/has access to.</w:t>
+      </w:r>
+    </w:p>
+    <w:bookmarkEnd w:id="67"/>
+    <w:bookmarkStart w:id="69" w:name="key-information-2"/>
+    <w:p>
+      <w:pPr>
+        <w:pStyle w:val="Heading3"/>
       </w:pPr>
       <w:r>
         <w:t xml:space="preserve">Key Information</w:t>
@@ -297,93 +1370,7 @@
       <w:pPr>
         <w:numPr>
           <w:ilvl w:val="0"/>
-          <w:numId w:val="1002"/>
-        </w:numPr>
-        <w:pStyle w:val="Compact"/>
-      </w:pPr>
-      <w:r>
-        <w:t xml:space="preserve">Top 5 References</w:t>
-      </w:r>
-    </w:p>
-    <w:bookmarkEnd w:id="28"/>
-    <w:bookmarkStart w:id="100" w:name="make-your-data-software-ready"/>
-    <w:p>
-      <w:pPr>
-        <w:pStyle w:val="Heading1"/>
-      </w:pPr>
-      <w:r>
-        <w:t xml:space="preserve">MAKE YOUR DATA SOFTWARE READY</w:t>
-      </w:r>
-    </w:p>
-    <w:bookmarkStart w:id="35" w:name="use-non-proprietary-formats"/>
-    <w:p>
-      <w:pPr>
-        <w:pStyle w:val="Heading2"/>
-      </w:pPr>
-      <w:r>
-        <w:t xml:space="preserve">Use non-proprietary formats</w:t>
-      </w:r>
-    </w:p>
-    <w:bookmarkStart w:id="29" w:name="why"/>
-    <w:p>
-      <w:pPr>
-        <w:pStyle w:val="Heading3"/>
-      </w:pPr>
-      <w:r>
-        <w:t xml:space="preserve">Why?</w:t>
-      </w:r>
-    </w:p>
-    <w:p>
-      <w:pPr>
-        <w:numPr>
-          <w:ilvl w:val="0"/>
-          <w:numId w:val="1003"/>
-        </w:numPr>
-        <w:pStyle w:val="Compact"/>
-      </w:pPr>
-      <w:r>
-        <w:t xml:space="preserve">Allows data to be useful in perpetuity by ensuring data readability and reusability across multiple platforms.</w:t>
-      </w:r>
-    </w:p>
-    <w:p>
-      <w:pPr>
-        <w:numPr>
-          <w:ilvl w:val="0"/>
-          <w:numId w:val="1003"/>
-        </w:numPr>
-        <w:pStyle w:val="Compact"/>
-      </w:pPr>
-      <w:r>
-        <w:t xml:space="preserve">To align better with the FAIR principles (findability, accessibility, interoperability, reusability)</w:t>
-      </w:r>
-    </w:p>
-    <w:p>
-      <w:pPr>
-        <w:numPr>
-          <w:ilvl w:val="0"/>
-          <w:numId w:val="1003"/>
-        </w:numPr>
-        <w:pStyle w:val="Compact"/>
-      </w:pPr>
-      <w:r>
-        <w:t xml:space="preserve">Makes data more socially equitable, supporting open science. Proprietary formats can depend on software that require licenses, which not everyone can afford/has access to.</w:t>
-      </w:r>
-    </w:p>
-    <w:bookmarkEnd w:id="29"/>
-    <w:bookmarkStart w:id="31" w:name="key-information"/>
-    <w:p>
-      <w:pPr>
-        <w:pStyle w:val="Heading3"/>
-      </w:pPr>
-      <w:r>
-        <w:t xml:space="preserve">Key Information</w:t>
-      </w:r>
-    </w:p>
-    <w:p>
-      <w:pPr>
-        <w:numPr>
-          <w:ilvl w:val="0"/>
-          <w:numId w:val="1004"/>
+          <w:numId w:val="1015"/>
         </w:numPr>
         <w:pStyle w:val="Compact"/>
       </w:pPr>
@@ -405,7 +1392,7 @@
       <w:pPr>
         <w:numPr>
           <w:ilvl w:val="0"/>
-          <w:numId w:val="1004"/>
+          <w:numId w:val="1015"/>
         </w:numPr>
         <w:pStyle w:val="Compact"/>
       </w:pPr>
@@ -415,7 +1402,7 @@
       <w:r>
         <w:t xml:space="preserve"> </w:t>
       </w:r>
-      <w:hyperlink r:id="rId30">
+      <w:hyperlink r:id="rId68">
         <w:r>
           <w:rPr>
             <w:rStyle w:val="Hyperlink"/>
@@ -463,7 +1450,7 @@
       <w:pPr>
         <w:numPr>
           <w:ilvl w:val="0"/>
-          <w:numId w:val="1004"/>
+          <w:numId w:val="1015"/>
         </w:numPr>
         <w:pStyle w:val="Compact"/>
       </w:pPr>
@@ -471,8 +1458,8 @@
         <w:t xml:space="preserve">Many applications (e.g. Microsoft Office) allow exporting in multiple formats.</w:t>
       </w:r>
     </w:p>
-    <w:bookmarkEnd w:id="31"/>
-    <w:bookmarkStart w:id="34" w:name="top-references"/>
+    <w:bookmarkEnd w:id="69"/>
+    <w:bookmarkStart w:id="72" w:name="top-references-3"/>
     <w:p>
       <w:pPr>
         <w:pStyle w:val="Heading3"/>
@@ -485,7 +1472,7 @@
       <w:pPr>
         <w:numPr>
           <w:ilvl w:val="0"/>
-          <w:numId w:val="1005"/>
+          <w:numId w:val="1016"/>
         </w:numPr>
         <w:pStyle w:val="Compact"/>
       </w:pPr>
@@ -495,7 +1482,7 @@
       <w:r>
         <w:br/>
       </w:r>
-      <w:hyperlink r:id="rId32">
+      <w:hyperlink r:id="rId70">
         <w:r>
           <w:rPr>
             <w:rStyle w:val="Hyperlink"/>
@@ -508,7 +1495,7 @@
       <w:pPr>
         <w:numPr>
           <w:ilvl w:val="0"/>
-          <w:numId w:val="1005"/>
+          <w:numId w:val="1016"/>
         </w:numPr>
         <w:pStyle w:val="Compact"/>
       </w:pPr>
@@ -518,7 +1505,7 @@
       <w:r>
         <w:br/>
       </w:r>
-      <w:hyperlink r:id="rId33">
+      <w:hyperlink r:id="rId71">
         <w:r>
           <w:rPr>
             <w:rStyle w:val="Hyperlink"/>
@@ -527,9 +1514,9 @@
         </w:r>
       </w:hyperlink>
     </w:p>
-    <w:bookmarkEnd w:id="34"/>
-    <w:bookmarkEnd w:id="35"/>
-    <w:bookmarkStart w:id="44" w:name="Xc1061a9790a0cbd7caee0daf26b6a65466d9308"/>
+    <w:bookmarkEnd w:id="72"/>
+    <w:bookmarkEnd w:id="73"/>
+    <w:bookmarkStart w:id="82" w:name="Xc1061a9790a0cbd7caee0daf26b6a65466d9308"/>
     <w:p>
       <w:pPr>
         <w:pStyle w:val="Heading2"/>
@@ -538,7 +1525,7 @@
         <w:t xml:space="preserve">Structure tabular data in tidy/long format</w:t>
       </w:r>
     </w:p>
-    <w:bookmarkStart w:id="36" w:name="why-1"/>
+    <w:bookmarkStart w:id="74" w:name="why-4"/>
     <w:p>
       <w:pPr>
         <w:pStyle w:val="Heading3"/>
@@ -563,7 +1550,7 @@
       <w:pPr>
         <w:numPr>
           <w:ilvl w:val="0"/>
-          <w:numId w:val="1006"/>
+          <w:numId w:val="1017"/>
         </w:numPr>
         <w:pStyle w:val="Compact"/>
       </w:pPr>
@@ -575,7 +1562,7 @@
       <w:pPr>
         <w:numPr>
           <w:ilvl w:val="1"/>
-          <w:numId w:val="1007"/>
+          <w:numId w:val="1018"/>
         </w:numPr>
         <w:pStyle w:val="Compact"/>
       </w:pPr>
@@ -587,7 +1574,7 @@
       <w:pPr>
         <w:numPr>
           <w:ilvl w:val="1"/>
-          <w:numId w:val="1007"/>
+          <w:numId w:val="1018"/>
         </w:numPr>
         <w:pStyle w:val="Compact"/>
       </w:pPr>
@@ -599,7 +1586,7 @@
       <w:pPr>
         <w:numPr>
           <w:ilvl w:val="0"/>
-          <w:numId w:val="1006"/>
+          <w:numId w:val="1017"/>
         </w:numPr>
         <w:pStyle w:val="Compact"/>
       </w:pPr>
@@ -611,7 +1598,7 @@
       <w:pPr>
         <w:numPr>
           <w:ilvl w:val="0"/>
-          <w:numId w:val="1006"/>
+          <w:numId w:val="1017"/>
         </w:numPr>
         <w:pStyle w:val="Compact"/>
       </w:pPr>
@@ -619,8 +1606,8 @@
         <w:t xml:space="preserve">Easier to aggregate data across multiple files</w:t>
       </w:r>
     </w:p>
-    <w:bookmarkEnd w:id="36"/>
-    <w:bookmarkStart w:id="37" w:name="key-information-1"/>
+    <w:bookmarkEnd w:id="74"/>
+    <w:bookmarkStart w:id="75" w:name="key-information-3"/>
     <w:p>
       <w:pPr>
         <w:pStyle w:val="Heading3"/>
@@ -921,6 +1908,50 @@
                 <w:szCs w:val="18"/>
                 <w:color w:val="000000"/>
               </w:rPr>
+              <w:t xml:space="preserve">2</w:t>
+            </w:r>
+          </w:p>
+        </w:tc>
+        <w:tc>
+          <w:tcPr>
+            <w:tcBorders>
+              <w:bottom w:val="none" w:sz="0" w:space="0" w:color="000000"/>
+              <w:top w:val="none" w:sz="0" w:space="0" w:color="000000"/>
+              <w:left w:val="none" w:sz="0" w:space="0" w:color="000000"/>
+              <w:right w:val="none" w:sz="0" w:space="0" w:color="000000"/>
+            </w:tcBorders>
+            <w:shd w:val="clear" w:color="auto" w:fill="EFEFEF"/>
+            <w:tcMar>
+              <w:top w:w="0" w:type="dxa"/>
+              <w:bottom w:w="0" w:type="dxa"/>
+              <w:left w:w="0" w:type="dxa"/>
+              <w:right w:w="0" w:type="dxa"/>
+            </w:tcMar>
+            <w:vAlign w:val="center"/>
+          </w:tcPr>
+          <w:p>
+            <w:pPr>
+              <w:pStyle w:val="Normal"/>
+              <w:jc w:val="right"/>
+              <w:pBdr>
+                <w:bottom w:val="none" w:sz="0" w:space="0" w:color="000000"/>
+                <w:top w:val="none" w:sz="0" w:space="0" w:color="000000"/>
+                <w:left w:val="none" w:sz="0" w:space="0" w:color="000000"/>
+                <w:right w:val="none" w:sz="0" w:space="0" w:color="000000"/>
+              </w:pBdr>
+              <w:spacing w:after="100" w:before="100" w:line="240"/>
+              <w:ind w:left="100" w:right="100" w:firstLine="0" w:firstLineChars="0"/>
+            </w:pPr>
+            <w:r xmlns:w="http://schemas.openxmlformats.org/wordprocessingml/2006/main" xmlns:wp="http://schemas.openxmlformats.org/drawingml/2006/wordprocessingDrawing" xmlns:r="http://schemas.openxmlformats.org/officeDocument/2006/relationships" xmlns:w14="http://schemas.microsoft.com/office/word/2010/wordml">
+              <w:rPr>
+                <w:rFonts w:ascii="Arial" w:hAnsi="Arial" w:eastAsia="Arial" w:cs="Arial"/>
+                <w:i w:val="false"/>
+                <w:b w:val="false"/>
+                <w:u w:val="none"/>
+                <w:sz w:val="18"/>
+                <w:szCs w:val="18"/>
+                <w:color w:val="000000"/>
+              </w:rPr>
               <w:t xml:space="preserve">5</w:t>
             </w:r>
           </w:p>
@@ -965,51 +1996,7 @@
                 <w:szCs w:val="18"/>
                 <w:color w:val="000000"/>
               </w:rPr>
-              <w:t xml:space="preserve">2</w:t>
-            </w:r>
-          </w:p>
-        </w:tc>
-        <w:tc>
-          <w:tcPr>
-            <w:tcBorders>
-              <w:bottom w:val="none" w:sz="0" w:space="0" w:color="000000"/>
-              <w:top w:val="none" w:sz="0" w:space="0" w:color="000000"/>
-              <w:left w:val="none" w:sz="0" w:space="0" w:color="000000"/>
-              <w:right w:val="none" w:sz="0" w:space="0" w:color="000000"/>
-            </w:tcBorders>
-            <w:shd w:val="clear" w:color="auto" w:fill="EFEFEF"/>
-            <w:tcMar>
-              <w:top w:w="0" w:type="dxa"/>
-              <w:bottom w:w="0" w:type="dxa"/>
-              <w:left w:w="0" w:type="dxa"/>
-              <w:right w:w="0" w:type="dxa"/>
-            </w:tcMar>
-            <w:vAlign w:val="center"/>
-          </w:tcPr>
-          <w:p>
-            <w:pPr>
-              <w:pStyle w:val="Normal"/>
-              <w:jc w:val="right"/>
-              <w:pBdr>
-                <w:bottom w:val="none" w:sz="0" w:space="0" w:color="000000"/>
-                <w:top w:val="none" w:sz="0" w:space="0" w:color="000000"/>
-                <w:left w:val="none" w:sz="0" w:space="0" w:color="000000"/>
-                <w:right w:val="none" w:sz="0" w:space="0" w:color="000000"/>
-              </w:pBdr>
-              <w:spacing w:after="100" w:before="100" w:line="240"/>
-              <w:ind w:left="100" w:right="100" w:firstLine="0" w:firstLineChars="0"/>
-            </w:pPr>
-            <w:r xmlns:w="http://schemas.openxmlformats.org/wordprocessingml/2006/main" xmlns:wp="http://schemas.openxmlformats.org/drawingml/2006/wordprocessingDrawing" xmlns:r="http://schemas.openxmlformats.org/officeDocument/2006/relationships" xmlns:w14="http://schemas.microsoft.com/office/word/2010/wordml">
-              <w:rPr>
-                <w:rFonts w:ascii="Arial" w:hAnsi="Arial" w:eastAsia="Arial" w:cs="Arial"/>
-                <w:i w:val="false"/>
-                <w:b w:val="false"/>
-                <w:u w:val="none"/>
-                <w:sz w:val="18"/>
-                <w:szCs w:val="18"/>
-                <w:color w:val="000000"/>
-              </w:rPr>
-              <w:t xml:space="preserve">2</w:t>
+              <w:t xml:space="preserve">3</w:t>
             </w:r>
           </w:p>
         </w:tc>
@@ -1147,7 +2134,7 @@
                 <w:szCs w:val="18"/>
                 <w:color w:val="000000"/>
               </w:rPr>
-              <w:t xml:space="preserve">0</w:t>
+              <w:t xml:space="preserve">4</w:t>
             </w:r>
           </w:p>
         </w:tc>
@@ -1191,7 +2178,7 @@
                 <w:szCs w:val="18"/>
                 <w:color w:val="000000"/>
               </w:rPr>
-              <w:t xml:space="preserve">1</w:t>
+              <w:t xml:space="preserve">4</w:t>
             </w:r>
           </w:p>
         </w:tc>
@@ -1488,7 +2475,7 @@
                 <w:szCs w:val="18"/>
                 <w:color w:val="000000"/>
               </w:rPr>
-              <w:t xml:space="preserve">2</w:t>
+              <w:t xml:space="preserve">5</w:t>
             </w:r>
           </w:p>
         </w:tc>
@@ -1626,7 +2613,7 @@
                 <w:szCs w:val="18"/>
                 <w:color w:val="000000"/>
               </w:rPr>
-              <w:t xml:space="preserve">4</w:t>
+              <w:t xml:space="preserve">0</w:t>
             </w:r>
           </w:p>
         </w:tc>
@@ -1902,7 +2889,7 @@
                 <w:szCs w:val="18"/>
                 <w:color w:val="000000"/>
               </w:rPr>
-              <w:t xml:space="preserve">4</w:t>
+              <w:t xml:space="preserve">1</w:t>
             </w:r>
           </w:p>
         </w:tc>
@@ -2040,7 +3027,7 @@
                 <w:szCs w:val="18"/>
                 <w:color w:val="000000"/>
               </w:rPr>
-              <w:t xml:space="preserve">0</w:t>
+              <w:t xml:space="preserve">5</w:t>
             </w:r>
           </w:p>
         </w:tc>
@@ -2188,7 +3175,7 @@
       <w:pPr>
         <w:numPr>
           <w:ilvl w:val="0"/>
-          <w:numId w:val="1008"/>
+          <w:numId w:val="1019"/>
         </w:numPr>
         <w:pStyle w:val="Compact"/>
       </w:pPr>
@@ -2200,7 +3187,7 @@
       <w:pPr>
         <w:numPr>
           <w:ilvl w:val="0"/>
-          <w:numId w:val="1008"/>
+          <w:numId w:val="1019"/>
         </w:numPr>
         <w:pStyle w:val="Compact"/>
       </w:pPr>
@@ -2208,8 +3195,8 @@
         <w:t xml:space="preserve">Don’t use colors or text formatting in tabular data, and only include column names as metadata. All other notes, definitions, etc. should be in an external metadata file (e.g. data dictionary)</w:t>
       </w:r>
     </w:p>
-    <w:bookmarkEnd w:id="37"/>
-    <w:bookmarkStart w:id="43" w:name="top-references-1"/>
+    <w:bookmarkEnd w:id="75"/>
+    <w:bookmarkStart w:id="81" w:name="top-references-4"/>
     <w:p>
       <w:pPr>
         <w:pStyle w:val="Heading3"/>
@@ -2222,7 +3209,7 @@
       <w:pPr>
         <w:numPr>
           <w:ilvl w:val="0"/>
-          <w:numId w:val="1009"/>
+          <w:numId w:val="1020"/>
         </w:numPr>
         <w:pStyle w:val="Compact"/>
       </w:pPr>
@@ -2232,7 +3219,7 @@
       <w:r>
         <w:t xml:space="preserve"> </w:t>
       </w:r>
-      <w:hyperlink r:id="rId38">
+      <w:hyperlink r:id="rId76">
         <w:r>
           <w:rPr>
             <w:rStyle w:val="Hyperlink"/>
@@ -2245,7 +3232,7 @@
       <w:pPr>
         <w:numPr>
           <w:ilvl w:val="0"/>
-          <w:numId w:val="1009"/>
+          <w:numId w:val="1020"/>
         </w:numPr>
         <w:pStyle w:val="Compact"/>
       </w:pPr>
@@ -2255,7 +3242,7 @@
       <w:r>
         <w:br/>
       </w:r>
-      <w:hyperlink r:id="rId39">
+      <w:hyperlink r:id="rId77">
         <w:r>
           <w:rPr>
             <w:rStyle w:val="Hyperlink"/>
@@ -2268,7 +3255,7 @@
       <w:pPr>
         <w:numPr>
           <w:ilvl w:val="0"/>
-          <w:numId w:val="1009"/>
+          <w:numId w:val="1020"/>
         </w:numPr>
         <w:pStyle w:val="Compact"/>
       </w:pPr>
@@ -2278,7 +3265,7 @@
       <w:r>
         <w:br/>
       </w:r>
-      <w:hyperlink r:id="rId40">
+      <w:hyperlink r:id="rId78">
         <w:r>
           <w:rPr>
             <w:rStyle w:val="Hyperlink"/>
@@ -2291,7 +3278,7 @@
       <w:pPr>
         <w:numPr>
           <w:ilvl w:val="0"/>
-          <w:numId w:val="1009"/>
+          <w:numId w:val="1020"/>
         </w:numPr>
         <w:pStyle w:val="Compact"/>
       </w:pPr>
@@ -2301,7 +3288,7 @@
       <w:r>
         <w:br/>
       </w:r>
-      <w:hyperlink r:id="rId41">
+      <w:hyperlink r:id="rId79">
         <w:r>
           <w:rPr>
             <w:rStyle w:val="Hyperlink"/>
@@ -2314,7 +3301,7 @@
       <w:pPr>
         <w:numPr>
           <w:ilvl w:val="0"/>
-          <w:numId w:val="1009"/>
+          <w:numId w:val="1020"/>
         </w:numPr>
         <w:pStyle w:val="Compact"/>
       </w:pPr>
@@ -2324,7 +3311,7 @@
       <w:r>
         <w:br/>
       </w:r>
-      <w:hyperlink r:id="rId42">
+      <w:hyperlink r:id="rId80">
         <w:r>
           <w:rPr>
             <w:rStyle w:val="Hyperlink"/>
@@ -2333,9 +3320,9 @@
         </w:r>
       </w:hyperlink>
     </w:p>
-    <w:bookmarkEnd w:id="43"/>
-    <w:bookmarkEnd w:id="44"/>
-    <w:bookmarkStart w:id="56" w:name="follow-iso-8601-for-dates"/>
+    <w:bookmarkEnd w:id="81"/>
+    <w:bookmarkEnd w:id="82"/>
+    <w:bookmarkStart w:id="94" w:name="follow-iso-8601-for-dates"/>
     <w:p>
       <w:pPr>
         <w:pStyle w:val="Heading2"/>
@@ -2366,18 +3353,18 @@
                 <wp:inline>
                   <wp:extent cx="2377440" cy="2771658"/>
                   <wp:effectExtent b="0" l="0" r="0" t="0"/>
-                  <wp:docPr descr="" title="" id="46" name="Picture"/>
+                  <wp:docPr descr="" title="" id="84" name="Picture"/>
                   <a:graphic>
                     <a:graphicData uri="http://schemas.openxmlformats.org/drawingml/2006/picture">
                       <pic:pic>
                         <pic:nvPicPr>
-                          <pic:cNvPr descr="https://imgs.xkcd.com/comics/iso_8601.png" id="47" name="Picture"/>
+                          <pic:cNvPr descr="https://imgs.xkcd.com/comics/iso_8601.png" id="85" name="Picture"/>
                           <pic:cNvPicPr>
                             <a:picLocks noChangeArrowheads="1" noChangeAspect="1"/>
                           </pic:cNvPicPr>
                         </pic:nvPicPr>
                         <pic:blipFill>
-                          <a:blip r:embed="rId45"/>
+                          <a:blip r:embed="rId83"/>
                           <a:stretch>
                             <a:fillRect/>
                           </a:stretch>
@@ -2420,7 +3407,7 @@
         </w:tc>
       </w:tr>
     </w:tbl>
-    <w:bookmarkStart w:id="48" w:name="why-2"/>
+    <w:bookmarkStart w:id="86" w:name="why-5"/>
     <w:p>
       <w:pPr>
         <w:pStyle w:val="Heading3"/>
@@ -2433,7 +3420,7 @@
       <w:pPr>
         <w:numPr>
           <w:ilvl w:val="0"/>
-          <w:numId w:val="1010"/>
+          <w:numId w:val="1021"/>
         </w:numPr>
         <w:pStyle w:val="Compact"/>
       </w:pPr>
@@ -2478,7 +3465,7 @@
       <w:pPr>
         <w:numPr>
           <w:ilvl w:val="0"/>
-          <w:numId w:val="1010"/>
+          <w:numId w:val="1021"/>
         </w:numPr>
         <w:pStyle w:val="Compact"/>
       </w:pPr>
@@ -2490,7 +3477,7 @@
       <w:pPr>
         <w:numPr>
           <w:ilvl w:val="0"/>
-          <w:numId w:val="1010"/>
+          <w:numId w:val="1021"/>
         </w:numPr>
         <w:pStyle w:val="Compact"/>
       </w:pPr>
@@ -2498,8 +3485,8 @@
         <w:t xml:space="preserve">Better software integration of time date/time elements</w:t>
       </w:r>
     </w:p>
-    <w:bookmarkEnd w:id="48"/>
-    <w:bookmarkStart w:id="50" w:name="key-information-2"/>
+    <w:bookmarkEnd w:id="86"/>
+    <w:bookmarkStart w:id="88" w:name="key-information-4"/>
     <w:p>
       <w:pPr>
         <w:pStyle w:val="Heading3"/>
@@ -2512,7 +3499,7 @@
       <w:pPr>
         <w:numPr>
           <w:ilvl w:val="0"/>
-          <w:numId w:val="1011"/>
+          <w:numId w:val="1022"/>
         </w:numPr>
         <w:pStyle w:val="Compact"/>
       </w:pPr>
@@ -2561,7 +3548,7 @@
       <w:r>
         <w:t xml:space="preserve">longitude and is not adjusted for daylight saving time. (</w:t>
       </w:r>
-      <w:hyperlink r:id="rId49">
+      <w:hyperlink r:id="rId87">
         <w:r>
           <w:rPr>
             <w:rStyle w:val="Hyperlink"/>
@@ -2577,7 +3564,7 @@
       <w:pPr>
         <w:numPr>
           <w:ilvl w:val="0"/>
-          <w:numId w:val="1011"/>
+          <w:numId w:val="1022"/>
         </w:numPr>
         <w:pStyle w:val="Compact"/>
       </w:pPr>
@@ -3573,8 +4560,8 @@
         </w:tc>
       </w:tr>
     </w:tbl>
-    <w:bookmarkEnd w:id="50"/>
-    <w:bookmarkStart w:id="55" w:name="top-references-2"/>
+    <w:bookmarkEnd w:id="88"/>
+    <w:bookmarkStart w:id="93" w:name="top-references-5"/>
     <w:p>
       <w:pPr>
         <w:pStyle w:val="Heading3"/>
@@ -3587,7 +4574,7 @@
       <w:pPr>
         <w:numPr>
           <w:ilvl w:val="0"/>
-          <w:numId w:val="1012"/>
+          <w:numId w:val="1023"/>
         </w:numPr>
         <w:pStyle w:val="Compact"/>
       </w:pPr>
@@ -3597,7 +4584,7 @@
       <w:r>
         <w:t xml:space="preserve"> </w:t>
       </w:r>
-      <w:hyperlink r:id="rId49">
+      <w:hyperlink r:id="rId87">
         <w:r>
           <w:rPr>
             <w:rStyle w:val="Hyperlink"/>
@@ -3610,7 +4597,7 @@
       <w:pPr>
         <w:numPr>
           <w:ilvl w:val="0"/>
-          <w:numId w:val="1012"/>
+          <w:numId w:val="1023"/>
         </w:numPr>
         <w:pStyle w:val="Compact"/>
       </w:pPr>
@@ -3622,7 +4609,7 @@
       <w:pPr>
         <w:numPr>
           <w:ilvl w:val="0"/>
-          <w:numId w:val="1012"/>
+          <w:numId w:val="1023"/>
         </w:numPr>
         <w:pStyle w:val="Compact"/>
       </w:pPr>
@@ -3632,7 +4619,7 @@
       <w:r>
         <w:t xml:space="preserve"> </w:t>
       </w:r>
-      <w:hyperlink r:id="rId51">
+      <w:hyperlink r:id="rId89">
         <w:r>
           <w:rPr>
             <w:rStyle w:val="Hyperlink"/>
@@ -3645,7 +4632,7 @@
       <w:pPr>
         <w:numPr>
           <w:ilvl w:val="0"/>
-          <w:numId w:val="1012"/>
+          <w:numId w:val="1023"/>
         </w:numPr>
         <w:pStyle w:val="Compact"/>
       </w:pPr>
@@ -3655,7 +4642,7 @@
       <w:r>
         <w:t xml:space="preserve"> </w:t>
       </w:r>
-      <w:hyperlink r:id="rId52">
+      <w:hyperlink r:id="rId90">
         <w:r>
           <w:rPr>
             <w:rStyle w:val="Hyperlink"/>
@@ -3668,7 +4655,7 @@
       <w:pPr>
         <w:numPr>
           <w:ilvl w:val="0"/>
-          <w:numId w:val="1012"/>
+          <w:numId w:val="1023"/>
         </w:numPr>
         <w:pStyle w:val="Compact"/>
       </w:pPr>
@@ -3678,7 +4665,7 @@
       <w:r>
         <w:t xml:space="preserve"> </w:t>
       </w:r>
-      <w:hyperlink r:id="rId53">
+      <w:hyperlink r:id="rId91">
         <w:r>
           <w:rPr>
             <w:rStyle w:val="Hyperlink"/>
@@ -3691,7 +4678,7 @@
       <w:pPr>
         <w:numPr>
           <w:ilvl w:val="0"/>
-          <w:numId w:val="1012"/>
+          <w:numId w:val="1023"/>
         </w:numPr>
         <w:pStyle w:val="Compact"/>
       </w:pPr>
@@ -3701,7 +4688,7 @@
       <w:r>
         <w:t xml:space="preserve"> </w:t>
       </w:r>
-      <w:hyperlink r:id="rId54">
+      <w:hyperlink r:id="rId92">
         <w:r>
           <w:rPr>
             <w:rStyle w:val="Hyperlink"/>
@@ -3710,9 +4697,9 @@
         </w:r>
       </w:hyperlink>
     </w:p>
-    <w:bookmarkEnd w:id="55"/>
-    <w:bookmarkEnd w:id="56"/>
-    <w:bookmarkStart w:id="73" w:name="X81f24d3ae615e0ed165a48e75d5a8d2b69781b6"/>
+    <w:bookmarkEnd w:id="93"/>
+    <w:bookmarkEnd w:id="94"/>
+    <w:bookmarkStart w:id="111" w:name="X81f24d3ae615e0ed165a48e75d5a8d2b69781b6"/>
     <w:p>
       <w:pPr>
         <w:pStyle w:val="Heading2"/>
@@ -3721,7 +4708,7 @@
         <w:t xml:space="preserve">Match scientific names to a taxonomic authority</w:t>
       </w:r>
     </w:p>
-    <w:bookmarkStart w:id="57" w:name="why-3"/>
+    <w:bookmarkStart w:id="95" w:name="why-6"/>
     <w:p>
       <w:pPr>
         <w:pStyle w:val="Heading3"/>
@@ -3734,7 +4721,7 @@
       <w:pPr>
         <w:numPr>
           <w:ilvl w:val="0"/>
-          <w:numId w:val="1013"/>
+          <w:numId w:val="1024"/>
         </w:numPr>
         <w:pStyle w:val="Compact"/>
       </w:pPr>
@@ -3746,7 +4733,7 @@
       <w:pPr>
         <w:numPr>
           <w:ilvl w:val="0"/>
-          <w:numId w:val="1013"/>
+          <w:numId w:val="1024"/>
         </w:numPr>
         <w:pStyle w:val="Compact"/>
       </w:pPr>
@@ -3754,8 +4741,8 @@
         <w:t xml:space="preserve">Provides an anchor for the taxonomy as scientific understanding evolves.</w:t>
       </w:r>
     </w:p>
-    <w:bookmarkEnd w:id="57"/>
-    <w:bookmarkStart w:id="63" w:name="key-information-3"/>
+    <w:bookmarkEnd w:id="95"/>
+    <w:bookmarkStart w:id="101" w:name="key-information-5"/>
     <w:p>
       <w:pPr>
         <w:pStyle w:val="Heading3"/>
@@ -3768,7 +4755,7 @@
       <w:pPr>
         <w:numPr>
           <w:ilvl w:val="0"/>
-          <w:numId w:val="1014"/>
+          <w:numId w:val="1025"/>
         </w:numPr>
         <w:pStyle w:val="Compact"/>
       </w:pPr>
@@ -3794,7 +4781,7 @@
       <w:r>
         <w:t xml:space="preserve"> </w:t>
       </w:r>
-      <w:hyperlink r:id="rId58">
+      <w:hyperlink r:id="rId96">
         <w:r>
           <w:rPr>
             <w:rStyle w:val="Hyperlink"/>
@@ -3825,14 +4812,14 @@
       <w:pPr>
         <w:numPr>
           <w:ilvl w:val="0"/>
-          <w:numId w:val="1014"/>
+          <w:numId w:val="1025"/>
         </w:numPr>
         <w:pStyle w:val="Compact"/>
       </w:pPr>
       <w:r>
         <w:t xml:space="preserve">Use an existing taxonomic authority (e.g. </w:t>
       </w:r>
-      <w:hyperlink r:id="rId59">
+      <w:hyperlink r:id="rId97">
         <w:r>
           <w:rPr>
             <w:rStyle w:val="Hyperlink"/>
@@ -3849,7 +4836,7 @@
       <w:r>
         <w:t xml:space="preserve"> </w:t>
       </w:r>
-      <w:hyperlink r:id="rId60">
+      <w:hyperlink r:id="rId98">
         <w:r>
           <w:rPr>
             <w:rStyle w:val="Hyperlink"/>
@@ -3866,7 +4853,7 @@
       <w:r>
         <w:t xml:space="preserve"> </w:t>
       </w:r>
-      <w:hyperlink r:id="rId61">
+      <w:hyperlink r:id="rId99">
         <w:r>
           <w:rPr>
             <w:rStyle w:val="Hyperlink"/>
@@ -3882,7 +4869,7 @@
       <w:pPr>
         <w:numPr>
           <w:ilvl w:val="0"/>
-          <w:numId w:val="1014"/>
+          <w:numId w:val="1025"/>
         </w:numPr>
         <w:pStyle w:val="Compact"/>
       </w:pPr>
@@ -3892,7 +4879,7 @@
       <w:r>
         <w:t xml:space="preserve"> </w:t>
       </w:r>
-      <w:hyperlink r:id="rId62">
+      <w:hyperlink r:id="rId100">
         <w:r>
           <w:rPr>
             <w:rStyle w:val="Hyperlink"/>
@@ -3905,7 +4892,7 @@
       <w:pPr>
         <w:numPr>
           <w:ilvl w:val="0"/>
-          <w:numId w:val="1014"/>
+          <w:numId w:val="1025"/>
         </w:numPr>
         <w:pStyle w:val="Compact"/>
       </w:pPr>
@@ -3917,7 +4904,7 @@
       <w:pPr>
         <w:numPr>
           <w:ilvl w:val="0"/>
-          <w:numId w:val="1014"/>
+          <w:numId w:val="1025"/>
         </w:numPr>
         <w:pStyle w:val="Compact"/>
       </w:pPr>
@@ -3929,7 +4916,7 @@
       <w:pPr>
         <w:numPr>
           <w:ilvl w:val="0"/>
-          <w:numId w:val="1014"/>
+          <w:numId w:val="1025"/>
         </w:numPr>
         <w:pStyle w:val="Compact"/>
       </w:pPr>
@@ -3941,7 +4928,7 @@
       <w:pPr>
         <w:numPr>
           <w:ilvl w:val="0"/>
-          <w:numId w:val="1014"/>
+          <w:numId w:val="1025"/>
         </w:numPr>
         <w:pStyle w:val="Compact"/>
       </w:pPr>
@@ -3953,7 +4940,7 @@
       <w:pPr>
         <w:numPr>
           <w:ilvl w:val="0"/>
-          <w:numId w:val="1014"/>
+          <w:numId w:val="1025"/>
         </w:numPr>
         <w:pStyle w:val="Compact"/>
       </w:pPr>
@@ -3965,7 +4952,7 @@
       <w:pPr>
         <w:numPr>
           <w:ilvl w:val="0"/>
-          <w:numId w:val="1014"/>
+          <w:numId w:val="1025"/>
         </w:numPr>
         <w:pStyle w:val="Compact"/>
       </w:pPr>
@@ -3973,8 +4960,8 @@
         <w:t xml:space="preserve">Many authorities have APIs through which you can match names to identifiers.</w:t>
       </w:r>
     </w:p>
-    <w:bookmarkEnd w:id="63"/>
-    <w:bookmarkStart w:id="72" w:name="top-references-3"/>
+    <w:bookmarkEnd w:id="101"/>
+    <w:bookmarkStart w:id="110" w:name="top-references-6"/>
     <w:p>
       <w:pPr>
         <w:pStyle w:val="Heading3"/>
@@ -3987,7 +4974,7 @@
       <w:pPr>
         <w:numPr>
           <w:ilvl w:val="0"/>
-          <w:numId w:val="1015"/>
+          <w:numId w:val="1026"/>
         </w:numPr>
         <w:pStyle w:val="Compact"/>
       </w:pPr>
@@ -3999,7 +4986,7 @@
       <w:pPr>
         <w:numPr>
           <w:ilvl w:val="1"/>
-          <w:numId w:val="1016"/>
+          <w:numId w:val="1027"/>
         </w:numPr>
         <w:pStyle w:val="Compact"/>
       </w:pPr>
@@ -4009,7 +4996,7 @@
       <w:r>
         <w:br/>
       </w:r>
-      <w:hyperlink r:id="rId64">
+      <w:hyperlink r:id="rId102">
         <w:r>
           <w:rPr>
             <w:rStyle w:val="Hyperlink"/>
@@ -4022,7 +5009,7 @@
       <w:pPr>
         <w:numPr>
           <w:ilvl w:val="1"/>
-          <w:numId w:val="1016"/>
+          <w:numId w:val="1027"/>
         </w:numPr>
         <w:pStyle w:val="Compact"/>
       </w:pPr>
@@ -4032,7 +5019,7 @@
       <w:r>
         <w:t xml:space="preserve"> </w:t>
       </w:r>
-      <w:hyperlink r:id="rId65">
+      <w:hyperlink r:id="rId103">
         <w:r>
           <w:rPr>
             <w:rStyle w:val="Hyperlink"/>
@@ -4043,7 +5030,7 @@
       <w:r>
         <w:br/>
       </w:r>
-      <w:hyperlink r:id="rId66">
+      <w:hyperlink r:id="rId104">
         <w:r>
           <w:rPr>
             <w:rStyle w:val="Hyperlink"/>
@@ -4056,7 +5043,7 @@
       <w:pPr>
         <w:numPr>
           <w:ilvl w:val="1"/>
-          <w:numId w:val="1016"/>
+          <w:numId w:val="1027"/>
         </w:numPr>
         <w:pStyle w:val="Compact"/>
       </w:pPr>
@@ -4066,7 +5053,7 @@
       <w:r>
         <w:br/>
       </w:r>
-      <w:hyperlink r:id="rId67">
+      <w:hyperlink r:id="rId105">
         <w:r>
           <w:rPr>
             <w:rStyle w:val="Hyperlink"/>
@@ -4079,7 +5066,7 @@
       <w:pPr>
         <w:numPr>
           <w:ilvl w:val="1"/>
-          <w:numId w:val="1016"/>
+          <w:numId w:val="1027"/>
         </w:numPr>
         <w:pStyle w:val="Compact"/>
       </w:pPr>
@@ -4091,7 +5078,7 @@
       <w:pPr>
         <w:numPr>
           <w:ilvl w:val="0"/>
-          <w:numId w:val="1015"/>
+          <w:numId w:val="1026"/>
         </w:numPr>
         <w:pStyle w:val="Compact"/>
       </w:pPr>
@@ -4103,7 +5090,7 @@
       <w:pPr>
         <w:numPr>
           <w:ilvl w:val="1"/>
-          <w:numId w:val="1017"/>
+          <w:numId w:val="1028"/>
         </w:numPr>
         <w:pStyle w:val="Compact"/>
       </w:pPr>
@@ -4113,7 +5100,7 @@
       <w:r>
         <w:br/>
       </w:r>
-      <w:hyperlink r:id="rId68">
+      <w:hyperlink r:id="rId106">
         <w:r>
           <w:rPr>
             <w:rStyle w:val="Hyperlink"/>
@@ -4126,7 +5113,7 @@
       <w:pPr>
         <w:numPr>
           <w:ilvl w:val="0"/>
-          <w:numId w:val="1015"/>
+          <w:numId w:val="1026"/>
         </w:numPr>
         <w:pStyle w:val="Compact"/>
       </w:pPr>
@@ -4136,7 +5123,7 @@
       <w:r>
         <w:br/>
       </w:r>
-      <w:hyperlink r:id="rId69">
+      <w:hyperlink r:id="rId107">
         <w:r>
           <w:rPr>
             <w:rStyle w:val="Hyperlink"/>
@@ -4149,7 +5136,7 @@
       <w:pPr>
         <w:numPr>
           <w:ilvl w:val="0"/>
-          <w:numId w:val="1015"/>
+          <w:numId w:val="1026"/>
         </w:numPr>
         <w:pStyle w:val="Compact"/>
       </w:pPr>
@@ -4159,7 +5146,7 @@
       <w:r>
         <w:br/>
       </w:r>
-      <w:hyperlink r:id="rId70">
+      <w:hyperlink r:id="rId108">
         <w:r>
           <w:rPr>
             <w:rStyle w:val="Hyperlink"/>
@@ -4172,7 +5159,7 @@
       <w:pPr>
         <w:numPr>
           <w:ilvl w:val="0"/>
-          <w:numId w:val="1015"/>
+          <w:numId w:val="1026"/>
         </w:numPr>
         <w:pStyle w:val="Compact"/>
       </w:pPr>
@@ -4194,7 +5181,7 @@
       <w:r>
         <w:br/>
       </w:r>
-      <w:hyperlink r:id="rId71">
+      <w:hyperlink r:id="rId109">
         <w:r>
           <w:rPr>
             <w:rStyle w:val="Hyperlink"/>
@@ -4203,9 +5190,9 @@
         </w:r>
       </w:hyperlink>
     </w:p>
-    <w:bookmarkEnd w:id="72"/>
-    <w:bookmarkEnd w:id="73"/>
-    <w:bookmarkStart w:id="88" w:name="X08f0ded18be302e9a87f35c81aaf8f8813b6b27"/>
+    <w:bookmarkEnd w:id="110"/>
+    <w:bookmarkEnd w:id="111"/>
+    <w:bookmarkStart w:id="126" w:name="X08f0ded18be302e9a87f35c81aaf8f8813b6b27"/>
     <w:p>
       <w:pPr>
         <w:pStyle w:val="Heading2"/>
@@ -4236,18 +5223,18 @@
                 <wp:inline>
                   <wp:extent cx="2377440" cy="2368634"/>
                   <wp:effectExtent b="0" l="0" r="0" t="0"/>
-                  <wp:docPr descr="" title="" id="75" name="Picture"/>
+                  <wp:docPr descr="" title="" id="113" name="Picture"/>
                   <a:graphic>
                     <a:graphicData uri="http://schemas.openxmlformats.org/drawingml/2006/picture">
                       <pic:pic>
                         <pic:nvPicPr>
-                          <pic:cNvPr descr="https://imgs.xkcd.com/comics/coordinate_precision.png" id="76" name="Picture"/>
+                          <pic:cNvPr descr="https://imgs.xkcd.com/comics/coordinate_precision.png" id="114" name="Picture"/>
                           <pic:cNvPicPr>
                             <a:picLocks noChangeArrowheads="1" noChangeAspect="1"/>
                           </pic:cNvPicPr>
                         </pic:nvPicPr>
                         <pic:blipFill>
-                          <a:blip r:embed="rId74"/>
+                          <a:blip r:embed="rId112"/>
                           <a:stretch>
                             <a:fillRect/>
                           </a:stretch>
@@ -4290,7 +5277,7 @@
         </w:tc>
       </w:tr>
     </w:tbl>
-    <w:bookmarkStart w:id="77" w:name="why-4"/>
+    <w:bookmarkStart w:id="115" w:name="why-7"/>
     <w:p>
       <w:pPr>
         <w:pStyle w:val="Heading3"/>
@@ -4303,7 +5290,7 @@
       <w:pPr>
         <w:numPr>
           <w:ilvl w:val="0"/>
-          <w:numId w:val="1018"/>
+          <w:numId w:val="1029"/>
         </w:numPr>
         <w:pStyle w:val="Compact"/>
       </w:pPr>
@@ -4315,7 +5302,7 @@
       <w:pPr>
         <w:numPr>
           <w:ilvl w:val="0"/>
-          <w:numId w:val="1018"/>
+          <w:numId w:val="1029"/>
         </w:numPr>
         <w:pStyle w:val="Compact"/>
       </w:pPr>
@@ -4351,7 +5338,7 @@
       <w:pPr>
         <w:numPr>
           <w:ilvl w:val="0"/>
-          <w:numId w:val="1018"/>
+          <w:numId w:val="1029"/>
         </w:numPr>
         <w:pStyle w:val="Compact"/>
       </w:pPr>
@@ -4368,8 +5355,8 @@
         <w:t xml:space="preserve">is a reference coordinate system that is widely used and incorporated in many GPS units and tools, and recognized as a standard by many government agencies.</w:t>
       </w:r>
     </w:p>
-    <w:bookmarkEnd w:id="77"/>
-    <w:bookmarkStart w:id="78" w:name="key-information-4"/>
+    <w:bookmarkEnd w:id="115"/>
+    <w:bookmarkStart w:id="116" w:name="key-information-6"/>
     <w:p>
       <w:pPr>
         <w:pStyle w:val="Heading3"/>
@@ -4382,7 +5369,7 @@
       <w:pPr>
         <w:numPr>
           <w:ilvl w:val="0"/>
-          <w:numId w:val="1019"/>
+          <w:numId w:val="1030"/>
         </w:numPr>
         <w:pStyle w:val="Compact"/>
       </w:pPr>
@@ -4394,7 +5381,7 @@
       <w:pPr>
         <w:numPr>
           <w:ilvl w:val="0"/>
-          <w:numId w:val="1019"/>
+          <w:numId w:val="1030"/>
         </w:numPr>
         <w:pStyle w:val="Compact"/>
       </w:pPr>
@@ -4406,7 +5393,7 @@
       <w:pPr>
         <w:numPr>
           <w:ilvl w:val="0"/>
-          <w:numId w:val="1019"/>
+          <w:numId w:val="1030"/>
         </w:numPr>
         <w:pStyle w:val="Compact"/>
       </w:pPr>
@@ -4418,7 +5405,7 @@
       <w:pPr>
         <w:numPr>
           <w:ilvl w:val="0"/>
-          <w:numId w:val="1019"/>
+          <w:numId w:val="1030"/>
         </w:numPr>
         <w:pStyle w:val="Compact"/>
       </w:pPr>
@@ -4460,7 +5447,7 @@
       <w:pPr>
         <w:numPr>
           <w:ilvl w:val="1"/>
-          <w:numId w:val="1020"/>
+          <w:numId w:val="1031"/>
         </w:numPr>
         <w:pStyle w:val="Compact"/>
       </w:pPr>
@@ -4475,7 +5462,7 @@
       <w:pPr>
         <w:numPr>
           <w:ilvl w:val="1"/>
-          <w:numId w:val="1020"/>
+          <w:numId w:val="1031"/>
         </w:numPr>
         <w:pStyle w:val="Compact"/>
       </w:pPr>
@@ -4499,7 +5486,7 @@
       <w:pPr>
         <w:numPr>
           <w:ilvl w:val="0"/>
-          <w:numId w:val="1019"/>
+          <w:numId w:val="1030"/>
         </w:numPr>
         <w:pStyle w:val="Compact"/>
       </w:pPr>
@@ -4511,7 +5498,7 @@
       <w:pPr>
         <w:numPr>
           <w:ilvl w:val="1"/>
-          <w:numId w:val="1021"/>
+          <w:numId w:val="1032"/>
         </w:numPr>
         <w:pStyle w:val="Compact"/>
       </w:pPr>
@@ -4550,7 +5537,7 @@
       <w:pPr>
         <w:numPr>
           <w:ilvl w:val="1"/>
-          <w:numId w:val="1021"/>
+          <w:numId w:val="1032"/>
         </w:numPr>
         <w:pStyle w:val="Compact"/>
       </w:pPr>
@@ -4985,8 +5972,8 @@
         </w:tc>
       </w:tr>
     </w:tbl>
-    <w:bookmarkEnd w:id="78"/>
-    <w:bookmarkStart w:id="87" w:name="top-references-4"/>
+    <w:bookmarkEnd w:id="116"/>
+    <w:bookmarkStart w:id="125" w:name="top-references-7"/>
     <w:p>
       <w:pPr>
         <w:pStyle w:val="Heading3"/>
@@ -4999,7 +5986,7 @@
       <w:pPr>
         <w:numPr>
           <w:ilvl w:val="0"/>
-          <w:numId w:val="1022"/>
+          <w:numId w:val="1033"/>
         </w:numPr>
         <w:pStyle w:val="Compact"/>
       </w:pPr>
@@ -5011,7 +5998,7 @@
       <w:pPr>
         <w:numPr>
           <w:ilvl w:val="1"/>
-          <w:numId w:val="1023"/>
+          <w:numId w:val="1034"/>
         </w:numPr>
         <w:pStyle w:val="Compact"/>
       </w:pPr>
@@ -5021,7 +6008,7 @@
       <w:r>
         <w:t xml:space="preserve"> </w:t>
       </w:r>
-      <w:hyperlink r:id="rId79">
+      <w:hyperlink r:id="rId117">
         <w:r>
           <w:rPr>
             <w:rStyle w:val="Hyperlink"/>
@@ -5034,7 +6021,7 @@
       <w:pPr>
         <w:numPr>
           <w:ilvl w:val="1"/>
-          <w:numId w:val="1023"/>
+          <w:numId w:val="1034"/>
         </w:numPr>
         <w:pStyle w:val="Compact"/>
       </w:pPr>
@@ -5044,7 +6031,7 @@
       <w:r>
         <w:t xml:space="preserve"> </w:t>
       </w:r>
-      <w:hyperlink r:id="rId80">
+      <w:hyperlink r:id="rId118">
         <w:r>
           <w:rPr>
             <w:rStyle w:val="Hyperlink"/>
@@ -5063,7 +6050,7 @@
       <w:pPr>
         <w:numPr>
           <w:ilvl w:val="1"/>
-          <w:numId w:val="1023"/>
+          <w:numId w:val="1034"/>
         </w:numPr>
         <w:pStyle w:val="Compact"/>
       </w:pPr>
@@ -5073,7 +6060,7 @@
       <w:r>
         <w:t xml:space="preserve"> </w:t>
       </w:r>
-      <w:hyperlink r:id="rId81">
+      <w:hyperlink r:id="rId119">
         <w:r>
           <w:rPr>
             <w:rStyle w:val="Hyperlink"/>
@@ -5086,7 +6073,7 @@
       <w:pPr>
         <w:numPr>
           <w:ilvl w:val="0"/>
-          <w:numId w:val="1022"/>
+          <w:numId w:val="1033"/>
         </w:numPr>
         <w:pStyle w:val="Compact"/>
       </w:pPr>
@@ -5096,7 +6083,7 @@
       <w:r>
         <w:br/>
       </w:r>
-      <w:hyperlink r:id="rId82">
+      <w:hyperlink r:id="rId120">
         <w:r>
           <w:rPr>
             <w:rStyle w:val="Hyperlink"/>
@@ -5109,7 +6096,7 @@
       <w:pPr>
         <w:numPr>
           <w:ilvl w:val="0"/>
-          <w:numId w:val="1022"/>
+          <w:numId w:val="1033"/>
         </w:numPr>
         <w:pStyle w:val="Compact"/>
       </w:pPr>
@@ -5121,11 +6108,11 @@
       <w:pPr>
         <w:numPr>
           <w:ilvl w:val="1"/>
-          <w:numId w:val="1024"/>
-        </w:numPr>
-        <w:pStyle w:val="Compact"/>
-      </w:pPr>
-      <w:hyperlink r:id="rId83">
+          <w:numId w:val="1035"/>
+        </w:numPr>
+        <w:pStyle w:val="Compact"/>
+      </w:pPr>
+      <w:hyperlink r:id="rId121">
         <w:r>
           <w:rPr>
             <w:rStyle w:val="Hyperlink"/>
@@ -5138,11 +6125,11 @@
       <w:pPr>
         <w:numPr>
           <w:ilvl w:val="1"/>
-          <w:numId w:val="1024"/>
-        </w:numPr>
-        <w:pStyle w:val="Compact"/>
-      </w:pPr>
-      <w:hyperlink r:id="rId84">
+          <w:numId w:val="1035"/>
+        </w:numPr>
+        <w:pStyle w:val="Compact"/>
+      </w:pPr>
+      <w:hyperlink r:id="rId122">
         <w:r>
           <w:rPr>
             <w:rStyle w:val="Hyperlink"/>
@@ -5155,7 +6142,7 @@
       <w:pPr>
         <w:numPr>
           <w:ilvl w:val="0"/>
-          <w:numId w:val="1022"/>
+          <w:numId w:val="1033"/>
         </w:numPr>
         <w:pStyle w:val="Compact"/>
       </w:pPr>
@@ -5165,7 +6152,7 @@
       <w:r>
         <w:br/>
       </w:r>
-      <w:hyperlink r:id="rId85">
+      <w:hyperlink r:id="rId123">
         <w:r>
           <w:rPr>
             <w:rStyle w:val="Hyperlink"/>
@@ -5182,7 +6169,7 @@
       <w:r>
         <w:t xml:space="preserve"> </w:t>
       </w:r>
-      <w:hyperlink r:id="rId86">
+      <w:hyperlink r:id="rId124">
         <w:r>
           <w:rPr>
             <w:rStyle w:val="Hyperlink"/>
@@ -5191,9 +6178,9 @@
         </w:r>
       </w:hyperlink>
     </w:p>
-    <w:bookmarkEnd w:id="87"/>
-    <w:bookmarkEnd w:id="88"/>
-    <w:bookmarkStart w:id="99" w:name="use-persistent-unique-identifiers"/>
+    <w:bookmarkEnd w:id="125"/>
+    <w:bookmarkEnd w:id="126"/>
+    <w:bookmarkStart w:id="137" w:name="use-persistent-unique-identifiers"/>
     <w:p>
       <w:pPr>
         <w:pStyle w:val="Heading2"/>
@@ -5202,7 +6189,7 @@
         <w:t xml:space="preserve">Use persistent unique identifiers</w:t>
       </w:r>
     </w:p>
-    <w:bookmarkStart w:id="89" w:name="why-5"/>
+    <w:bookmarkStart w:id="127" w:name="why-8"/>
     <w:p>
       <w:pPr>
         <w:pStyle w:val="Heading3"/>
@@ -5215,7 +6202,7 @@
       <w:pPr>
         <w:numPr>
           <w:ilvl w:val="0"/>
-          <w:numId w:val="1025"/>
+          <w:numId w:val="1036"/>
         </w:numPr>
         <w:pStyle w:val="Compact"/>
       </w:pPr>
@@ -5227,7 +6214,7 @@
       <w:pPr>
         <w:numPr>
           <w:ilvl w:val="0"/>
-          <w:numId w:val="1025"/>
+          <w:numId w:val="1036"/>
         </w:numPr>
         <w:pStyle w:val="Compact"/>
       </w:pPr>
@@ -5239,7 +6226,7 @@
       <w:pPr>
         <w:numPr>
           <w:ilvl w:val="0"/>
-          <w:numId w:val="1025"/>
+          <w:numId w:val="1036"/>
         </w:numPr>
         <w:pStyle w:val="Compact"/>
       </w:pPr>
@@ -5247,8 +6234,8 @@
         <w:t xml:space="preserve">Although it increases workload, it safeguards against confusion and inefficiency in the future.</w:t>
       </w:r>
     </w:p>
-    <w:bookmarkEnd w:id="89"/>
-    <w:bookmarkStart w:id="90" w:name="key-information-5"/>
+    <w:bookmarkEnd w:id="127"/>
+    <w:bookmarkStart w:id="128" w:name="key-information-7"/>
     <w:p>
       <w:pPr>
         <w:pStyle w:val="Heading3"/>
@@ -5261,7 +6248,7 @@
       <w:pPr>
         <w:numPr>
           <w:ilvl w:val="0"/>
-          <w:numId w:val="1026"/>
+          <w:numId w:val="1037"/>
         </w:numPr>
         <w:pStyle w:val="Compact"/>
       </w:pPr>
@@ -5273,7 +6260,7 @@
       <w:pPr>
         <w:numPr>
           <w:ilvl w:val="0"/>
-          <w:numId w:val="1026"/>
+          <w:numId w:val="1037"/>
         </w:numPr>
         <w:pStyle w:val="Compact"/>
       </w:pPr>
@@ -5294,7 +6281,7 @@
       <w:pPr>
         <w:numPr>
           <w:ilvl w:val="0"/>
-          <w:numId w:val="1026"/>
+          <w:numId w:val="1037"/>
         </w:numPr>
         <w:pStyle w:val="Compact"/>
       </w:pPr>
@@ -5315,7 +6302,7 @@
       <w:pPr>
         <w:numPr>
           <w:ilvl w:val="0"/>
-          <w:numId w:val="1026"/>
+          <w:numId w:val="1037"/>
         </w:numPr>
         <w:pStyle w:val="Compact"/>
       </w:pPr>
@@ -5327,7 +6314,7 @@
       <w:pPr>
         <w:numPr>
           <w:ilvl w:val="0"/>
-          <w:numId w:val="1026"/>
+          <w:numId w:val="1037"/>
         </w:numPr>
         <w:pStyle w:val="Compact"/>
       </w:pPr>
@@ -5339,7 +6326,7 @@
       <w:pPr>
         <w:numPr>
           <w:ilvl w:val="0"/>
-          <w:numId w:val="1026"/>
+          <w:numId w:val="1037"/>
         </w:numPr>
         <w:pStyle w:val="Compact"/>
       </w:pPr>
@@ -6062,8 +7049,8 @@
         </w:tc>
       </w:tr>
     </w:tbl>
-    <w:bookmarkEnd w:id="90"/>
-    <w:bookmarkStart w:id="98" w:name="top-references-5"/>
+    <w:bookmarkEnd w:id="128"/>
+    <w:bookmarkStart w:id="136" w:name="top-references-8"/>
     <w:p>
       <w:pPr>
         <w:pStyle w:val="Heading3"/>
@@ -6076,7 +7063,7 @@
       <w:pPr>
         <w:numPr>
           <w:ilvl w:val="0"/>
-          <w:numId w:val="1027"/>
+          <w:numId w:val="1038"/>
         </w:numPr>
         <w:pStyle w:val="Compact"/>
       </w:pPr>
@@ -6088,7 +7075,7 @@
       <w:pPr>
         <w:numPr>
           <w:ilvl w:val="1"/>
-          <w:numId w:val="1028"/>
+          <w:numId w:val="1039"/>
         </w:numPr>
         <w:pStyle w:val="Compact"/>
       </w:pPr>
@@ -6098,7 +7085,7 @@
       <w:r>
         <w:t xml:space="preserve"> </w:t>
       </w:r>
-      <w:hyperlink r:id="rId91">
+      <w:hyperlink r:id="rId129">
         <w:r>
           <w:rPr>
             <w:rStyle w:val="Hyperlink"/>
@@ -6111,7 +7098,7 @@
       <w:pPr>
         <w:numPr>
           <w:ilvl w:val="1"/>
-          <w:numId w:val="1028"/>
+          <w:numId w:val="1039"/>
         </w:numPr>
         <w:pStyle w:val="Compact"/>
       </w:pPr>
@@ -6121,7 +7108,7 @@
       <w:r>
         <w:t xml:space="preserve"> </w:t>
       </w:r>
-      <w:hyperlink r:id="rId92">
+      <w:hyperlink r:id="rId130">
         <w:r>
           <w:rPr>
             <w:rStyle w:val="Hyperlink"/>
@@ -6134,11 +7121,11 @@
       <w:pPr>
         <w:numPr>
           <w:ilvl w:val="1"/>
-          <w:numId w:val="1028"/>
-        </w:numPr>
-        <w:pStyle w:val="Compact"/>
-      </w:pPr>
-      <w:hyperlink r:id="rId93">
+          <w:numId w:val="1039"/>
+        </w:numPr>
+        <w:pStyle w:val="Compact"/>
+      </w:pPr>
+      <w:hyperlink r:id="rId131">
         <w:r>
           <w:rPr>
             <w:rStyle w:val="Hyperlink"/>
@@ -6151,11 +7138,11 @@
       <w:pPr>
         <w:numPr>
           <w:ilvl w:val="1"/>
-          <w:numId w:val="1028"/>
-        </w:numPr>
-        <w:pStyle w:val="Compact"/>
-      </w:pPr>
-      <w:hyperlink r:id="rId94">
+          <w:numId w:val="1039"/>
+        </w:numPr>
+        <w:pStyle w:val="Compact"/>
+      </w:pPr>
+      <w:hyperlink r:id="rId132">
         <w:r>
           <w:rPr>
             <w:rStyle w:val="Hyperlink"/>
@@ -6168,7 +7155,7 @@
       <w:pPr>
         <w:numPr>
           <w:ilvl w:val="0"/>
-          <w:numId w:val="1027"/>
+          <w:numId w:val="1038"/>
         </w:numPr>
         <w:pStyle w:val="Compact"/>
       </w:pPr>
@@ -6178,7 +7165,7 @@
       <w:r>
         <w:br/>
       </w:r>
-      <w:hyperlink r:id="rId95">
+      <w:hyperlink r:id="rId133">
         <w:r>
           <w:rPr>
             <w:rStyle w:val="Hyperlink"/>
@@ -6191,7 +7178,7 @@
       <w:pPr>
         <w:numPr>
           <w:ilvl w:val="0"/>
-          <w:numId w:val="1027"/>
+          <w:numId w:val="1038"/>
         </w:numPr>
         <w:pStyle w:val="Compact"/>
       </w:pPr>
@@ -6201,7 +7188,7 @@
       <w:r>
         <w:br/>
       </w:r>
-      <w:hyperlink r:id="rId96">
+      <w:hyperlink r:id="rId134">
         <w:r>
           <w:rPr>
             <w:rStyle w:val="Hyperlink"/>
@@ -6214,7 +7201,7 @@
       <w:pPr>
         <w:numPr>
           <w:ilvl w:val="0"/>
-          <w:numId w:val="1027"/>
+          <w:numId w:val="1038"/>
         </w:numPr>
         <w:pStyle w:val="Compact"/>
       </w:pPr>
@@ -6224,7 +7211,7 @@
       <w:r>
         <w:br/>
       </w:r>
-      <w:hyperlink r:id="rId97">
+      <w:hyperlink r:id="rId135">
         <w:r>
           <w:rPr>
             <w:rStyle w:val="Hyperlink"/>
@@ -6233,9 +7220,9 @@
         </w:r>
       </w:hyperlink>
     </w:p>
-    <w:bookmarkEnd w:id="98"/>
-    <w:bookmarkEnd w:id="99"/>
-    <w:bookmarkEnd w:id="100"/>
+    <w:bookmarkEnd w:id="136"/>
+    <w:bookmarkEnd w:id="137"/>
+    <w:bookmarkEnd w:id="138"/>
     <w:sectPr>
       <w:pgSz w:h="15840" w:w="12240"/>
       <w:pgMar w:bottom="1440" w:footer="720" w:gutter="0" w:header="720" w:left="1440" w:right="1440" w:top="1440"/>
@@ -6829,6 +7816,39 @@
     <w:abstractNumId w:val="991"/>
   </w:num>
   <w:num w:numId="1028">
+    <w:abstractNumId w:val="991"/>
+  </w:num>
+  <w:num w:numId="1029">
+    <w:abstractNumId w:val="991"/>
+  </w:num>
+  <w:num w:numId="1030">
+    <w:abstractNumId w:val="991"/>
+  </w:num>
+  <w:num w:numId="1031">
+    <w:abstractNumId w:val="991"/>
+  </w:num>
+  <w:num w:numId="1032">
+    <w:abstractNumId w:val="991"/>
+  </w:num>
+  <w:num w:numId="1033">
+    <w:abstractNumId w:val="991"/>
+  </w:num>
+  <w:num w:numId="1034">
+    <w:abstractNumId w:val="991"/>
+  </w:num>
+  <w:num w:numId="1035">
+    <w:abstractNumId w:val="991"/>
+  </w:num>
+  <w:num w:numId="1036">
+    <w:abstractNumId w:val="991"/>
+  </w:num>
+  <w:num w:numId="1037">
+    <w:abstractNumId w:val="991"/>
+  </w:num>
+  <w:num w:numId="1038">
+    <w:abstractNumId w:val="991"/>
+  </w:num>
+  <w:num w:numId="1039">
     <w:abstractNumId w:val="991"/>
   </w:num>
 </w:numbering>

</xml_diff>

<commit_message>
updated yml to clarify external links
</commit_message>
<xml_diff>
--- a/docs/ESIP-Biological-Data-Cluster--BDS--Primer-Guide.docx
+++ b/docs/ESIP-Biological-Data-Cluster--BDS--Primer-Guide.docx
@@ -77,7 +77,7 @@
         <w:pStyle w:val="Date"/>
       </w:pPr>
       <w:r>
-        <w:t xml:space="preserve">2023-11-13</w:t>
+        <w:t xml:space="preserve">2024-03-07</w:t>
       </w:r>
     </w:p>
     <w:bookmarkStart w:id="27" w:name="preface"/>
@@ -266,7 +266,7 @@
         <w:pStyle w:val="Heading1"/>
       </w:pPr>
       <w:r>
-        <w:t xml:space="preserve">PROVIDE CONTEXT AND UNDERSTANDABILITY TO YOUR DATA</w:t>
+        <w:t xml:space="preserve">Provide Context and Understandability to Your Data</w:t>
       </w:r>
     </w:p>
     <w:bookmarkStart w:id="38" w:name="ecological-metadata-language-eml"/>
@@ -1289,7 +1289,7 @@
         <w:pStyle w:val="Heading1"/>
       </w:pPr>
       <w:r>
-        <w:t xml:space="preserve">MAKE YOUR DATA SOFTWARE READY</w:t>
+        <w:t xml:space="preserve">Make Your Data Software Ready</w:t>
       </w:r>
     </w:p>
     <w:bookmarkStart w:id="72" w:name="use-non-proprietary-formats"/>
@@ -1464,7 +1464,6 @@
           <w:ilvl w:val="0"/>
           <w:numId w:val="1016"/>
         </w:numPr>
-        <w:pStyle w:val="Compact"/>
       </w:pPr>
       <w:r>
         <w:t xml:space="preserve">Table of commonly used formats for common data types</w:t>
@@ -1477,7 +1476,7 @@
           <w:rPr>
             <w:rStyle w:val="Hyperlink"/>
           </w:rPr>
-          <w:t xml:space="preserve">https://guides.osu.edu/c.php?g=707751&amp;p=5027409\</w:t>
+          <w:t xml:space="preserve">https://guides.osu.edu/c.php?g=707751&amp;p=5027409</w:t>
         </w:r>
       </w:hyperlink>
     </w:p>
@@ -1487,7 +1486,6 @@
           <w:ilvl w:val="0"/>
           <w:numId w:val="1016"/>
         </w:numPr>
-        <w:pStyle w:val="Compact"/>
       </w:pPr>
       <w:r>
         <w:t xml:space="preserve">A more detailed table that is specific to US Federal records management</w:t>
@@ -1500,7 +1498,7 @@
           <w:rPr>
             <w:rStyle w:val="Hyperlink"/>
           </w:rPr>
-          <w:t xml:space="preserve">https://www.archives.gov/records-mgmt/policy/transfer-guidance-tables.html\</w:t>
+          <w:t xml:space="preserve">https://www.archives.gov/records-mgmt/policy/transfer-guidance-tables.html</w:t>
         </w:r>
       </w:hyperlink>
     </w:p>
@@ -1898,7 +1896,7 @@
                 <w:szCs w:val="18"/>
                 <w:color w:val="000000"/>
               </w:rPr>
-              <w:t xml:space="preserve">1</w:t>
+              <w:t xml:space="preserve">0</w:t>
             </w:r>
           </w:p>
         </w:tc>
@@ -1942,7 +1940,7 @@
                 <w:szCs w:val="18"/>
                 <w:color w:val="000000"/>
               </w:rPr>
-              <w:t xml:space="preserve">5</w:t>
+              <w:t xml:space="preserve">4</w:t>
             </w:r>
           </w:p>
         </w:tc>
@@ -1986,7 +1984,7 @@
                 <w:szCs w:val="18"/>
                 <w:color w:val="000000"/>
               </w:rPr>
-              <w:t xml:space="preserve">1</w:t>
+              <w:t xml:space="preserve">4</w:t>
             </w:r>
           </w:p>
         </w:tc>
@@ -2080,7 +2078,7 @@
                 <w:szCs w:val="18"/>
                 <w:color w:val="000000"/>
               </w:rPr>
-              <w:t xml:space="preserve">2</w:t>
+              <w:t xml:space="preserve">4</w:t>
             </w:r>
           </w:p>
         </w:tc>
@@ -2124,7 +2122,7 @@
                 <w:szCs w:val="18"/>
                 <w:color w:val="000000"/>
               </w:rPr>
-              <w:t xml:space="preserve">3</w:t>
+              <w:t xml:space="preserve">1</w:t>
             </w:r>
           </w:p>
         </w:tc>
@@ -2168,7 +2166,7 @@
                 <w:szCs w:val="18"/>
                 <w:color w:val="000000"/>
               </w:rPr>
-              <w:t xml:space="preserve">3</w:t>
+              <w:t xml:space="preserve">0</w:t>
             </w:r>
           </w:p>
         </w:tc>
@@ -2465,7 +2463,7 @@
                 <w:szCs w:val="18"/>
                 <w:color w:val="000000"/>
               </w:rPr>
-              <w:t xml:space="preserve">0</w:t>
+              <w:t xml:space="preserve">5</w:t>
             </w:r>
           </w:p>
         </w:tc>
@@ -2603,7 +2601,7 @@
                 <w:szCs w:val="18"/>
                 <w:color w:val="000000"/>
               </w:rPr>
-              <w:t xml:space="preserve">4</w:t>
+              <w:t xml:space="preserve">5</w:t>
             </w:r>
           </w:p>
         </w:tc>
@@ -2741,7 +2739,7 @@
                 <w:szCs w:val="18"/>
                 <w:color w:val="000000"/>
               </w:rPr>
-              <w:t xml:space="preserve">4</w:t>
+              <w:t xml:space="preserve">2</w:t>
             </w:r>
           </w:p>
         </w:tc>
@@ -2879,7 +2877,7 @@
                 <w:szCs w:val="18"/>
                 <w:color w:val="000000"/>
               </w:rPr>
-              <w:t xml:space="preserve">1</w:t>
+              <w:t xml:space="preserve">2</w:t>
             </w:r>
           </w:p>
         </w:tc>
@@ -3017,7 +3015,7 @@
                 <w:szCs w:val="18"/>
                 <w:color w:val="000000"/>
               </w:rPr>
-              <w:t xml:space="preserve">5</w:t>
+              <w:t xml:space="preserve">0</w:t>
             </w:r>
           </w:p>
         </w:tc>
@@ -3207,7 +3205,7 @@
         <w:t xml:space="preserve">Wickham, H. (2014). Tidy Data. Journal of Statistical Software, 59(10), 1–23.</w:t>
       </w:r>
       <w:r>
-        <w:t xml:space="preserve"> </w:t>
+        <w:br/>
       </w:r>
       <w:hyperlink r:id="rId75">
         <w:r>
@@ -6164,7 +6162,7 @@
           <w:rPr>
             <w:rStyle w:val="Hyperlink"/>
           </w:rPr>
-          <w:t xml:space="preserve">https://wiki.gis.com/wiki/index.php/Datum\_(geodesy)#List_of_Datums</w:t>
+          <w:t xml:space="preserve">https://wiki.gis.com/wiki/index.php/Datum_(geodesy)#List_of_Datums)</w:t>
         </w:r>
       </w:hyperlink>
     </w:p>

</xml_diff>

<commit_message>
minor revisions related to issue #28
</commit_message>
<xml_diff>
--- a/docs/ESIP-Biological-Data-Cluster--BDS--Primer-Guide.docx
+++ b/docs/ESIP-Biological-Data-Cluster--BDS--Primer-Guide.docx
@@ -77,7 +77,7 @@
         <w:pStyle w:val="Date"/>
       </w:pPr>
       <w:r>
-        <w:t xml:space="preserve">2024-03-07</w:t>
+        <w:t xml:space="preserve">2024-03-13</w:t>
       </w:r>
     </w:p>
     <w:bookmarkStart w:id="27" w:name="preface"/>
@@ -260,25 +260,25 @@
     <w:bookmarkEnd w:id="25"/>
     <w:bookmarkEnd w:id="26"/>
     <w:bookmarkEnd w:id="27"/>
-    <w:bookmarkStart w:id="65" w:name="Xdcdac25fe8c3765ade3571e65f322763f364536"/>
+    <w:bookmarkStart w:id="66" w:name="Xdcdac25fe8c3765ade3571e65f322763f364536"/>
     <w:p>
       <w:pPr>
         <w:pStyle w:val="Heading1"/>
       </w:pPr>
       <w:r>
-        <w:t xml:space="preserve">Provide Context and Understandability to Your Data</w:t>
-      </w:r>
-    </w:p>
-    <w:bookmarkStart w:id="38" w:name="ecological-metadata-language-eml"/>
+        <w:t xml:space="preserve">2. Provide Context and Understandability to Your Data</w:t>
+      </w:r>
+    </w:p>
+    <w:bookmarkStart w:id="39" w:name="ecological-metadata-language-eml"/>
     <w:p>
       <w:pPr>
         <w:pStyle w:val="Heading2"/>
       </w:pPr>
       <w:r>
-        <w:t xml:space="preserve">Ecological Metadata Language (EML)</w:t>
-      </w:r>
-    </w:p>
-    <w:bookmarkStart w:id="28" w:name="what-is-it"/>
+        <w:t xml:space="preserve">2.1 Ecological Metadata Language (EML)</w:t>
+      </w:r>
+    </w:p>
+    <w:bookmarkStart w:id="29" w:name="what-is-it"/>
     <w:p>
       <w:pPr>
         <w:pStyle w:val="Heading3"/>
@@ -292,112 +292,101 @@
         <w:pStyle w:val="FirstParagraph"/>
       </w:pPr>
       <w:r>
-        <w:t xml:space="preserve">Ecological Metadata Language (EML) is an XML schema. An EML instance (XML document) holds metadata to describe one or more data objects. Data tables are the most common, but almost any data object can be accommodated.</w:t>
-      </w:r>
-    </w:p>
-    <w:bookmarkEnd w:id="28"/>
-    <w:bookmarkStart w:id="29" w:name="why"/>
-    <w:p>
-      <w:pPr>
-        <w:pStyle w:val="Heading3"/>
-      </w:pPr>
-      <w:r>
-        <w:t xml:space="preserve">Why?</w:t>
-      </w:r>
-    </w:p>
-    <w:p>
-      <w:pPr>
-        <w:numPr>
-          <w:ilvl w:val="0"/>
-          <w:numId w:val="1002"/>
-        </w:numPr>
-        <w:pStyle w:val="Compact"/>
-      </w:pPr>
-      <w:r>
-        <w:t xml:space="preserve">Provide context to your data.</w:t>
-      </w:r>
-    </w:p>
-    <w:p>
-      <w:pPr>
-        <w:numPr>
-          <w:ilvl w:val="0"/>
-          <w:numId w:val="1002"/>
-        </w:numPr>
-        <w:pStyle w:val="Compact"/>
-      </w:pPr>
-      <w:r>
-        <w:t xml:space="preserve">Can capture linked data relationships within EML (dataset series)</w:t>
-      </w:r>
-    </w:p>
-    <w:p>
-      <w:pPr>
-        <w:numPr>
-          <w:ilvl w:val="0"/>
-          <w:numId w:val="1002"/>
-        </w:numPr>
-        <w:pStyle w:val="Compact"/>
-      </w:pPr>
-      <w:r>
-        <w:t xml:space="preserve">Standardized representation of information.</w:t>
-      </w:r>
-    </w:p>
-    <w:p>
-      <w:pPr>
-        <w:numPr>
-          <w:ilvl w:val="0"/>
-          <w:numId w:val="1002"/>
-        </w:numPr>
-        <w:pStyle w:val="Compact"/>
-      </w:pPr>
-      <w:r>
-        <w:t xml:space="preserve">EML was designed for ecological data, which encompasses biological data.</w:t>
-      </w:r>
-    </w:p>
-    <w:p>
-      <w:pPr>
-        <w:numPr>
-          <w:ilvl w:val="0"/>
-          <w:numId w:val="1002"/>
-        </w:numPr>
-        <w:pStyle w:val="Compact"/>
-      </w:pPr>
-      <w:r>
-        <w:t xml:space="preserve">It’s taxonomic fields cover relationships (hierarchies), IDs, and authoritative material</w:t>
-      </w:r>
-    </w:p>
-    <w:bookmarkEnd w:id="29"/>
-    <w:bookmarkStart w:id="31" w:name="key-information"/>
-    <w:p>
-      <w:pPr>
-        <w:pStyle w:val="Heading3"/>
-      </w:pPr>
-      <w:r>
-        <w:t xml:space="preserve">Key Information</w:t>
-      </w:r>
-    </w:p>
-    <w:p>
-      <w:pPr>
-        <w:numPr>
-          <w:ilvl w:val="0"/>
-          <w:numId w:val="1003"/>
-        </w:numPr>
-      </w:pPr>
-      <w:r>
-        <w:t xml:space="preserve">EML schema</w:t>
+        <w:t xml:space="preserve">EML is a community-developed metadata schema designed for ecological data, which encompasses biological data. EML is normally presented as</w:t>
       </w:r>
       <w:r>
         <w:t xml:space="preserve"> </w:t>
       </w:r>
-      <w:hyperlink r:id="rId30">
+      <w:hyperlink r:id="rId28">
         <w:r>
           <w:rPr>
             <w:rStyle w:val="Hyperlink"/>
           </w:rPr>
-          <w:t xml:space="preserve">https://eml.ecoinformatics.org/eml-schema</w:t>
+          <w:t xml:space="preserve">Extensible Markup Language (XML)</w:t>
         </w:r>
       </w:hyperlink>
       <w:r>
-        <w:t xml:space="preserve"> </w:t>
+        <w:t xml:space="preserve">. An EML instance (XML document) holds metadata to describe one or more data objects. Data tables are the most common, but almost any data object can be accommodated.</w:t>
+      </w:r>
+    </w:p>
+    <w:bookmarkEnd w:id="29"/>
+    <w:bookmarkStart w:id="30" w:name="why"/>
+    <w:p>
+      <w:pPr>
+        <w:pStyle w:val="Heading3"/>
+      </w:pPr>
+      <w:r>
+        <w:t xml:space="preserve">Why?</w:t>
+      </w:r>
+    </w:p>
+    <w:p>
+      <w:pPr>
+        <w:numPr>
+          <w:ilvl w:val="0"/>
+          <w:numId w:val="1002"/>
+        </w:numPr>
+        <w:pStyle w:val="Compact"/>
+      </w:pPr>
+      <w:r>
+        <w:t xml:space="preserve">Provide context to your data and improve reproducability of the data.</w:t>
+      </w:r>
+    </w:p>
+    <w:p>
+      <w:pPr>
+        <w:numPr>
+          <w:ilvl w:val="0"/>
+          <w:numId w:val="1002"/>
+        </w:numPr>
+        <w:pStyle w:val="Compact"/>
+      </w:pPr>
+      <w:r>
+        <w:t xml:space="preserve">Can capture linked data relationships within EML (dataset series)</w:t>
+      </w:r>
+    </w:p>
+    <w:p>
+      <w:pPr>
+        <w:numPr>
+          <w:ilvl w:val="0"/>
+          <w:numId w:val="1002"/>
+        </w:numPr>
+        <w:pStyle w:val="Compact"/>
+      </w:pPr>
+      <w:r>
+        <w:t xml:space="preserve">Standardized representation of information.</w:t>
+      </w:r>
+    </w:p>
+    <w:p>
+      <w:pPr>
+        <w:numPr>
+          <w:ilvl w:val="0"/>
+          <w:numId w:val="1002"/>
+        </w:numPr>
+        <w:pStyle w:val="Compact"/>
+      </w:pPr>
+      <w:r>
+        <w:t xml:space="preserve">EML was designed for ecological data, which encompasses biological data.</w:t>
+      </w:r>
+    </w:p>
+    <w:p>
+      <w:pPr>
+        <w:numPr>
+          <w:ilvl w:val="0"/>
+          <w:numId w:val="1002"/>
+        </w:numPr>
+        <w:pStyle w:val="Compact"/>
+      </w:pPr>
+      <w:r>
+        <w:t xml:space="preserve">It’s taxonomic fields cover relationships (hierarchies), IDs, and authoritative material</w:t>
+      </w:r>
+    </w:p>
+    <w:bookmarkEnd w:id="30"/>
+    <w:bookmarkStart w:id="32" w:name="key-information"/>
+    <w:p>
+      <w:pPr>
+        <w:pStyle w:val="Heading3"/>
+      </w:pPr>
+      <w:r>
+        <w:t xml:space="preserve">Key Information</w:t>
       </w:r>
     </w:p>
     <w:p>
@@ -407,125 +396,110 @@
           <w:numId w:val="1003"/>
         </w:numPr>
       </w:pPr>
-      <w:r>
-        <w:t xml:space="preserve">Mandatory for LTER, iLTER, OBIS, GBIF, Darwin Core Archive (DwC-A)</w:t>
-      </w:r>
-    </w:p>
-    <w:p>
-      <w:pPr>
-        <w:numPr>
-          <w:ilvl w:val="0"/>
-          <w:numId w:val="1003"/>
-        </w:numPr>
-      </w:pPr>
-      <w:r>
-        <w:t xml:space="preserve">Maintained, and github repo, managed by NCEAS</w:t>
-      </w:r>
-    </w:p>
-    <w:p>
-      <w:pPr>
-        <w:numPr>
-          <w:ilvl w:val="0"/>
-          <w:numId w:val="1003"/>
-        </w:numPr>
-      </w:pPr>
-      <w:r>
-        <w:t xml:space="preserve">Usually, what you would submit to a repository is a</w:t>
-      </w:r>
-      <w:r>
-        <w:t xml:space="preserve"> </w:t>
-      </w:r>
-      <w:r>
-        <w:t xml:space="preserve">“</w:t>
-      </w:r>
-      <w:r>
-        <w:t xml:space="preserve">data package</w:t>
-      </w:r>
-      <w:r>
-        <w:t xml:space="preserve">”</w:t>
-      </w:r>
-      <w:r>
-        <w:t xml:space="preserve"> </w:t>
-      </w:r>
-      <w:r>
-        <w:t xml:space="preserve">consisting of an EML document and one or more data objects.</w:t>
-      </w:r>
-    </w:p>
-    <w:bookmarkEnd w:id="31"/>
-    <w:bookmarkStart w:id="37" w:name="top-references"/>
-    <w:p>
-      <w:pPr>
-        <w:pStyle w:val="Heading3"/>
-      </w:pPr>
-      <w:r>
-        <w:t xml:space="preserve">Top References</w:t>
-      </w:r>
-    </w:p>
-    <w:p>
-      <w:pPr>
-        <w:pStyle w:val="FirstParagraph"/>
-      </w:pPr>
-      <w:r>
-        <w:t xml:space="preserve">Tools or packages to help write EML:</w:t>
-      </w:r>
-    </w:p>
-    <w:p>
-      <w:pPr>
-        <w:numPr>
-          <w:ilvl w:val="0"/>
-          <w:numId w:val="1004"/>
-        </w:numPr>
-      </w:pPr>
-      <w:r>
-        <w:t xml:space="preserve">For data managers, coders: </w:t>
-      </w:r>
-    </w:p>
-    <w:p>
-      <w:pPr>
-        <w:numPr>
-          <w:ilvl w:val="1"/>
-          <w:numId w:val="1005"/>
-        </w:numPr>
-      </w:pPr>
-      <w:r>
-        <w:t xml:space="preserve">EML-R package:</w:t>
-      </w:r>
-      <w:r>
-        <w:t xml:space="preserve"> </w:t>
-      </w:r>
-      <w:hyperlink r:id="rId32">
+      <w:hyperlink r:id="rId31">
         <w:r>
           <w:rPr>
             <w:rStyle w:val="Hyperlink"/>
           </w:rPr>
-          <w:t xml:space="preserve">https://cran.r-project.org/web/packages/EML/index.html</w:t>
+          <w:t xml:space="preserve">EML Schema</w:t>
         </w:r>
       </w:hyperlink>
     </w:p>
     <w:p>
       <w:pPr>
         <w:numPr>
+          <w:ilvl w:val="0"/>
+          <w:numId w:val="1003"/>
+        </w:numPr>
+      </w:pPr>
+      <w:r>
+        <w:t xml:space="preserve">Mandatory for LTER, iLTER, OBIS, GBIF, Darwin Core Archive (DwC-A)</w:t>
+      </w:r>
+    </w:p>
+    <w:p>
+      <w:pPr>
+        <w:numPr>
+          <w:ilvl w:val="0"/>
+          <w:numId w:val="1003"/>
+        </w:numPr>
+      </w:pPr>
+      <w:r>
+        <w:t xml:space="preserve">Maintained, and github repo, managed by NCEAS</w:t>
+      </w:r>
+    </w:p>
+    <w:p>
+      <w:pPr>
+        <w:numPr>
+          <w:ilvl w:val="0"/>
+          <w:numId w:val="1003"/>
+        </w:numPr>
+      </w:pPr>
+      <w:r>
+        <w:t xml:space="preserve">Usually, what you would submit to a repository is a</w:t>
+      </w:r>
+      <w:r>
+        <w:t xml:space="preserve"> </w:t>
+      </w:r>
+      <w:r>
+        <w:t xml:space="preserve">“</w:t>
+      </w:r>
+      <w:r>
+        <w:t xml:space="preserve">data package</w:t>
+      </w:r>
+      <w:r>
+        <w:t xml:space="preserve">”</w:t>
+      </w:r>
+      <w:r>
+        <w:t xml:space="preserve"> </w:t>
+      </w:r>
+      <w:r>
+        <w:t xml:space="preserve">consisting of an EML document and one or more data objects.</w:t>
+      </w:r>
+    </w:p>
+    <w:bookmarkEnd w:id="32"/>
+    <w:bookmarkStart w:id="38" w:name="top-references"/>
+    <w:p>
+      <w:pPr>
+        <w:pStyle w:val="Heading3"/>
+      </w:pPr>
+      <w:r>
+        <w:t xml:space="preserve">Top References</w:t>
+      </w:r>
+    </w:p>
+    <w:p>
+      <w:pPr>
+        <w:pStyle w:val="FirstParagraph"/>
+      </w:pPr>
+      <w:r>
+        <w:t xml:space="preserve">Tools or packages to help write EML:</w:t>
+      </w:r>
+    </w:p>
+    <w:p>
+      <w:pPr>
+        <w:numPr>
+          <w:ilvl w:val="0"/>
+          <w:numId w:val="1004"/>
+        </w:numPr>
+      </w:pPr>
+      <w:r>
+        <w:t xml:space="preserve">For data managers, coders: </w:t>
+      </w:r>
+    </w:p>
+    <w:p>
+      <w:pPr>
+        <w:numPr>
           <w:ilvl w:val="1"/>
           <w:numId w:val="1005"/>
         </w:numPr>
       </w:pPr>
-      <w:r>
-        <w:t xml:space="preserve">Postgresql database with fields compatible with EML</w:t>
-      </w:r>
-      <w:r>
-        <w:t xml:space="preserve"> </w:t>
-      </w:r>
       <w:hyperlink r:id="rId33">
         <w:r>
           <w:rPr>
             <w:rStyle w:val="Hyperlink"/>
           </w:rPr>
-          <w:t xml:space="preserve">https://github.com/lter/LTER-core-metabase</w:t>
+          <w:t xml:space="preserve">EML-R package</w:t>
         </w:r>
       </w:hyperlink>
-      <w:r>
-        <w:t xml:space="preserve">  </w:t>
-      </w:r>
     </w:p>
     <w:p>
       <w:pPr>
@@ -534,18 +508,12 @@
           <w:numId w:val="1005"/>
         </w:numPr>
       </w:pPr>
-      <w:r>
-        <w:t xml:space="preserve">R-code for generating EML from LTER-metabase (built on EML-R package):</w:t>
-      </w:r>
-      <w:r>
-        <w:t xml:space="preserve"> </w:t>
-      </w:r>
       <w:hyperlink r:id="rId34">
         <w:r>
           <w:rPr>
             <w:rStyle w:val="Hyperlink"/>
           </w:rPr>
-          <w:t xml:space="preserve">https://github.com/BLE-LTER/MetaEgress</w:t>
+          <w:t xml:space="preserve">Postgresql database with fields compatible with EML</w:t>
         </w:r>
       </w:hyperlink>
     </w:p>
@@ -556,70 +524,71 @@
           <w:numId w:val="1005"/>
         </w:numPr>
       </w:pPr>
-      <w:r>
-        <w:t xml:space="preserve">EMLAssemblyline (built on EML-R package):</w:t>
-      </w:r>
-      <w:r>
-        <w:t xml:space="preserve"> </w:t>
-      </w:r>
       <w:hyperlink r:id="rId35">
         <w:r>
           <w:rPr>
             <w:rStyle w:val="Hyperlink"/>
           </w:rPr>
-          <w:t xml:space="preserve">https://ediorg.github.io/EMLassemblyline/articles/overview.html</w:t>
+          <w:t xml:space="preserve">R-code for generating EML from LTER-metabase (built on EML-R package)</w:t>
         </w:r>
       </w:hyperlink>
-      <w:r>
-        <w:t xml:space="preserve"> </w:t>
-      </w:r>
-    </w:p>
-    <w:p>
-      <w:pPr>
-        <w:numPr>
-          <w:ilvl w:val="0"/>
-          <w:numId w:val="1004"/>
-        </w:numPr>
-      </w:pPr>
-      <w:r>
-        <w:t xml:space="preserve">For scientists or those not inclined to write scripts</w:t>
-      </w:r>
     </w:p>
     <w:p>
       <w:pPr>
         <w:numPr>
           <w:ilvl w:val="1"/>
-          <w:numId w:val="1006"/>
-        </w:numPr>
-        <w:pStyle w:val="Compact"/>
-      </w:pPr>
-      <w:r>
-        <w:t xml:space="preserve">ezEML:</w:t>
-      </w:r>
-      <w:r>
-        <w:t xml:space="preserve"> </w:t>
-      </w:r>
+          <w:numId w:val="1005"/>
+        </w:numPr>
+      </w:pPr>
       <w:hyperlink r:id="rId36">
         <w:r>
           <w:rPr>
             <w:rStyle w:val="Hyperlink"/>
           </w:rPr>
-          <w:t xml:space="preserve">https://ezeml.edirepository.org/</w:t>
+          <w:t xml:space="preserve">EMLAssemblyline (built on EML-R package)</w:t>
         </w:r>
       </w:hyperlink>
     </w:p>
-    <w:bookmarkEnd w:id="37"/>
+    <w:p>
+      <w:pPr>
+        <w:numPr>
+          <w:ilvl w:val="0"/>
+          <w:numId w:val="1004"/>
+        </w:numPr>
+      </w:pPr>
+      <w:r>
+        <w:t xml:space="preserve">For scientists or those not inclined to write scripts</w:t>
+      </w:r>
+    </w:p>
+    <w:p>
+      <w:pPr>
+        <w:numPr>
+          <w:ilvl w:val="1"/>
+          <w:numId w:val="1006"/>
+        </w:numPr>
+        <w:pStyle w:val="Compact"/>
+      </w:pPr>
+      <w:hyperlink r:id="rId37">
+        <w:r>
+          <w:rPr>
+            <w:rStyle w:val="Hyperlink"/>
+          </w:rPr>
+          <w:t xml:space="preserve">ezEML</w:t>
+        </w:r>
+      </w:hyperlink>
+    </w:p>
     <w:bookmarkEnd w:id="38"/>
-    <w:bookmarkStart w:id="49" w:name="iso-19115"/>
+    <w:bookmarkEnd w:id="39"/>
+    <w:bookmarkStart w:id="50" w:name="iso-19115"/>
     <w:p>
       <w:pPr>
         <w:pStyle w:val="Heading2"/>
       </w:pPr>
       <w:r>
-        <w:t xml:space="preserve">ISO 19115</w:t>
-      </w:r>
-    </w:p>
-    <w:bookmarkStart w:id="40" w:name="what-is-it-1"/>
+        <w:t xml:space="preserve">2.2 ISO 19115</w:t>
+      </w:r>
+    </w:p>
+    <w:bookmarkStart w:id="41" w:name="what-is-it-1"/>
     <w:p>
       <w:pPr>
         <w:pStyle w:val="Heading3"/>
@@ -638,7 +607,7 @@
       <w:r>
         <w:t xml:space="preserve"> </w:t>
       </w:r>
-      <w:hyperlink r:id="rId39">
+      <w:hyperlink r:id="rId40">
         <w:r>
           <w:rPr>
             <w:rStyle w:val="Hyperlink"/>
@@ -650,8 +619,8 @@
         <w:t xml:space="preserve">).</w:t>
       </w:r>
     </w:p>
-    <w:bookmarkEnd w:id="40"/>
-    <w:bookmarkStart w:id="41" w:name="why-1"/>
+    <w:bookmarkEnd w:id="41"/>
+    <w:bookmarkStart w:id="42" w:name="why-1"/>
     <w:p>
       <w:pPr>
         <w:pStyle w:val="Heading3"/>
@@ -729,8 +698,8 @@
         <w:t xml:space="preserve">Can be used at different granularities, used to describe data packages or collections, as well as at a dataset level (?): content standard vs collection standard?</w:t>
       </w:r>
     </w:p>
-    <w:bookmarkEnd w:id="41"/>
-    <w:bookmarkStart w:id="43" w:name="what"/>
+    <w:bookmarkEnd w:id="42"/>
+    <w:bookmarkStart w:id="44" w:name="what"/>
     <w:p>
       <w:pPr>
         <w:pStyle w:val="Heading3"/>
@@ -774,7 +743,7 @@
       <w:r>
         <w:t xml:space="preserve"> </w:t>
       </w:r>
-      <w:hyperlink r:id="rId42">
+      <w:hyperlink r:id="rId43">
         <w:r>
           <w:rPr>
             <w:rStyle w:val="Hyperlink"/>
@@ -805,7 +774,7 @@
         </w:numPr>
       </w:pPr>
       <w:r>
-        <w:t xml:space="preserve">ISO 19115-2 Geographic information – Metadata – Part 2: Extensions for imagery and gridded data: An extension of ISO 19115 used to document information about imagery, gridded data, and remotely sensed data. The root of ISO 19115 metadata records will change from MD_Metadata to MI_Metadata when using ISO 19115-2. </w:t>
+        <w:t xml:space="preserve">ISO 19115-2 Geographic information – Metadata – Part 2: Extensions for imagery and gridded data: An extension of ISO 19115 used to document information about imagery, gridded data, and remotely sensed data. The root of ISO 19115 metadata records will change from MD_Metadata to MI_Metadata when using ISO 19115-2.</w:t>
       </w:r>
     </w:p>
     <w:p>
@@ -816,7 +785,7 @@
         </w:numPr>
       </w:pPr>
       <w:r>
-        <w:t xml:space="preserve">There is a biological extension (https://repository.oceanbestpractices.org/handle/11329/1281?show=full), but it is not very widely used.  In part this is because many search engines do not harvest this extension.</w:t>
+        <w:t xml:space="preserve">Usurped FGDC CSDGM - all users encouraged to migrate to ISO.</w:t>
       </w:r>
     </w:p>
     <w:p>
@@ -827,22 +796,11 @@
         </w:numPr>
       </w:pPr>
       <w:r>
-        <w:t xml:space="preserve">Usurped FGDC CSDGM - all users encouraged to migrate to ISO.</w:t>
-      </w:r>
-    </w:p>
-    <w:p>
-      <w:pPr>
-        <w:numPr>
-          <w:ilvl w:val="0"/>
-          <w:numId w:val="1008"/>
-        </w:numPr>
-      </w:pPr>
-      <w:r>
         <w:t xml:space="preserve">Highly flexible for many uses compared FGDC CSDGM, but few required elements leaves room for incomplete metadata</w:t>
       </w:r>
     </w:p>
-    <w:bookmarkEnd w:id="43"/>
-    <w:bookmarkStart w:id="48" w:name="top-references-1"/>
+    <w:bookmarkEnd w:id="44"/>
+    <w:bookmarkStart w:id="49" w:name="top-references-1"/>
     <w:p>
       <w:pPr>
         <w:pStyle w:val="Heading3"/>
@@ -858,43 +816,12 @@
           <w:numId w:val="1010"/>
         </w:numPr>
       </w:pPr>
-      <w:r>
-        <w:t xml:space="preserve">NOAA Workbook for ISO 19115-2</w:t>
-      </w:r>
-      <w:r>
-        <w:t xml:space="preserve"> </w:t>
-      </w:r>
-      <w:hyperlink r:id="rId44">
-        <w:r>
-          <w:rPr>
-            <w:rStyle w:val="Hyperlink"/>
-          </w:rPr>
-          <w:t xml:space="preserve">https://www.ncei.noaa.gov/sites/default/files/2020-04/ISO%2019115-2%20Workbook_Part%20II%20Extentions%20for%20imagery%20and%20Gridded%20Data.pdf</w:t>
-        </w:r>
-      </w:hyperlink>
-      <w:r>
-        <w:t xml:space="preserve"> </w:t>
-      </w:r>
-    </w:p>
-    <w:p>
-      <w:pPr>
-        <w:numPr>
-          <w:ilvl w:val="0"/>
-          <w:numId w:val="1010"/>
-        </w:numPr>
-      </w:pPr>
-      <w:r>
-        <w:t xml:space="preserve">Convert ISO to EML -</w:t>
-      </w:r>
-      <w:r>
-        <w:t xml:space="preserve"> </w:t>
-      </w:r>
       <w:hyperlink r:id="rId45">
         <w:r>
           <w:rPr>
             <w:rStyle w:val="Hyperlink"/>
           </w:rPr>
-          <w:t xml:space="preserve">https://nceas.github.io/arcticdatautils/reference/convert_iso_to_eml.html</w:t>
+          <w:t xml:space="preserve">NOAA Workbook for ISO 19115-2</w:t>
         </w:r>
       </w:hyperlink>
       <w:r>
@@ -908,18 +835,12 @@
           <w:numId w:val="1010"/>
         </w:numPr>
       </w:pPr>
-      <w:r>
-        <w:t xml:space="preserve">Work Flow Model -</w:t>
-      </w:r>
-      <w:r>
-        <w:br/>
-      </w:r>
       <w:hyperlink r:id="rId46">
         <w:r>
           <w:rPr>
             <w:rStyle w:val="Hyperlink"/>
           </w:rPr>
-          <w:t xml:space="preserve">https://www.fgdc.gov/metadata/iso-implementation-model-workflow</w:t>
+          <w:t xml:space="preserve">How to Convert ISO to EML</w:t>
         </w:r>
       </w:hyperlink>
       <w:r>
@@ -933,154 +854,134 @@
           <w:numId w:val="1010"/>
         </w:numPr>
       </w:pPr>
-      <w:r>
-        <w:t xml:space="preserve">mdToolkit:</w:t>
-      </w:r>
-      <w:r>
-        <w:t xml:space="preserve"> </w:t>
-      </w:r>
       <w:hyperlink r:id="rId47">
         <w:r>
           <w:rPr>
             <w:rStyle w:val="Hyperlink"/>
           </w:rPr>
-          <w:t xml:space="preserve">https://www.mdtoolkit.org/home</w:t>
+          <w:t xml:space="preserve">Work Flow Model</w:t>
         </w:r>
       </w:hyperlink>
-      <w:r>
-        <w:t xml:space="preserve"> </w:t>
-      </w:r>
-      <w:r>
-        <w:t xml:space="preserve">- mdEditor is a writer for ISO 19115 metadata which uses mdJSON as an intermediary and mdTranslator allows translation to different metadata formats</w:t>
-      </w:r>
-    </w:p>
-    <w:bookmarkEnd w:id="48"/>
-    <w:bookmarkEnd w:id="49"/>
-    <w:bookmarkStart w:id="64" w:name="X05fbb46bb492ba90115f1c79e42f703d70da885"/>
-    <w:p>
-      <w:pPr>
-        <w:pStyle w:val="Heading2"/>
-      </w:pPr>
-      <w:r>
-        <w:t xml:space="preserve">Minimum Information about any (x) Sequence (MIxS)</w:t>
-      </w:r>
-    </w:p>
-    <w:bookmarkStart w:id="50" w:name="what-is-it-2"/>
-    <w:p>
-      <w:pPr>
-        <w:pStyle w:val="Heading3"/>
-      </w:pPr>
-      <w:r>
-        <w:t xml:space="preserve">What is it?</w:t>
-      </w:r>
-    </w:p>
-    <w:p>
-      <w:pPr>
-        <w:pStyle w:val="FirstParagraph"/>
-      </w:pPr>
-      <w:r>
-        <w:t xml:space="preserve">A set of checklists and packages for genomic sequence data</w:t>
-      </w:r>
-    </w:p>
-    <w:bookmarkEnd w:id="50"/>
-    <w:bookmarkStart w:id="51" w:name="why-2"/>
-    <w:p>
-      <w:pPr>
-        <w:pStyle w:val="Heading3"/>
-      </w:pPr>
-      <w:r>
-        <w:t xml:space="preserve">Why?</w:t>
-      </w:r>
-    </w:p>
-    <w:p>
-      <w:pPr>
-        <w:numPr>
-          <w:ilvl w:val="0"/>
-          <w:numId w:val="1011"/>
-        </w:numPr>
-      </w:pPr>
-      <w:r>
-        <w:t xml:space="preserve">Provide minimal standardized metadata about genetic sequence data</w:t>
-      </w:r>
-    </w:p>
-    <w:p>
-      <w:pPr>
-        <w:numPr>
-          <w:ilvl w:val="0"/>
-          <w:numId w:val="1011"/>
-        </w:numPr>
-      </w:pPr>
-      <w:r>
-        <w:t xml:space="preserve">Agreed upon and published by the Genome Standards Consortium</w:t>
-      </w:r>
-    </w:p>
-    <w:p>
-      <w:pPr>
-        <w:numPr>
-          <w:ilvl w:val="0"/>
-          <w:numId w:val="1011"/>
-        </w:numPr>
-      </w:pPr>
-      <w:r>
-        <w:t xml:space="preserve">Used by the INSDC (DDBJ, EMBL-EBI and NCBI)</w:t>
-      </w:r>
-    </w:p>
-    <w:bookmarkEnd w:id="51"/>
-    <w:bookmarkStart w:id="57" w:name="key-information-1"/>
-    <w:p>
-      <w:pPr>
-        <w:pStyle w:val="Heading3"/>
-      </w:pPr>
-      <w:r>
-        <w:t xml:space="preserve">Key Information</w:t>
-      </w:r>
-    </w:p>
-    <w:p>
-      <w:pPr>
-        <w:numPr>
-          <w:ilvl w:val="0"/>
-          <w:numId w:val="1012"/>
-        </w:numPr>
-      </w:pPr>
-      <w:r>
-        <w:t xml:space="preserve">Pronounced</w:t>
-      </w:r>
-      <w:r>
-        <w:t xml:space="preserve"> </w:t>
-      </w:r>
-      <w:r>
-        <w:t xml:space="preserve">“</w:t>
-      </w:r>
-      <w:r>
-        <w:t xml:space="preserve">mix-ess</w:t>
-      </w:r>
-      <w:r>
-        <w:t xml:space="preserve">”</w:t>
-      </w:r>
-    </w:p>
-    <w:p>
-      <w:pPr>
-        <w:numPr>
-          <w:ilvl w:val="0"/>
-          <w:numId w:val="1012"/>
-        </w:numPr>
-      </w:pPr>
-      <w:r>
-        <w:t xml:space="preserve">Term search tool:</w:t>
-      </w:r>
-      <w:r>
-        <w:t xml:space="preserve"> </w:t>
-      </w:r>
-      <w:hyperlink r:id="rId52">
+    </w:p>
+    <w:p>
+      <w:pPr>
+        <w:numPr>
+          <w:ilvl w:val="0"/>
+          <w:numId w:val="1010"/>
+        </w:numPr>
+      </w:pPr>
+      <w:hyperlink r:id="rId48">
         <w:r>
           <w:rPr>
             <w:rStyle w:val="Hyperlink"/>
           </w:rPr>
-          <w:t xml:space="preserve">http://www.gensc.org/pages/standards/search-terms.html</w:t>
+          <w:t xml:space="preserve">mdToolkit</w:t>
         </w:r>
       </w:hyperlink>
       <w:r>
-        <w:t xml:space="preserve">?</w:t>
+        <w:t xml:space="preserve"> </w:t>
+      </w:r>
+      <w:r>
+        <w:t xml:space="preserve">- mdEditor is a writer for ISO 19115 metadata which uses mdJSON as an intermediary and mdTranslator allows translation to different metadata formats</w:t>
+      </w:r>
+    </w:p>
+    <w:bookmarkEnd w:id="49"/>
+    <w:bookmarkEnd w:id="50"/>
+    <w:bookmarkStart w:id="65" w:name="X05fbb46bb492ba90115f1c79e42f703d70da885"/>
+    <w:p>
+      <w:pPr>
+        <w:pStyle w:val="Heading2"/>
+      </w:pPr>
+      <w:r>
+        <w:t xml:space="preserve">2.3 Minimum Information about any (x) Sequence (MIxS)</w:t>
+      </w:r>
+    </w:p>
+    <w:bookmarkStart w:id="51" w:name="who"/>
+    <w:p>
+      <w:pPr>
+        <w:pStyle w:val="Heading3"/>
+      </w:pPr>
+      <w:r>
+        <w:t xml:space="preserve">Who?</w:t>
+      </w:r>
+    </w:p>
+    <w:p>
+      <w:pPr>
+        <w:pStyle w:val="FirstParagraph"/>
+      </w:pPr>
+      <w:r>
+        <w:t xml:space="preserve">This is a standard for molecular data, like DNA and RNA. It is used by molecular biologist and ecologists who generate, manage and archive these type of sequence data.</w:t>
+      </w:r>
+    </w:p>
+    <w:bookmarkEnd w:id="51"/>
+    <w:bookmarkStart w:id="52" w:name="what-is-it-2"/>
+    <w:p>
+      <w:pPr>
+        <w:pStyle w:val="Heading3"/>
+      </w:pPr>
+      <w:r>
+        <w:t xml:space="preserve">What is it?</w:t>
+      </w:r>
+    </w:p>
+    <w:p>
+      <w:pPr>
+        <w:pStyle w:val="FirstParagraph"/>
+      </w:pPr>
+      <w:r>
+        <w:t xml:space="preserve">A set of checklists and packages for genomic sequence data.</w:t>
+      </w:r>
+    </w:p>
+    <w:bookmarkEnd w:id="52"/>
+    <w:bookmarkStart w:id="53" w:name="why-2"/>
+    <w:p>
+      <w:pPr>
+        <w:pStyle w:val="Heading3"/>
+      </w:pPr>
+      <w:r>
+        <w:t xml:space="preserve">Why?</w:t>
+      </w:r>
+    </w:p>
+    <w:p>
+      <w:pPr>
+        <w:numPr>
+          <w:ilvl w:val="0"/>
+          <w:numId w:val="1011"/>
+        </w:numPr>
+      </w:pPr>
+      <w:r>
+        <w:t xml:space="preserve">Provide minimal standardized metadata about genetic sequence data</w:t>
+      </w:r>
+    </w:p>
+    <w:p>
+      <w:pPr>
+        <w:numPr>
+          <w:ilvl w:val="0"/>
+          <w:numId w:val="1011"/>
+        </w:numPr>
+      </w:pPr>
+      <w:r>
+        <w:t xml:space="preserve">Agreed upon and published by the Genome Standards Consortium</w:t>
+      </w:r>
+    </w:p>
+    <w:p>
+      <w:pPr>
+        <w:numPr>
+          <w:ilvl w:val="0"/>
+          <w:numId w:val="1011"/>
+        </w:numPr>
+      </w:pPr>
+      <w:r>
+        <w:t xml:space="preserve">Used by the INSDC (DDBJ, EMBL-EBI and NCBI)</w:t>
+      </w:r>
+    </w:p>
+    <w:bookmarkEnd w:id="53"/>
+    <w:bookmarkStart w:id="58" w:name="key-information-1"/>
+    <w:p>
+      <w:pPr>
+        <w:pStyle w:val="Heading3"/>
+      </w:pPr>
+      <w:r>
+        <w:t xml:space="preserve">Key Information</w:t>
       </w:r>
     </w:p>
     <w:p>
@@ -1091,7 +992,7 @@
         </w:numPr>
       </w:pPr>
       <w:r>
-        <w:t xml:space="preserve">MixS is a suite of checklists (pronounced MIX-ess) standards introduced the reporting of a breadth of environment-specific metadata variables to augment the genome-specific checklists.</w:t>
+        <w:t xml:space="preserve">MIxS (pronounced MIX-ess) is a suite of checklists standards introduced the reporting of a breadth of environment-specific metadata variables to augment the genome-specific checklists.</w:t>
       </w:r>
     </w:p>
     <w:p>
@@ -1102,7 +1003,7 @@
         </w:numPr>
       </w:pPr>
       <w:r>
-        <w:t xml:space="preserve">Thus enabling the mix and matching of genome checklists and environmental-specific packages.</w:t>
+        <w:t xml:space="preserve">Enables mixing and matching of genome checklists and environmental-specific packages.</w:t>
       </w:r>
     </w:p>
     <w:tbl>
@@ -1123,24 +1024,24 @@
             <w:pPr>
               <w:jc w:val="center"/>
             </w:pPr>
-            <w:hyperlink r:id="rId56">
+            <w:hyperlink r:id="rId57">
               <w:r>
                 <w:drawing>
                   <wp:inline>
                     <wp:extent cx="5943600" cy="4242941"/>
                     <wp:effectExtent b="0" l="0" r="0" t="0"/>
-                    <wp:docPr descr="" title="" id="54" name="Picture"/>
+                    <wp:docPr descr="" title="" id="55" name="Picture"/>
                     <a:graphic>
                       <a:graphicData uri="http://schemas.openxmlformats.org/drawingml/2006/picture">
                         <pic:pic>
                           <pic:nvPicPr>
-                            <pic:cNvPr descr="http://www.gensc.org/images/mixs_ext_graphic-1024x731.png" id="55" name="Picture"/>
+                            <pic:cNvPr descr="http://www.gensc.org/images/mixs_ext_graphic-1024x731.png" id="56" name="Picture"/>
                             <pic:cNvPicPr>
                               <a:picLocks noChangeArrowheads="1" noChangeAspect="1"/>
                             </pic:cNvPicPr>
                           </pic:nvPicPr>
                           <pic:blipFill>
-                            <a:blip r:embed="rId53"/>
+                            <a:blip r:embed="rId54"/>
                             <a:stretch>
                               <a:fillRect/>
                             </a:stretch>
@@ -1178,14 +1079,14 @@
               <w:pStyle w:val="ImageCaption"/>
             </w:pPr>
             <w:r>
-              <w:t xml:space="preserve">MixS Structure</w:t>
+              <w:t xml:space="preserve">MIxS Structure</w:t>
             </w:r>
           </w:p>
         </w:tc>
       </w:tr>
     </w:tbl>
-    <w:bookmarkEnd w:id="57"/>
-    <w:bookmarkStart w:id="63" w:name="top-references-2"/>
+    <w:bookmarkEnd w:id="58"/>
+    <w:bookmarkStart w:id="64" w:name="top-references-2"/>
     <w:p>
       <w:pPr>
         <w:pStyle w:val="Heading3"/>
@@ -1193,22 +1094,6 @@
       <w:r>
         <w:t xml:space="preserve">Top References</w:t>
       </w:r>
-    </w:p>
-    <w:p>
-      <w:pPr>
-        <w:numPr>
-          <w:ilvl w:val="0"/>
-          <w:numId w:val="1013"/>
-        </w:numPr>
-      </w:pPr>
-      <w:hyperlink r:id="rId58">
-        <w:r>
-          <w:rPr>
-            <w:rStyle w:val="Hyperlink"/>
-          </w:rPr>
-          <w:t xml:space="preserve">https://genomicsstandardsconsortium.github.io/mixs/</w:t>
-        </w:r>
-      </w:hyperlink>
     </w:p>
     <w:p>
       <w:pPr>
@@ -1222,12 +1107,9 @@
           <w:rPr>
             <w:rStyle w:val="Hyperlink"/>
           </w:rPr>
-          <w:t xml:space="preserve">https://www.gensc.org/mixs/</w:t>
+          <w:t xml:space="preserve">MIxS Term Search Tool</w:t>
         </w:r>
       </w:hyperlink>
-      <w:r>
-        <w:t xml:space="preserve"> </w:t>
-      </w:r>
     </w:p>
     <w:p>
       <w:pPr>
@@ -1241,7 +1123,7 @@
           <w:rPr>
             <w:rStyle w:val="Hyperlink"/>
           </w:rPr>
-          <w:t xml:space="preserve">https://www.nature.com/articles/nbt.1823</w:t>
+          <w:t xml:space="preserve">Genomic Standards Consortium term list</w:t>
         </w:r>
       </w:hyperlink>
     </w:p>
@@ -1257,12 +1139,9 @@
           <w:rPr>
             <w:rStyle w:val="Hyperlink"/>
           </w:rPr>
-          <w:t xml:space="preserve">https://github.com/GenomicsStandardsConsortium/mixs/wiki</w:t>
+          <w:t xml:space="preserve">Minimum Information about Marker Gene Sequence (MIMARKS)</w:t>
         </w:r>
       </w:hyperlink>
-      <w:r>
-        <w:t xml:space="preserve"> </w:t>
-      </w:r>
     </w:p>
     <w:p>
       <w:pPr>
@@ -1276,32 +1155,48 @@
           <w:rPr>
             <w:rStyle w:val="Hyperlink"/>
           </w:rPr>
-          <w:t xml:space="preserve">https://www.ncbi.nlm.nih.gov/pmc/articles/PMC3869023/</w:t>
+          <w:t xml:space="preserve">MIxS GitHub repo</w:t>
         </w:r>
       </w:hyperlink>
     </w:p>
-    <w:bookmarkEnd w:id="63"/>
+    <w:p>
+      <w:pPr>
+        <w:numPr>
+          <w:ilvl w:val="0"/>
+          <w:numId w:val="1013"/>
+        </w:numPr>
+      </w:pPr>
+      <w:hyperlink r:id="rId63">
+        <w:r>
+          <w:rPr>
+            <w:rStyle w:val="Hyperlink"/>
+          </w:rPr>
+          <w:t xml:space="preserve">Minimum Information about Sequence Data from the Built Environment (MIxS-BE)</w:t>
+        </w:r>
+      </w:hyperlink>
+    </w:p>
     <w:bookmarkEnd w:id="64"/>
     <w:bookmarkEnd w:id="65"/>
-    <w:bookmarkStart w:id="137" w:name="make-your-data-software-ready"/>
+    <w:bookmarkEnd w:id="66"/>
+    <w:bookmarkStart w:id="138" w:name="make-your-data-software-ready"/>
     <w:p>
       <w:pPr>
         <w:pStyle w:val="Heading1"/>
       </w:pPr>
       <w:r>
-        <w:t xml:space="preserve">Make Your Data Software Ready</w:t>
-      </w:r>
-    </w:p>
-    <w:bookmarkStart w:id="72" w:name="use-non-proprietary-formats"/>
+        <w:t xml:space="preserve">3. Make Your Data Software Ready</w:t>
+      </w:r>
+    </w:p>
+    <w:bookmarkStart w:id="73" w:name="use-non-proprietary-formats"/>
     <w:p>
       <w:pPr>
         <w:pStyle w:val="Heading2"/>
       </w:pPr>
       <w:r>
-        <w:t xml:space="preserve">Use non-proprietary formats</w:t>
-      </w:r>
-    </w:p>
-    <w:bookmarkStart w:id="66" w:name="why-3"/>
+        <w:t xml:space="preserve">3.1 Use non-proprietary formats</w:t>
+      </w:r>
+    </w:p>
+    <w:bookmarkStart w:id="67" w:name="why-3"/>
     <w:p>
       <w:pPr>
         <w:pStyle w:val="Heading3"/>
@@ -1346,8 +1241,8 @@
         <w:t xml:space="preserve">Makes data more socially equitable, supporting open science. Proprietary formats can depend on software that require licenses, which not everyone can afford/has access to.</w:t>
       </w:r>
     </w:p>
-    <w:bookmarkEnd w:id="66"/>
-    <w:bookmarkStart w:id="68" w:name="key-information-2"/>
+    <w:bookmarkEnd w:id="67"/>
+    <w:bookmarkStart w:id="69" w:name="key-information-2"/>
     <w:p>
       <w:pPr>
         <w:pStyle w:val="Heading3"/>
@@ -1392,7 +1287,7 @@
       <w:r>
         <w:t xml:space="preserve"> </w:t>
       </w:r>
-      <w:hyperlink r:id="rId67">
+      <w:hyperlink r:id="rId68">
         <w:r>
           <w:rPr>
             <w:rStyle w:val="Hyperlink"/>
@@ -1448,8 +1343,8 @@
         <w:t xml:space="preserve">Many applications (e.g. Microsoft Office) allow exporting in multiple formats.</w:t>
       </w:r>
     </w:p>
-    <w:bookmarkEnd w:id="68"/>
-    <w:bookmarkStart w:id="71" w:name="top-references-3"/>
+    <w:bookmarkEnd w:id="69"/>
+    <w:bookmarkStart w:id="72" w:name="top-references-3"/>
     <w:p>
       <w:pPr>
         <w:pStyle w:val="Heading3"/>
@@ -1471,7 +1366,7 @@
       <w:r>
         <w:br/>
       </w:r>
-      <w:hyperlink r:id="rId69">
+      <w:hyperlink r:id="rId70">
         <w:r>
           <w:rPr>
             <w:rStyle w:val="Hyperlink"/>
@@ -1493,7 +1388,7 @@
       <w:r>
         <w:br/>
       </w:r>
-      <w:hyperlink r:id="rId70">
+      <w:hyperlink r:id="rId71">
         <w:r>
           <w:rPr>
             <w:rStyle w:val="Hyperlink"/>
@@ -1502,18 +1397,18 @@
         </w:r>
       </w:hyperlink>
     </w:p>
-    <w:bookmarkEnd w:id="71"/>
     <w:bookmarkEnd w:id="72"/>
-    <w:bookmarkStart w:id="81" w:name="Xc1061a9790a0cbd7caee0daf26b6a65466d9308"/>
+    <w:bookmarkEnd w:id="73"/>
+    <w:bookmarkStart w:id="82" w:name="Xc1061a9790a0cbd7caee0daf26b6a65466d9308"/>
     <w:p>
       <w:pPr>
         <w:pStyle w:val="Heading2"/>
       </w:pPr>
       <w:r>
-        <w:t xml:space="preserve">Structure tabular data in tidy/long format</w:t>
-      </w:r>
-    </w:p>
-    <w:bookmarkStart w:id="73" w:name="why-4"/>
+        <w:t xml:space="preserve">3.2 Structure tabular data in tidy/long format</w:t>
+      </w:r>
+    </w:p>
+    <w:bookmarkStart w:id="74" w:name="why-4"/>
     <w:p>
       <w:pPr>
         <w:pStyle w:val="Heading3"/>
@@ -1594,8 +1489,8 @@
         <w:t xml:space="preserve">Easier to aggregate data across multiple files</w:t>
       </w:r>
     </w:p>
-    <w:bookmarkEnd w:id="73"/>
-    <w:bookmarkStart w:id="74" w:name="key-information-3"/>
+    <w:bookmarkEnd w:id="74"/>
+    <w:bookmarkStart w:id="75" w:name="key-information-3"/>
     <w:p>
       <w:pPr>
         <w:pStyle w:val="Heading3"/>
@@ -1896,7 +1791,7 @@
                 <w:szCs w:val="18"/>
                 <w:color w:val="000000"/>
               </w:rPr>
-              <w:t xml:space="preserve">0</w:t>
+              <w:t xml:space="preserve">4</w:t>
             </w:r>
           </w:p>
         </w:tc>
@@ -1984,7 +1879,7 @@
                 <w:szCs w:val="18"/>
                 <w:color w:val="000000"/>
               </w:rPr>
-              <w:t xml:space="preserve">4</w:t>
+              <w:t xml:space="preserve">0</w:t>
             </w:r>
           </w:p>
         </w:tc>
@@ -2078,7 +1973,51 @@
                 <w:szCs w:val="18"/>
                 <w:color w:val="000000"/>
               </w:rPr>
-              <w:t xml:space="preserve">4</w:t>
+              <w:t xml:space="preserve">1</w:t>
+            </w:r>
+          </w:p>
+        </w:tc>
+        <w:tc>
+          <w:tcPr>
+            <w:tcBorders>
+              <w:bottom w:val="none" w:sz="0" w:space="0" w:color="000000"/>
+              <w:top w:val="none" w:sz="0" w:space="0" w:color="000000"/>
+              <w:left w:val="none" w:sz="0" w:space="0" w:color="000000"/>
+              <w:right w:val="none" w:sz="0" w:space="0" w:color="000000"/>
+            </w:tcBorders>
+            <w:shd w:val="clear" w:color="auto" w:fill="FFFFFF"/>
+            <w:tcMar>
+              <w:top w:w="0" w:type="dxa"/>
+              <w:bottom w:w="0" w:type="dxa"/>
+              <w:left w:w="0" w:type="dxa"/>
+              <w:right w:w="0" w:type="dxa"/>
+            </w:tcMar>
+            <w:vAlign w:val="center"/>
+          </w:tcPr>
+          <w:p>
+            <w:pPr>
+              <w:pStyle w:val="Normal"/>
+              <w:jc w:val="right"/>
+              <w:pBdr>
+                <w:bottom w:val="none" w:sz="0" w:space="0" w:color="000000"/>
+                <w:top w:val="none" w:sz="0" w:space="0" w:color="000000"/>
+                <w:left w:val="none" w:sz="0" w:space="0" w:color="000000"/>
+                <w:right w:val="none" w:sz="0" w:space="0" w:color="000000"/>
+              </w:pBdr>
+              <w:spacing w:after="100" w:before="100" w:line="240"/>
+              <w:ind w:left="100" w:right="100" w:firstLine="0" w:firstLineChars="0"/>
+            </w:pPr>
+            <w:r xmlns:w="http://schemas.openxmlformats.org/wordprocessingml/2006/main" xmlns:wp="http://schemas.openxmlformats.org/drawingml/2006/wordprocessingDrawing" xmlns:r="http://schemas.openxmlformats.org/officeDocument/2006/relationships" xmlns:w14="http://schemas.microsoft.com/office/word/2010/wordml">
+              <w:rPr>
+                <w:rFonts w:ascii="Arial" w:hAnsi="Arial" w:eastAsia="Arial" w:cs="Arial"/>
+                <w:i w:val="false"/>
+                <w:b w:val="false"/>
+                <w:u w:val="none"/>
+                <w:sz w:val="18"/>
+                <w:szCs w:val="18"/>
+                <w:color w:val="000000"/>
+              </w:rPr>
+              <w:t xml:space="preserve">5</w:t>
             </w:r>
           </w:p>
         </w:tc>
@@ -2123,50 +2062,6 @@
                 <w:color w:val="000000"/>
               </w:rPr>
               <w:t xml:space="preserve">1</w:t>
-            </w:r>
-          </w:p>
-        </w:tc>
-        <w:tc>
-          <w:tcPr>
-            <w:tcBorders>
-              <w:bottom w:val="none" w:sz="0" w:space="0" w:color="000000"/>
-              <w:top w:val="none" w:sz="0" w:space="0" w:color="000000"/>
-              <w:left w:val="none" w:sz="0" w:space="0" w:color="000000"/>
-              <w:right w:val="none" w:sz="0" w:space="0" w:color="000000"/>
-            </w:tcBorders>
-            <w:shd w:val="clear" w:color="auto" w:fill="FFFFFF"/>
-            <w:tcMar>
-              <w:top w:w="0" w:type="dxa"/>
-              <w:bottom w:w="0" w:type="dxa"/>
-              <w:left w:w="0" w:type="dxa"/>
-              <w:right w:w="0" w:type="dxa"/>
-            </w:tcMar>
-            <w:vAlign w:val="center"/>
-          </w:tcPr>
-          <w:p>
-            <w:pPr>
-              <w:pStyle w:val="Normal"/>
-              <w:jc w:val="right"/>
-              <w:pBdr>
-                <w:bottom w:val="none" w:sz="0" w:space="0" w:color="000000"/>
-                <w:top w:val="none" w:sz="0" w:space="0" w:color="000000"/>
-                <w:left w:val="none" w:sz="0" w:space="0" w:color="000000"/>
-                <w:right w:val="none" w:sz="0" w:space="0" w:color="000000"/>
-              </w:pBdr>
-              <w:spacing w:after="100" w:before="100" w:line="240"/>
-              <w:ind w:left="100" w:right="100" w:firstLine="0" w:firstLineChars="0"/>
-            </w:pPr>
-            <w:r xmlns:w="http://schemas.openxmlformats.org/wordprocessingml/2006/main" xmlns:wp="http://schemas.openxmlformats.org/drawingml/2006/wordprocessingDrawing" xmlns:r="http://schemas.openxmlformats.org/officeDocument/2006/relationships" xmlns:w14="http://schemas.microsoft.com/office/word/2010/wordml">
-              <w:rPr>
-                <w:rFonts w:ascii="Arial" w:hAnsi="Arial" w:eastAsia="Arial" w:cs="Arial"/>
-                <w:i w:val="false"/>
-                <w:b w:val="false"/>
-                <w:u w:val="none"/>
-                <w:sz w:val="18"/>
-                <w:szCs w:val="18"/>
-                <w:color w:val="000000"/>
-              </w:rPr>
-              <w:t xml:space="preserve">0</w:t>
             </w:r>
           </w:p>
         </w:tc>
@@ -2463,7 +2358,7 @@
                 <w:szCs w:val="18"/>
                 <w:color w:val="000000"/>
               </w:rPr>
-              <w:t xml:space="preserve">5</w:t>
+              <w:t xml:space="preserve">4</w:t>
             </w:r>
           </w:p>
         </w:tc>
@@ -2601,7 +2496,7 @@
                 <w:szCs w:val="18"/>
                 <w:color w:val="000000"/>
               </w:rPr>
-              <w:t xml:space="preserve">5</w:t>
+              <w:t xml:space="preserve">0</w:t>
             </w:r>
           </w:p>
         </w:tc>
@@ -2739,7 +2634,7 @@
                 <w:szCs w:val="18"/>
                 <w:color w:val="000000"/>
               </w:rPr>
-              <w:t xml:space="preserve">2</w:t>
+              <w:t xml:space="preserve">1</w:t>
             </w:r>
           </w:p>
         </w:tc>
@@ -2877,7 +2772,7 @@
                 <w:szCs w:val="18"/>
                 <w:color w:val="000000"/>
               </w:rPr>
-              <w:t xml:space="preserve">2</w:t>
+              <w:t xml:space="preserve">3</w:t>
             </w:r>
           </w:p>
         </w:tc>
@@ -3015,7 +2910,7 @@
                 <w:szCs w:val="18"/>
                 <w:color w:val="000000"/>
               </w:rPr>
-              <w:t xml:space="preserve">0</w:t>
+              <w:t xml:space="preserve">4</w:t>
             </w:r>
           </w:p>
         </w:tc>
@@ -3153,7 +3048,7 @@
                 <w:szCs w:val="18"/>
                 <w:color w:val="000000"/>
               </w:rPr>
-              <w:t xml:space="preserve">5</w:t>
+              <w:t xml:space="preserve">4</w:t>
             </w:r>
           </w:p>
         </w:tc>
@@ -3183,8 +3078,8 @@
         <w:t xml:space="preserve">Don’t use colors or text formatting in tabular data, and only include column names as metadata. All other notes, definitions, etc. should be in an external metadata file (e.g. data dictionary)</w:t>
       </w:r>
     </w:p>
-    <w:bookmarkEnd w:id="74"/>
-    <w:bookmarkStart w:id="80" w:name="top-references-4"/>
+    <w:bookmarkEnd w:id="75"/>
+    <w:bookmarkStart w:id="81" w:name="top-references-4"/>
     <w:p>
       <w:pPr>
         <w:pStyle w:val="Heading3"/>
@@ -3207,7 +3102,7 @@
       <w:r>
         <w:br/>
       </w:r>
-      <w:hyperlink r:id="rId75">
+      <w:hyperlink r:id="rId76">
         <w:r>
           <w:rPr>
             <w:rStyle w:val="Hyperlink"/>
@@ -3230,7 +3125,7 @@
       <w:r>
         <w:br/>
       </w:r>
-      <w:hyperlink r:id="rId76">
+      <w:hyperlink r:id="rId77">
         <w:r>
           <w:rPr>
             <w:rStyle w:val="Hyperlink"/>
@@ -3253,7 +3148,7 @@
       <w:r>
         <w:br/>
       </w:r>
-      <w:hyperlink r:id="rId77">
+      <w:hyperlink r:id="rId78">
         <w:r>
           <w:rPr>
             <w:rStyle w:val="Hyperlink"/>
@@ -3276,7 +3171,7 @@
       <w:r>
         <w:br/>
       </w:r>
-      <w:hyperlink r:id="rId78">
+      <w:hyperlink r:id="rId79">
         <w:r>
           <w:rPr>
             <w:rStyle w:val="Hyperlink"/>
@@ -3299,7 +3194,7 @@
       <w:r>
         <w:br/>
       </w:r>
-      <w:hyperlink r:id="rId79">
+      <w:hyperlink r:id="rId80">
         <w:r>
           <w:rPr>
             <w:rStyle w:val="Hyperlink"/>
@@ -3308,15 +3203,15 @@
         </w:r>
       </w:hyperlink>
     </w:p>
-    <w:bookmarkEnd w:id="80"/>
     <w:bookmarkEnd w:id="81"/>
-    <w:bookmarkStart w:id="93" w:name="follow-iso-8601-for-dates"/>
+    <w:bookmarkEnd w:id="82"/>
+    <w:bookmarkStart w:id="94" w:name="follow-iso-8601-for-dates"/>
     <w:p>
       <w:pPr>
         <w:pStyle w:val="Heading2"/>
       </w:pPr>
       <w:r>
-        <w:t xml:space="preserve">Follow ISO 8601 for dates</w:t>
+        <w:t xml:space="preserve">3.3 Follow ISO 8601 for dates</w:t>
       </w:r>
     </w:p>
     <w:tbl>
@@ -3341,18 +3236,18 @@
                 <wp:inline>
                   <wp:extent cx="2377440" cy="2771658"/>
                   <wp:effectExtent b="0" l="0" r="0" t="0"/>
-                  <wp:docPr descr="" title="" id="83" name="Picture"/>
+                  <wp:docPr descr="" title="" id="84" name="Picture"/>
                   <a:graphic>
                     <a:graphicData uri="http://schemas.openxmlformats.org/drawingml/2006/picture">
                       <pic:pic>
                         <pic:nvPicPr>
-                          <pic:cNvPr descr="https://imgs.xkcd.com/comics/iso_8601.png" id="84" name="Picture"/>
+                          <pic:cNvPr descr="https://imgs.xkcd.com/comics/iso_8601.png" id="85" name="Picture"/>
                           <pic:cNvPicPr>
                             <a:picLocks noChangeArrowheads="1" noChangeAspect="1"/>
                           </pic:cNvPicPr>
                         </pic:nvPicPr>
                         <pic:blipFill>
-                          <a:blip r:embed="rId82"/>
+                          <a:blip r:embed="rId83"/>
                           <a:stretch>
                             <a:fillRect/>
                           </a:stretch>
@@ -3395,7 +3290,7 @@
         </w:tc>
       </w:tr>
     </w:tbl>
-    <w:bookmarkStart w:id="85" w:name="why-5"/>
+    <w:bookmarkStart w:id="86" w:name="why-5"/>
     <w:p>
       <w:pPr>
         <w:pStyle w:val="Heading3"/>
@@ -3473,8 +3368,8 @@
         <w:t xml:space="preserve">Better software integration of time date/time elements</w:t>
       </w:r>
     </w:p>
-    <w:bookmarkEnd w:id="85"/>
-    <w:bookmarkStart w:id="87" w:name="key-information-4"/>
+    <w:bookmarkEnd w:id="86"/>
+    <w:bookmarkStart w:id="88" w:name="key-information-4"/>
     <w:p>
       <w:pPr>
         <w:pStyle w:val="Heading3"/>
@@ -3536,7 +3431,7 @@
       <w:r>
         <w:t xml:space="preserve">longitude and is not adjusted for daylight saving time. (</w:t>
       </w:r>
-      <w:hyperlink r:id="rId86">
+      <w:hyperlink r:id="rId87">
         <w:r>
           <w:rPr>
             <w:rStyle w:val="Hyperlink"/>
@@ -4548,8 +4443,8 @@
         </w:tc>
       </w:tr>
     </w:tbl>
-    <w:bookmarkEnd w:id="87"/>
-    <w:bookmarkStart w:id="92" w:name="top-references-5"/>
+    <w:bookmarkEnd w:id="88"/>
+    <w:bookmarkStart w:id="93" w:name="top-references-5"/>
     <w:p>
       <w:pPr>
         <w:pStyle w:val="Heading3"/>
@@ -4572,7 +4467,7 @@
       <w:r>
         <w:t xml:space="preserve"> </w:t>
       </w:r>
-      <w:hyperlink r:id="rId86">
+      <w:hyperlink r:id="rId87">
         <w:r>
           <w:rPr>
             <w:rStyle w:val="Hyperlink"/>
@@ -4607,7 +4502,7 @@
       <w:r>
         <w:t xml:space="preserve"> </w:t>
       </w:r>
-      <w:hyperlink r:id="rId88">
+      <w:hyperlink r:id="rId89">
         <w:r>
           <w:rPr>
             <w:rStyle w:val="Hyperlink"/>
@@ -4630,7 +4525,7 @@
       <w:r>
         <w:t xml:space="preserve"> </w:t>
       </w:r>
-      <w:hyperlink r:id="rId89">
+      <w:hyperlink r:id="rId90">
         <w:r>
           <w:rPr>
             <w:rStyle w:val="Hyperlink"/>
@@ -4653,7 +4548,7 @@
       <w:r>
         <w:t xml:space="preserve"> </w:t>
       </w:r>
-      <w:hyperlink r:id="rId90">
+      <w:hyperlink r:id="rId91">
         <w:r>
           <w:rPr>
             <w:rStyle w:val="Hyperlink"/>
@@ -4676,7 +4571,7 @@
       <w:r>
         <w:t xml:space="preserve"> </w:t>
       </w:r>
-      <w:hyperlink r:id="rId91">
+      <w:hyperlink r:id="rId92">
         <w:r>
           <w:rPr>
             <w:rStyle w:val="Hyperlink"/>
@@ -4685,18 +4580,18 @@
         </w:r>
       </w:hyperlink>
     </w:p>
-    <w:bookmarkEnd w:id="92"/>
     <w:bookmarkEnd w:id="93"/>
-    <w:bookmarkStart w:id="110" w:name="X81f24d3ae615e0ed165a48e75d5a8d2b69781b6"/>
+    <w:bookmarkEnd w:id="94"/>
+    <w:bookmarkStart w:id="111" w:name="X81f24d3ae615e0ed165a48e75d5a8d2b69781b6"/>
     <w:p>
       <w:pPr>
         <w:pStyle w:val="Heading2"/>
       </w:pPr>
       <w:r>
-        <w:t xml:space="preserve">Match scientific names to a taxonomic authority</w:t>
-      </w:r>
-    </w:p>
-    <w:bookmarkStart w:id="94" w:name="why-6"/>
+        <w:t xml:space="preserve">3.4 Match scientific names to a taxonomic authority</w:t>
+      </w:r>
+    </w:p>
+    <w:bookmarkStart w:id="95" w:name="why-6"/>
     <w:p>
       <w:pPr>
         <w:pStyle w:val="Heading3"/>
@@ -4729,8 +4624,8 @@
         <w:t xml:space="preserve">Provides an anchor for the taxonomy as scientific understanding evolves.</w:t>
       </w:r>
     </w:p>
-    <w:bookmarkEnd w:id="94"/>
-    <w:bookmarkStart w:id="100" w:name="key-information-5"/>
+    <w:bookmarkEnd w:id="95"/>
+    <w:bookmarkStart w:id="101" w:name="key-information-5"/>
     <w:p>
       <w:pPr>
         <w:pStyle w:val="Heading3"/>
@@ -4769,7 +4664,7 @@
       <w:r>
         <w:t xml:space="preserve"> </w:t>
       </w:r>
-      <w:hyperlink r:id="rId95">
+      <w:hyperlink r:id="rId96">
         <w:r>
           <w:rPr>
             <w:rStyle w:val="Hyperlink"/>
@@ -4807,7 +4702,7 @@
       <w:r>
         <w:t xml:space="preserve">Use an existing taxonomic authority (e.g. </w:t>
       </w:r>
-      <w:hyperlink r:id="rId96">
+      <w:hyperlink r:id="rId97">
         <w:r>
           <w:rPr>
             <w:rStyle w:val="Hyperlink"/>
@@ -4824,7 +4719,7 @@
       <w:r>
         <w:t xml:space="preserve"> </w:t>
       </w:r>
-      <w:hyperlink r:id="rId97">
+      <w:hyperlink r:id="rId98">
         <w:r>
           <w:rPr>
             <w:rStyle w:val="Hyperlink"/>
@@ -4841,7 +4736,7 @@
       <w:r>
         <w:t xml:space="preserve"> </w:t>
       </w:r>
-      <w:hyperlink r:id="rId98">
+      <w:hyperlink r:id="rId99">
         <w:r>
           <w:rPr>
             <w:rStyle w:val="Hyperlink"/>
@@ -4867,7 +4762,7 @@
       <w:r>
         <w:t xml:space="preserve"> </w:t>
       </w:r>
-      <w:hyperlink r:id="rId99">
+      <w:hyperlink r:id="rId100">
         <w:r>
           <w:rPr>
             <w:rStyle w:val="Hyperlink"/>
@@ -4948,8 +4843,8 @@
         <w:t xml:space="preserve">Many authorities have APIs through which you can match names to identifiers.</w:t>
       </w:r>
     </w:p>
-    <w:bookmarkEnd w:id="100"/>
-    <w:bookmarkStart w:id="109" w:name="top-references-6"/>
+    <w:bookmarkEnd w:id="101"/>
+    <w:bookmarkStart w:id="110" w:name="top-references-6"/>
     <w:p>
       <w:pPr>
         <w:pStyle w:val="Heading3"/>
@@ -4984,7 +4879,7 @@
       <w:r>
         <w:br/>
       </w:r>
-      <w:hyperlink r:id="rId101">
+      <w:hyperlink r:id="rId102">
         <w:r>
           <w:rPr>
             <w:rStyle w:val="Hyperlink"/>
@@ -5007,7 +4902,7 @@
       <w:r>
         <w:t xml:space="preserve"> </w:t>
       </w:r>
-      <w:hyperlink r:id="rId102">
+      <w:hyperlink r:id="rId103">
         <w:r>
           <w:rPr>
             <w:rStyle w:val="Hyperlink"/>
@@ -5018,7 +4913,7 @@
       <w:r>
         <w:br/>
       </w:r>
-      <w:hyperlink r:id="rId103">
+      <w:hyperlink r:id="rId104">
         <w:r>
           <w:rPr>
             <w:rStyle w:val="Hyperlink"/>
@@ -5041,7 +4936,7 @@
       <w:r>
         <w:br/>
       </w:r>
-      <w:hyperlink r:id="rId104">
+      <w:hyperlink r:id="rId105">
         <w:r>
           <w:rPr>
             <w:rStyle w:val="Hyperlink"/>
@@ -5088,7 +4983,7 @@
       <w:r>
         <w:br/>
       </w:r>
-      <w:hyperlink r:id="rId105">
+      <w:hyperlink r:id="rId106">
         <w:r>
           <w:rPr>
             <w:rStyle w:val="Hyperlink"/>
@@ -5111,7 +5006,7 @@
       <w:r>
         <w:br/>
       </w:r>
-      <w:hyperlink r:id="rId106">
+      <w:hyperlink r:id="rId107">
         <w:r>
           <w:rPr>
             <w:rStyle w:val="Hyperlink"/>
@@ -5134,7 +5029,7 @@
       <w:r>
         <w:br/>
       </w:r>
-      <w:hyperlink r:id="rId107">
+      <w:hyperlink r:id="rId108">
         <w:r>
           <w:rPr>
             <w:rStyle w:val="Hyperlink"/>
@@ -5169,7 +5064,7 @@
       <w:r>
         <w:br/>
       </w:r>
-      <w:hyperlink r:id="rId108">
+      <w:hyperlink r:id="rId109">
         <w:r>
           <w:rPr>
             <w:rStyle w:val="Hyperlink"/>
@@ -5178,15 +5073,15 @@
         </w:r>
       </w:hyperlink>
     </w:p>
-    <w:bookmarkEnd w:id="109"/>
     <w:bookmarkEnd w:id="110"/>
-    <w:bookmarkStart w:id="125" w:name="X08f0ded18be302e9a87f35c81aaf8f8813b6b27"/>
+    <w:bookmarkEnd w:id="111"/>
+    <w:bookmarkStart w:id="126" w:name="X08f0ded18be302e9a87f35c81aaf8f8813b6b27"/>
     <w:p>
       <w:pPr>
         <w:pStyle w:val="Heading2"/>
       </w:pPr>
       <w:r>
-        <w:t xml:space="preserve">Record latitude and longitude in decimal degrees in WGS84</w:t>
+        <w:t xml:space="preserve">3.5 Record latitude and longitude in decimal degrees in WGS84</w:t>
       </w:r>
     </w:p>
     <w:tbl>
@@ -5211,18 +5106,18 @@
                 <wp:inline>
                   <wp:extent cx="2377440" cy="2368634"/>
                   <wp:effectExtent b="0" l="0" r="0" t="0"/>
-                  <wp:docPr descr="" title="" id="112" name="Picture"/>
+                  <wp:docPr descr="" title="" id="113" name="Picture"/>
                   <a:graphic>
                     <a:graphicData uri="http://schemas.openxmlformats.org/drawingml/2006/picture">
                       <pic:pic>
                         <pic:nvPicPr>
-                          <pic:cNvPr descr="https://imgs.xkcd.com/comics/coordinate_precision.png" id="113" name="Picture"/>
+                          <pic:cNvPr descr="https://imgs.xkcd.com/comics/coordinate_precision.png" id="114" name="Picture"/>
                           <pic:cNvPicPr>
                             <a:picLocks noChangeArrowheads="1" noChangeAspect="1"/>
                           </pic:cNvPicPr>
                         </pic:nvPicPr>
                         <pic:blipFill>
-                          <a:blip r:embed="rId111"/>
+                          <a:blip r:embed="rId112"/>
                           <a:stretch>
                             <a:fillRect/>
                           </a:stretch>
@@ -5265,7 +5160,7 @@
         </w:tc>
       </w:tr>
     </w:tbl>
-    <w:bookmarkStart w:id="114" w:name="why-7"/>
+    <w:bookmarkStart w:id="115" w:name="why-7"/>
     <w:p>
       <w:pPr>
         <w:pStyle w:val="Heading3"/>
@@ -5343,8 +5238,8 @@
         <w:t xml:space="preserve">is a reference coordinate system that is widely used and incorporated in many GPS units and tools, and recognized as a standard by many government agencies.</w:t>
       </w:r>
     </w:p>
-    <w:bookmarkEnd w:id="114"/>
-    <w:bookmarkStart w:id="115" w:name="key-information-6"/>
+    <w:bookmarkEnd w:id="115"/>
+    <w:bookmarkStart w:id="116" w:name="key-information-6"/>
     <w:p>
       <w:pPr>
         <w:pStyle w:val="Heading3"/>
@@ -5960,8 +5855,8 @@
         </w:tc>
       </w:tr>
     </w:tbl>
-    <w:bookmarkEnd w:id="115"/>
-    <w:bookmarkStart w:id="124" w:name="top-references-7"/>
+    <w:bookmarkEnd w:id="116"/>
+    <w:bookmarkStart w:id="125" w:name="top-references-7"/>
     <w:p>
       <w:pPr>
         <w:pStyle w:val="Heading3"/>
@@ -5996,7 +5891,7 @@
       <w:r>
         <w:t xml:space="preserve"> </w:t>
       </w:r>
-      <w:hyperlink r:id="rId116">
+      <w:hyperlink r:id="rId117">
         <w:r>
           <w:rPr>
             <w:rStyle w:val="Hyperlink"/>
@@ -6019,7 +5914,7 @@
       <w:r>
         <w:t xml:space="preserve"> </w:t>
       </w:r>
-      <w:hyperlink r:id="rId117">
+      <w:hyperlink r:id="rId118">
         <w:r>
           <w:rPr>
             <w:rStyle w:val="Hyperlink"/>
@@ -6048,7 +5943,7 @@
       <w:r>
         <w:t xml:space="preserve"> </w:t>
       </w:r>
-      <w:hyperlink r:id="rId118">
+      <w:hyperlink r:id="rId119">
         <w:r>
           <w:rPr>
             <w:rStyle w:val="Hyperlink"/>
@@ -6071,7 +5966,7 @@
       <w:r>
         <w:br/>
       </w:r>
-      <w:hyperlink r:id="rId119">
+      <w:hyperlink r:id="rId120">
         <w:r>
           <w:rPr>
             <w:rStyle w:val="Hyperlink"/>
@@ -6100,7 +5995,7 @@
         </w:numPr>
         <w:pStyle w:val="Compact"/>
       </w:pPr>
-      <w:hyperlink r:id="rId120">
+      <w:hyperlink r:id="rId121">
         <w:r>
           <w:rPr>
             <w:rStyle w:val="Hyperlink"/>
@@ -6117,7 +6012,7 @@
         </w:numPr>
         <w:pStyle w:val="Compact"/>
       </w:pPr>
-      <w:hyperlink r:id="rId121">
+      <w:hyperlink r:id="rId122">
         <w:r>
           <w:rPr>
             <w:rStyle w:val="Hyperlink"/>
@@ -6140,7 +6035,7 @@
       <w:r>
         <w:br/>
       </w:r>
-      <w:hyperlink r:id="rId122">
+      <w:hyperlink r:id="rId123">
         <w:r>
           <w:rPr>
             <w:rStyle w:val="Hyperlink"/>
@@ -6157,7 +6052,7 @@
       <w:r>
         <w:t xml:space="preserve"> </w:t>
       </w:r>
-      <w:hyperlink r:id="rId123">
+      <w:hyperlink r:id="rId124">
         <w:r>
           <w:rPr>
             <w:rStyle w:val="Hyperlink"/>
@@ -6166,18 +6061,18 @@
         </w:r>
       </w:hyperlink>
     </w:p>
-    <w:bookmarkEnd w:id="124"/>
     <w:bookmarkEnd w:id="125"/>
-    <w:bookmarkStart w:id="136" w:name="use-persistent-unique-identifiers"/>
+    <w:bookmarkEnd w:id="126"/>
+    <w:bookmarkStart w:id="137" w:name="use-persistent-unique-identifiers"/>
     <w:p>
       <w:pPr>
         <w:pStyle w:val="Heading2"/>
       </w:pPr>
       <w:r>
-        <w:t xml:space="preserve">Use persistent unique identifiers</w:t>
-      </w:r>
-    </w:p>
-    <w:bookmarkStart w:id="126" w:name="why-8"/>
+        <w:t xml:space="preserve">3.6 Use persistent unique identifiers</w:t>
+      </w:r>
+    </w:p>
+    <w:bookmarkStart w:id="127" w:name="why-8"/>
     <w:p>
       <w:pPr>
         <w:pStyle w:val="Heading3"/>
@@ -6222,8 +6117,8 @@
         <w:t xml:space="preserve">Although it increases workload, it safeguards against confusion and inefficiency in the future.</w:t>
       </w:r>
     </w:p>
-    <w:bookmarkEnd w:id="126"/>
-    <w:bookmarkStart w:id="127" w:name="key-information-7"/>
+    <w:bookmarkEnd w:id="127"/>
+    <w:bookmarkStart w:id="128" w:name="key-information-7"/>
     <w:p>
       <w:pPr>
         <w:pStyle w:val="Heading3"/>
@@ -7037,8 +6932,8 @@
         </w:tc>
       </w:tr>
     </w:tbl>
-    <w:bookmarkEnd w:id="127"/>
-    <w:bookmarkStart w:id="135" w:name="top-references-8"/>
+    <w:bookmarkEnd w:id="128"/>
+    <w:bookmarkStart w:id="136" w:name="top-references-8"/>
     <w:p>
       <w:pPr>
         <w:pStyle w:val="Heading3"/>
@@ -7073,7 +6968,7 @@
       <w:r>
         <w:t xml:space="preserve"> </w:t>
       </w:r>
-      <w:hyperlink r:id="rId128">
+      <w:hyperlink r:id="rId129">
         <w:r>
           <w:rPr>
             <w:rStyle w:val="Hyperlink"/>
@@ -7096,7 +6991,7 @@
       <w:r>
         <w:t xml:space="preserve"> </w:t>
       </w:r>
-      <w:hyperlink r:id="rId129">
+      <w:hyperlink r:id="rId130">
         <w:r>
           <w:rPr>
             <w:rStyle w:val="Hyperlink"/>
@@ -7113,7 +7008,7 @@
         </w:numPr>
         <w:pStyle w:val="Compact"/>
       </w:pPr>
-      <w:hyperlink r:id="rId130">
+      <w:hyperlink r:id="rId131">
         <w:r>
           <w:rPr>
             <w:rStyle w:val="Hyperlink"/>
@@ -7130,7 +7025,7 @@
         </w:numPr>
         <w:pStyle w:val="Compact"/>
       </w:pPr>
-      <w:hyperlink r:id="rId131">
+      <w:hyperlink r:id="rId132">
         <w:r>
           <w:rPr>
             <w:rStyle w:val="Hyperlink"/>
@@ -7153,7 +7048,7 @@
       <w:r>
         <w:br/>
       </w:r>
-      <w:hyperlink r:id="rId132">
+      <w:hyperlink r:id="rId133">
         <w:r>
           <w:rPr>
             <w:rStyle w:val="Hyperlink"/>
@@ -7176,7 +7071,7 @@
       <w:r>
         <w:br/>
       </w:r>
-      <w:hyperlink r:id="rId133">
+      <w:hyperlink r:id="rId134">
         <w:r>
           <w:rPr>
             <w:rStyle w:val="Hyperlink"/>
@@ -7199,7 +7094,7 @@
       <w:r>
         <w:br/>
       </w:r>
-      <w:hyperlink r:id="rId134">
+      <w:hyperlink r:id="rId135">
         <w:r>
           <w:rPr>
             <w:rStyle w:val="Hyperlink"/>
@@ -7208,9 +7103,9 @@
         </w:r>
       </w:hyperlink>
     </w:p>
-    <w:bookmarkEnd w:id="135"/>
     <w:bookmarkEnd w:id="136"/>
     <w:bookmarkEnd w:id="137"/>
+    <w:bookmarkEnd w:id="138"/>
     <w:sectPr>
       <w:pgSz w:h="15840" w:w="12240"/>
       <w:pgMar w:bottom="1440" w:footer="720" w:gutter="0" w:header="720" w:left="1440" w:right="1440" w:top="1440"/>

</xml_diff>

<commit_message>
updates to interoperable data
</commit_message>
<xml_diff>
--- a/docs/ESIP-Biological-Data-Cluster--BDS--Primer-Guide.docx
+++ b/docs/ESIP-Biological-Data-Cluster--BDS--Primer-Guide.docx
@@ -77,7 +77,7 @@
         <w:pStyle w:val="Date"/>
       </w:pPr>
       <w:r>
-        <w:t xml:space="preserve">2024-03-13</w:t>
+        <w:t xml:space="preserve">2024-04-08</w:t>
       </w:r>
     </w:p>
     <w:bookmarkStart w:id="27" w:name="preface"/>
@@ -1178,30 +1178,585 @@
     <w:bookmarkEnd w:id="64"/>
     <w:bookmarkEnd w:id="65"/>
     <w:bookmarkEnd w:id="66"/>
-    <w:bookmarkStart w:id="138" w:name="make-your-data-software-ready"/>
+    <w:bookmarkStart w:id="89" w:name="make-your-data-interoperable"/>
     <w:p>
       <w:pPr>
         <w:pStyle w:val="Heading1"/>
       </w:pPr>
       <w:r>
-        <w:t xml:space="preserve">3. Make Your Data Software Ready</w:t>
-      </w:r>
-    </w:p>
-    <w:bookmarkStart w:id="73" w:name="use-non-proprietary-formats"/>
+        <w:t xml:space="preserve">3. Make Your Data Interoperable</w:t>
+      </w:r>
+    </w:p>
+    <w:bookmarkStart w:id="88" w:name="taxonomic-authorities"/>
     <w:p>
       <w:pPr>
         <w:pStyle w:val="Heading2"/>
       </w:pPr>
       <w:r>
-        <w:t xml:space="preserve">3.1 Use non-proprietary formats</w:t>
-      </w:r>
-    </w:p>
-    <w:bookmarkStart w:id="67" w:name="why-3"/>
+        <w:t xml:space="preserve">3.1 Taxonomic Authorities</w:t>
+      </w:r>
+    </w:p>
+    <w:bookmarkStart w:id="67" w:name="what-is-it-3"/>
     <w:p>
       <w:pPr>
         <w:pStyle w:val="Heading3"/>
       </w:pPr>
       <w:r>
+        <w:t xml:space="preserve">What is it?</w:t>
+      </w:r>
+    </w:p>
+    <w:bookmarkEnd w:id="67"/>
+    <w:bookmarkStart w:id="68" w:name="why-should-you-use-it"/>
+    <w:p>
+      <w:pPr>
+        <w:pStyle w:val="Heading3"/>
+      </w:pPr>
+      <w:r>
+        <w:t xml:space="preserve">Why should you use it?</w:t>
+      </w:r>
+    </w:p>
+    <w:bookmarkEnd w:id="68"/>
+    <w:bookmarkStart w:id="87" w:name="taxonomic-authorities-to-know-about"/>
+    <w:p>
+      <w:pPr>
+        <w:pStyle w:val="Heading3"/>
+      </w:pPr>
+      <w:r>
+        <w:t xml:space="preserve">Taxonomic Authorities to Know About</w:t>
+      </w:r>
+    </w:p>
+    <w:bookmarkStart w:id="75" w:name="catalogue-of-life-col"/>
+    <w:p>
+      <w:pPr>
+        <w:pStyle w:val="Heading4"/>
+      </w:pPr>
+      <w:r>
+        <w:t xml:space="preserve">Catalogue of Life (COL)</w:t>
+      </w:r>
+    </w:p>
+    <w:p>
+      <w:pPr>
+        <w:pStyle w:val="FirstParagraph"/>
+      </w:pPr>
+      <w:r>
+        <w:rPr>
+          <w:bCs/>
+          <w:b/>
+        </w:rPr>
+        <w:t xml:space="preserve">What is it?</w:t>
+      </w:r>
+    </w:p>
+    <w:p>
+      <w:pPr>
+        <w:pStyle w:val="BodyText"/>
+      </w:pPr>
+      <w:hyperlink r:id="rId69">
+        <w:r>
+          <w:rPr>
+            <w:rStyle w:val="Hyperlink"/>
+          </w:rPr>
+          <w:t xml:space="preserve">Catalogue of Life</w:t>
+        </w:r>
+      </w:hyperlink>
+      <w:r>
+        <w:t xml:space="preserve"> </w:t>
+      </w:r>
+      <w:r>
+        <w:t xml:space="preserve">brings together information from taxonomists studying every group of organisms to construct an integrated view of currently accepted species across all taxonomic groups. A list of source datasets can be found</w:t>
+      </w:r>
+      <w:r>
+        <w:t xml:space="preserve"> </w:t>
+      </w:r>
+      <w:hyperlink r:id="rId70">
+        <w:r>
+          <w:rPr>
+            <w:rStyle w:val="Hyperlink"/>
+          </w:rPr>
+          <w:t xml:space="preserve">here</w:t>
+        </w:r>
+      </w:hyperlink>
+      <w:r>
+        <w:t xml:space="preserve">. The primary mission of COL is to deliver a freely accessible list of all species and show which species is referenced by any scientific name, but the tools and services offered by COL also enable taxonomists and other stakeholders to publish and revise species lists for any purpose.</w:t>
+      </w:r>
+    </w:p>
+    <w:p>
+      <w:pPr>
+        <w:pStyle w:val="BodyText"/>
+      </w:pPr>
+      <w:r>
+        <w:rPr>
+          <w:bCs/>
+          <w:b/>
+        </w:rPr>
+        <w:t xml:space="preserve">Why should you use it?</w:t>
+      </w:r>
+    </w:p>
+    <w:p>
+      <w:pPr>
+        <w:pStyle w:val="BodyText"/>
+      </w:pPr>
+      <w:r>
+        <w:t xml:space="preserve">Communicate across downstream users which organisms belong to the same group. Taxonomists continue to publish new (and revised) scientific names, which are a fundamental tool to help users to refer to these units of biodiversity, and understand everything that has been learned about its biology, distribution and relevance to mankind. CoL adds persistent identifiers that will enable users to track changes to a scientific name. </w:t>
+      </w:r>
+    </w:p>
+    <w:p>
+      <w:pPr>
+        <w:pStyle w:val="BodyText"/>
+      </w:pPr>
+      <w:r>
+        <w:rPr>
+          <w:bCs/>
+          <w:b/>
+        </w:rPr>
+        <w:t xml:space="preserve">How to use it?</w:t>
+      </w:r>
+    </w:p>
+    <w:p>
+      <w:pPr>
+        <w:pStyle w:val="BodyText"/>
+      </w:pPr>
+      <w:r>
+        <w:t xml:space="preserve">Users can browse the</w:t>
+      </w:r>
+      <w:r>
+        <w:t xml:space="preserve"> </w:t>
+      </w:r>
+      <w:hyperlink r:id="rId71">
+        <w:r>
+          <w:rPr>
+            <w:rStyle w:val="Hyperlink"/>
+          </w:rPr>
+          <w:t xml:space="preserve">COL Checklist</w:t>
+        </w:r>
+      </w:hyperlink>
+      <w:r>
+        <w:t xml:space="preserve">, which is updated monthly. COL pulls information from specific data sources, e.g. FishBase (see:</w:t>
+      </w:r>
+      <w:r>
+        <w:t xml:space="preserve"> </w:t>
+      </w:r>
+      <w:hyperlink r:id="rId72">
+        <w:r>
+          <w:rPr>
+            <w:rStyle w:val="Hyperlink"/>
+          </w:rPr>
+          <w:t xml:space="preserve">https://www.catalogueoflife.org/data/taxon/49JFH</w:t>
+        </w:r>
+      </w:hyperlink>
+      <w:r>
+        <w:t xml:space="preserve">). CoL also has a Data Pipeline outlining how to best use and manage the taxonomic checklist data held by CoL:</w:t>
+      </w:r>
+      <w:r>
+        <w:t xml:space="preserve"> </w:t>
+      </w:r>
+      <w:hyperlink r:id="rId73">
+        <w:r>
+          <w:rPr>
+            <w:rStyle w:val="Hyperlink"/>
+          </w:rPr>
+          <w:t xml:space="preserve">https://www.catalogueoflife.org/about/colpipeline</w:t>
+        </w:r>
+      </w:hyperlink>
+      <w:r>
+        <w:t xml:space="preserve">. COL also has a ChecklistBank API:</w:t>
+      </w:r>
+      <w:r>
+        <w:t xml:space="preserve"> </w:t>
+      </w:r>
+      <w:hyperlink r:id="rId74">
+        <w:r>
+          <w:rPr>
+            <w:rStyle w:val="Hyperlink"/>
+          </w:rPr>
+          <w:t xml:space="preserve">https://api.checklistbank.org/</w:t>
+        </w:r>
+      </w:hyperlink>
+      <w:r>
+        <w:t xml:space="preserve">.</w:t>
+      </w:r>
+    </w:p>
+    <w:bookmarkEnd w:id="75"/>
+    <w:bookmarkStart w:id="77" w:name="itis"/>
+    <w:p>
+      <w:pPr>
+        <w:pStyle w:val="Heading4"/>
+      </w:pPr>
+      <w:r>
+        <w:t xml:space="preserve">ITIS</w:t>
+      </w:r>
+    </w:p>
+    <w:p>
+      <w:pPr>
+        <w:pStyle w:val="FirstParagraph"/>
+      </w:pPr>
+      <w:r>
+        <w:rPr>
+          <w:bCs/>
+          <w:b/>
+        </w:rPr>
+        <w:t xml:space="preserve">What is it?</w:t>
+      </w:r>
+    </w:p>
+    <w:p>
+      <w:pPr>
+        <w:pStyle w:val="BodyText"/>
+      </w:pPr>
+      <w:hyperlink r:id="rId76">
+        <w:r>
+          <w:rPr>
+            <w:rStyle w:val="Hyperlink"/>
+          </w:rPr>
+          <w:t xml:space="preserve">Integrated Taxonomic Information System</w:t>
+        </w:r>
+      </w:hyperlink>
+      <w:r>
+        <w:t xml:space="preserve">. Partnership of federal agencies that provides reliable information on taxonomy of plants, animals, fungi and microbes in North America and the world. ITIS has information on over 1.8 million species!</w:t>
+      </w:r>
+    </w:p>
+    <w:p>
+      <w:pPr>
+        <w:pStyle w:val="BodyText"/>
+      </w:pPr>
+      <w:r>
+        <w:rPr>
+          <w:bCs/>
+          <w:b/>
+        </w:rPr>
+        <w:t xml:space="preserve">Why should you use it?</w:t>
+      </w:r>
+    </w:p>
+    <w:p>
+      <w:pPr>
+        <w:pStyle w:val="BodyText"/>
+      </w:pPr>
+      <w:r>
+        <w:t xml:space="preserve">ITIS couples each scientific name with a unique taxonomic serial number (TSN) which ensures consistency and accuracy in the naming and classification of species. ITIS includes information on nomenclature, taxonomy, and distribution of species. This is an important tool for identifying and cataloging species and monitoring their populations. </w:t>
+      </w:r>
+    </w:p>
+    <w:p>
+      <w:pPr>
+        <w:pStyle w:val="BodyText"/>
+      </w:pPr>
+      <w:r>
+        <w:rPr>
+          <w:bCs/>
+          <w:b/>
+        </w:rPr>
+        <w:t xml:space="preserve">How to use it?</w:t>
+      </w:r>
+    </w:p>
+    <w:p>
+      <w:pPr>
+        <w:pStyle w:val="BodyText"/>
+      </w:pPr>
+      <w:r>
+        <w:t xml:space="preserve">Users can browse on the</w:t>
+      </w:r>
+      <w:r>
+        <w:t xml:space="preserve"> </w:t>
+      </w:r>
+      <w:hyperlink r:id="rId76">
+        <w:r>
+          <w:rPr>
+            <w:rStyle w:val="Hyperlink"/>
+          </w:rPr>
+          <w:t xml:space="preserve">ITIS website</w:t>
+        </w:r>
+      </w:hyperlink>
+      <w:r>
+        <w:t xml:space="preserve"> </w:t>
+      </w:r>
+      <w:r>
+        <w:t xml:space="preserve">and through the API.</w:t>
+      </w:r>
+    </w:p>
+    <w:bookmarkEnd w:id="77"/>
+    <w:bookmarkStart w:id="80" w:name="paleobiology-database-pbdb"/>
+    <w:p>
+      <w:pPr>
+        <w:pStyle w:val="Heading4"/>
+      </w:pPr>
+      <w:r>
+        <w:t xml:space="preserve">Paleobiology Database (PBDB)</w:t>
+      </w:r>
+    </w:p>
+    <w:p>
+      <w:pPr>
+        <w:pStyle w:val="FirstParagraph"/>
+      </w:pPr>
+      <w:r>
+        <w:rPr>
+          <w:bCs/>
+          <w:b/>
+        </w:rPr>
+        <w:t xml:space="preserve">What is it?</w:t>
+      </w:r>
+    </w:p>
+    <w:p>
+      <w:pPr>
+        <w:pStyle w:val="BodyText"/>
+      </w:pPr>
+      <w:r>
+        <w:t xml:space="preserve">The</w:t>
+      </w:r>
+      <w:r>
+        <w:t xml:space="preserve"> </w:t>
+      </w:r>
+      <w:hyperlink r:id="rId78">
+        <w:r>
+          <w:rPr>
+            <w:rStyle w:val="Hyperlink"/>
+          </w:rPr>
+          <w:t xml:space="preserve">Paleobiology Database</w:t>
+        </w:r>
+      </w:hyperlink>
+      <w:r>
+        <w:t xml:space="preserve"> </w:t>
+      </w:r>
+      <w:r>
+        <w:t xml:space="preserve">(PBDB) is an online, expert-curated database that aims to provide taxonomic information for paleobiological taxa of all geological ages. It contains data for almost half a million paleobiological taxa from over 900 different contributors.</w:t>
+      </w:r>
+    </w:p>
+    <w:p>
+      <w:pPr>
+        <w:pStyle w:val="BodyText"/>
+      </w:pPr>
+      <w:r>
+        <w:rPr>
+          <w:bCs/>
+          <w:b/>
+        </w:rPr>
+        <w:t xml:space="preserve">Why should you use it?</w:t>
+      </w:r>
+    </w:p>
+    <w:p>
+      <w:pPr>
+        <w:pStyle w:val="BodyText"/>
+      </w:pPr>
+      <w:r>
+        <w:t xml:space="preserve">Checking your paleobiological taxonomic names against the PBDB will ensure the names are up-to-date based on current taxonomic literature. PBDB also provides the taxonomic backbone to the Global Biodiversity Information Facility (GBIF) so aligning your taxonomic names with PBDB will make the process of sharing your data easier.</w:t>
+      </w:r>
+    </w:p>
+    <w:p>
+      <w:pPr>
+        <w:pStyle w:val="BodyText"/>
+      </w:pPr>
+      <w:r>
+        <w:rPr>
+          <w:bCs/>
+          <w:b/>
+        </w:rPr>
+        <w:t xml:space="preserve">How to use it?</w:t>
+      </w:r>
+    </w:p>
+    <w:p>
+      <w:pPr>
+        <w:pStyle w:val="BodyText"/>
+      </w:pPr>
+      <w:r>
+        <w:t xml:space="preserve">PBDB can be accessed via their website, a mobile application, and an API. The PBDB website has a</w:t>
+      </w:r>
+      <w:r>
+        <w:t xml:space="preserve"> </w:t>
+      </w:r>
+      <w:hyperlink r:id="rId79">
+        <w:r>
+          <w:rPr>
+            <w:rStyle w:val="Hyperlink"/>
+          </w:rPr>
+          <w:t xml:space="preserve">Resources</w:t>
+        </w:r>
+      </w:hyperlink>
+      <w:r>
+        <w:t xml:space="preserve"> </w:t>
+      </w:r>
+      <w:r>
+        <w:t xml:space="preserve">tab where more information about these access points can be found. The same Resources page also includes information on how to contribute taxonomic information to PBDB.</w:t>
+      </w:r>
+    </w:p>
+    <w:bookmarkEnd w:id="80"/>
+    <w:bookmarkStart w:id="86" w:name="worms"/>
+    <w:p>
+      <w:pPr>
+        <w:pStyle w:val="Heading4"/>
+      </w:pPr>
+      <w:r>
+        <w:t xml:space="preserve">WoRMS:</w:t>
+      </w:r>
+    </w:p>
+    <w:p>
+      <w:pPr>
+        <w:pStyle w:val="FirstParagraph"/>
+      </w:pPr>
+      <w:r>
+        <w:rPr>
+          <w:bCs/>
+          <w:b/>
+        </w:rPr>
+        <w:t xml:space="preserve">What is it?</w:t>
+      </w:r>
+    </w:p>
+    <w:p>
+      <w:pPr>
+        <w:pStyle w:val="BodyText"/>
+      </w:pPr>
+      <w:r>
+        <w:t xml:space="preserve">The World Register of Marine Species (WoRMS) is an authoritative and comprehensive list of names of marine organisms. In plain language…</w:t>
+      </w:r>
+      <w:r>
+        <w:br/>
+      </w:r>
+      <w:r>
+        <w:br/>
+      </w:r>
+    </w:p>
+    <w:p>
+      <w:pPr>
+        <w:pStyle w:val="BodyText"/>
+      </w:pPr>
+      <w:r>
+        <w:rPr>
+          <w:bCs/>
+          <w:b/>
+        </w:rPr>
+        <w:t xml:space="preserve">Why should you use it?</w:t>
+      </w:r>
+    </w:p>
+    <w:p>
+      <w:pPr>
+        <w:pStyle w:val="BodyText"/>
+      </w:pPr>
+      <w:r>
+        <w:t xml:space="preserve">One of the reasons WoRMS is highly thought of in the marine community is that the content of WoRMS is curated by taxonomic and thematic experts, not by database managers. Each taxonomic group is represented by an expert who has the authority over the content, and is responsible for controlling the quality of the information. Each of these main taxonomic editors can invite several specialists of smaller groups within their area of responsibility to join them. WoRMS is the taxonomic database used by the Ocean Biodiversity Information System (OBIS), and other important biological initiatives.</w:t>
+      </w:r>
+      <w:r>
+        <w:br/>
+      </w:r>
+      <w:r>
+        <w:br/>
+      </w:r>
+    </w:p>
+    <w:p>
+      <w:pPr>
+        <w:pStyle w:val="BodyText"/>
+      </w:pPr>
+      <w:r>
+        <w:rPr>
+          <w:bCs/>
+          <w:b/>
+        </w:rPr>
+        <w:t xml:space="preserve">How to use it?</w:t>
+      </w:r>
+    </w:p>
+    <w:p>
+      <w:pPr>
+        <w:pStyle w:val="BodyText"/>
+      </w:pPr>
+      <w:r>
+        <w:t xml:space="preserve">WoRMS, and its associated tools, can be explored through your</w:t>
+      </w:r>
+      <w:r>
+        <w:t xml:space="preserve"> </w:t>
+      </w:r>
+      <w:hyperlink r:id="rId81">
+        <w:r>
+          <w:rPr>
+            <w:rStyle w:val="Hyperlink"/>
+          </w:rPr>
+          <w:t xml:space="preserve">web browser</w:t>
+        </w:r>
+      </w:hyperlink>
+      <w:r>
+        <w:t xml:space="preserve">, and through its</w:t>
+      </w:r>
+      <w:r>
+        <w:t xml:space="preserve"> </w:t>
+      </w:r>
+      <w:hyperlink r:id="rId82">
+        <w:r>
+          <w:rPr>
+            <w:rStyle w:val="Hyperlink"/>
+          </w:rPr>
+          <w:t xml:space="preserve">API</w:t>
+        </w:r>
+      </w:hyperlink>
+      <w:r>
+        <w:t xml:space="preserve"> </w:t>
+      </w:r>
+      <w:r>
+        <w:t xml:space="preserve">using one of the R packages (e.g. </w:t>
+      </w:r>
+      <w:hyperlink r:id="rId83">
+        <w:r>
+          <w:rPr>
+            <w:rStyle w:val="Hyperlink"/>
+          </w:rPr>
+          <w:t xml:space="preserve">worrms</w:t>
+        </w:r>
+      </w:hyperlink>
+      <w:r>
+        <w:t xml:space="preserve">,</w:t>
+      </w:r>
+      <w:r>
+        <w:t xml:space="preserve"> </w:t>
+      </w:r>
+      <w:hyperlink r:id="rId84">
+        <w:r>
+          <w:rPr>
+            <w:rStyle w:val="Hyperlink"/>
+          </w:rPr>
+          <w:t xml:space="preserve">taxize</w:t>
+        </w:r>
+      </w:hyperlink>
+      <w:r>
+        <w:t xml:space="preserve">) or</w:t>
+      </w:r>
+      <w:r>
+        <w:t xml:space="preserve"> </w:t>
+      </w:r>
+      <w:hyperlink r:id="rId85">
+        <w:r>
+          <w:rPr>
+            <w:rStyle w:val="Hyperlink"/>
+          </w:rPr>
+          <w:t xml:space="preserve">python</w:t>
+        </w:r>
+      </w:hyperlink>
+      <w:r>
+        <w:t xml:space="preserve"> </w:t>
+      </w:r>
+      <w:r>
+        <w:t xml:space="preserve">package. </w:t>
+      </w:r>
+    </w:p>
+    <w:bookmarkEnd w:id="86"/>
+    <w:bookmarkEnd w:id="87"/>
+    <w:bookmarkEnd w:id="88"/>
+    <w:bookmarkEnd w:id="89"/>
+    <w:bookmarkStart w:id="160" w:name="make-your-data-software-ready"/>
+    <w:p>
+      <w:pPr>
+        <w:pStyle w:val="Heading1"/>
+      </w:pPr>
+      <w:r>
+        <w:t xml:space="preserve">4. Make Your Data Software Ready</w:t>
+      </w:r>
+    </w:p>
+    <w:bookmarkStart w:id="96" w:name="use-non-proprietary-formats"/>
+    <w:p>
+      <w:pPr>
+        <w:pStyle w:val="Heading2"/>
+      </w:pPr>
+      <w:r>
+        <w:t xml:space="preserve">4.1 Use non-proprietary formats</w:t>
+      </w:r>
+    </w:p>
+    <w:bookmarkStart w:id="90" w:name="why-3"/>
+    <w:p>
+      <w:pPr>
+        <w:pStyle w:val="Heading3"/>
+      </w:pPr>
+      <w:r>
         <w:t xml:space="preserve">Why?</w:t>
       </w:r>
     </w:p>
@@ -1241,8 +1796,8 @@
         <w:t xml:space="preserve">Makes data more socially equitable, supporting open science. Proprietary formats can depend on software that require licenses, which not everyone can afford/has access to.</w:t>
       </w:r>
     </w:p>
-    <w:bookmarkEnd w:id="67"/>
-    <w:bookmarkStart w:id="69" w:name="key-information-2"/>
+    <w:bookmarkEnd w:id="90"/>
+    <w:bookmarkStart w:id="92" w:name="key-information-2"/>
     <w:p>
       <w:pPr>
         <w:pStyle w:val="Heading3"/>
@@ -1287,7 +1842,7 @@
       <w:r>
         <w:t xml:space="preserve"> </w:t>
       </w:r>
-      <w:hyperlink r:id="rId68">
+      <w:hyperlink r:id="rId91">
         <w:r>
           <w:rPr>
             <w:rStyle w:val="Hyperlink"/>
@@ -1343,8 +1898,8 @@
         <w:t xml:space="preserve">Many applications (e.g. Microsoft Office) allow exporting in multiple formats.</w:t>
       </w:r>
     </w:p>
-    <w:bookmarkEnd w:id="69"/>
-    <w:bookmarkStart w:id="72" w:name="top-references-3"/>
+    <w:bookmarkEnd w:id="92"/>
+    <w:bookmarkStart w:id="95" w:name="top-references-3"/>
     <w:p>
       <w:pPr>
         <w:pStyle w:val="Heading3"/>
@@ -1366,7 +1921,7 @@
       <w:r>
         <w:br/>
       </w:r>
-      <w:hyperlink r:id="rId70">
+      <w:hyperlink r:id="rId93">
         <w:r>
           <w:rPr>
             <w:rStyle w:val="Hyperlink"/>
@@ -1388,7 +1943,7 @@
       <w:r>
         <w:br/>
       </w:r>
-      <w:hyperlink r:id="rId71">
+      <w:hyperlink r:id="rId94">
         <w:r>
           <w:rPr>
             <w:rStyle w:val="Hyperlink"/>
@@ -1397,18 +1952,18 @@
         </w:r>
       </w:hyperlink>
     </w:p>
-    <w:bookmarkEnd w:id="72"/>
-    <w:bookmarkEnd w:id="73"/>
-    <w:bookmarkStart w:id="82" w:name="Xc1061a9790a0cbd7caee0daf26b6a65466d9308"/>
+    <w:bookmarkEnd w:id="95"/>
+    <w:bookmarkEnd w:id="96"/>
+    <w:bookmarkStart w:id="105" w:name="Xc1061a9790a0cbd7caee0daf26b6a65466d9308"/>
     <w:p>
       <w:pPr>
         <w:pStyle w:val="Heading2"/>
       </w:pPr>
       <w:r>
-        <w:t xml:space="preserve">3.2 Structure tabular data in tidy/long format</w:t>
-      </w:r>
-    </w:p>
-    <w:bookmarkStart w:id="74" w:name="why-4"/>
+        <w:t xml:space="preserve">4.2 Structure tabular data in tidy/long format</w:t>
+      </w:r>
+    </w:p>
+    <w:bookmarkStart w:id="97" w:name="why-4"/>
     <w:p>
       <w:pPr>
         <w:pStyle w:val="Heading3"/>
@@ -1489,8 +2044,8 @@
         <w:t xml:space="preserve">Easier to aggregate data across multiple files</w:t>
       </w:r>
     </w:p>
-    <w:bookmarkEnd w:id="74"/>
-    <w:bookmarkStart w:id="75" w:name="key-information-3"/>
+    <w:bookmarkEnd w:id="97"/>
+    <w:bookmarkStart w:id="98" w:name="key-information-3"/>
     <w:p>
       <w:pPr>
         <w:pStyle w:val="Heading3"/>
@@ -1791,7 +2346,7 @@
                 <w:szCs w:val="18"/>
                 <w:color w:val="000000"/>
               </w:rPr>
-              <w:t xml:space="preserve">4</w:t>
+              <w:t xml:space="preserve">0</w:t>
             </w:r>
           </w:p>
         </w:tc>
@@ -1835,7 +2390,7 @@
                 <w:szCs w:val="18"/>
                 <w:color w:val="000000"/>
               </w:rPr>
-              <w:t xml:space="preserve">4</w:t>
+              <w:t xml:space="preserve">1</w:t>
             </w:r>
           </w:p>
         </w:tc>
@@ -1973,7 +2528,7 @@
                 <w:szCs w:val="18"/>
                 <w:color w:val="000000"/>
               </w:rPr>
-              <w:t xml:space="preserve">1</w:t>
+              <w:t xml:space="preserve">3</w:t>
             </w:r>
           </w:p>
         </w:tc>
@@ -2017,7 +2572,7 @@
                 <w:szCs w:val="18"/>
                 <w:color w:val="000000"/>
               </w:rPr>
-              <w:t xml:space="preserve">5</w:t>
+              <w:t xml:space="preserve">3</w:t>
             </w:r>
           </w:p>
         </w:tc>
@@ -2061,7 +2616,7 @@
                 <w:szCs w:val="18"/>
                 <w:color w:val="000000"/>
               </w:rPr>
-              <w:t xml:space="preserve">1</w:t>
+              <w:t xml:space="preserve">3</w:t>
             </w:r>
           </w:p>
         </w:tc>
@@ -2358,7 +2913,7 @@
                 <w:szCs w:val="18"/>
                 <w:color w:val="000000"/>
               </w:rPr>
-              <w:t xml:space="preserve">4</w:t>
+              <w:t xml:space="preserve">5</w:t>
             </w:r>
           </w:p>
         </w:tc>
@@ -2496,7 +3051,7 @@
                 <w:szCs w:val="18"/>
                 <w:color w:val="000000"/>
               </w:rPr>
-              <w:t xml:space="preserve">0</w:t>
+              <w:t xml:space="preserve">4</w:t>
             </w:r>
           </w:p>
         </w:tc>
@@ -2772,7 +3327,7 @@
                 <w:szCs w:val="18"/>
                 <w:color w:val="000000"/>
               </w:rPr>
-              <w:t xml:space="preserve">3</w:t>
+              <w:t xml:space="preserve">4</w:t>
             </w:r>
           </w:p>
         </w:tc>
@@ -2910,7 +3465,7 @@
                 <w:szCs w:val="18"/>
                 <w:color w:val="000000"/>
               </w:rPr>
-              <w:t xml:space="preserve">4</w:t>
+              <w:t xml:space="preserve">3</w:t>
             </w:r>
           </w:p>
         </w:tc>
@@ -3048,7 +3603,7 @@
                 <w:szCs w:val="18"/>
                 <w:color w:val="000000"/>
               </w:rPr>
-              <w:t xml:space="preserve">4</w:t>
+              <w:t xml:space="preserve">2</w:t>
             </w:r>
           </w:p>
         </w:tc>
@@ -3078,8 +3633,8 @@
         <w:t xml:space="preserve">Don’t use colors or text formatting in tabular data, and only include column names as metadata. All other notes, definitions, etc. should be in an external metadata file (e.g. data dictionary)</w:t>
       </w:r>
     </w:p>
-    <w:bookmarkEnd w:id="75"/>
-    <w:bookmarkStart w:id="81" w:name="top-references-4"/>
+    <w:bookmarkEnd w:id="98"/>
+    <w:bookmarkStart w:id="104" w:name="top-references-4"/>
     <w:p>
       <w:pPr>
         <w:pStyle w:val="Heading3"/>
@@ -3102,7 +3657,7 @@
       <w:r>
         <w:br/>
       </w:r>
-      <w:hyperlink r:id="rId76">
+      <w:hyperlink r:id="rId99">
         <w:r>
           <w:rPr>
             <w:rStyle w:val="Hyperlink"/>
@@ -3125,7 +3680,7 @@
       <w:r>
         <w:br/>
       </w:r>
-      <w:hyperlink r:id="rId77">
+      <w:hyperlink r:id="rId100">
         <w:r>
           <w:rPr>
             <w:rStyle w:val="Hyperlink"/>
@@ -3148,7 +3703,7 @@
       <w:r>
         <w:br/>
       </w:r>
-      <w:hyperlink r:id="rId78">
+      <w:hyperlink r:id="rId101">
         <w:r>
           <w:rPr>
             <w:rStyle w:val="Hyperlink"/>
@@ -3171,7 +3726,7 @@
       <w:r>
         <w:br/>
       </w:r>
-      <w:hyperlink r:id="rId79">
+      <w:hyperlink r:id="rId102">
         <w:r>
           <w:rPr>
             <w:rStyle w:val="Hyperlink"/>
@@ -3194,7 +3749,7 @@
       <w:r>
         <w:br/>
       </w:r>
-      <w:hyperlink r:id="rId80">
+      <w:hyperlink r:id="rId103">
         <w:r>
           <w:rPr>
             <w:rStyle w:val="Hyperlink"/>
@@ -3203,15 +3758,15 @@
         </w:r>
       </w:hyperlink>
     </w:p>
-    <w:bookmarkEnd w:id="81"/>
-    <w:bookmarkEnd w:id="82"/>
-    <w:bookmarkStart w:id="94" w:name="follow-iso-8601-for-dates"/>
+    <w:bookmarkEnd w:id="104"/>
+    <w:bookmarkEnd w:id="105"/>
+    <w:bookmarkStart w:id="117" w:name="follow-iso-8601-for-dates"/>
     <w:p>
       <w:pPr>
         <w:pStyle w:val="Heading2"/>
       </w:pPr>
       <w:r>
-        <w:t xml:space="preserve">3.3 Follow ISO 8601 for dates</w:t>
+        <w:t xml:space="preserve">4.3 Follow ISO 8601 for dates</w:t>
       </w:r>
     </w:p>
     <w:tbl>
@@ -3236,18 +3791,18 @@
                 <wp:inline>
                   <wp:extent cx="2377440" cy="2771658"/>
                   <wp:effectExtent b="0" l="0" r="0" t="0"/>
-                  <wp:docPr descr="" title="" id="84" name="Picture"/>
+                  <wp:docPr descr="" title="" id="107" name="Picture"/>
                   <a:graphic>
                     <a:graphicData uri="http://schemas.openxmlformats.org/drawingml/2006/picture">
                       <pic:pic>
                         <pic:nvPicPr>
-                          <pic:cNvPr descr="https://imgs.xkcd.com/comics/iso_8601.png" id="85" name="Picture"/>
+                          <pic:cNvPr descr="https://imgs.xkcd.com/comics/iso_8601.png" id="108" name="Picture"/>
                           <pic:cNvPicPr>
                             <a:picLocks noChangeArrowheads="1" noChangeAspect="1"/>
                           </pic:cNvPicPr>
                         </pic:nvPicPr>
                         <pic:blipFill>
-                          <a:blip r:embed="rId83"/>
+                          <a:blip r:embed="rId106"/>
                           <a:stretch>
                             <a:fillRect/>
                           </a:stretch>
@@ -3290,7 +3845,7 @@
         </w:tc>
       </w:tr>
     </w:tbl>
-    <w:bookmarkStart w:id="86" w:name="why-5"/>
+    <w:bookmarkStart w:id="109" w:name="why-5"/>
     <w:p>
       <w:pPr>
         <w:pStyle w:val="Heading3"/>
@@ -3368,8 +3923,8 @@
         <w:t xml:space="preserve">Better software integration of time date/time elements</w:t>
       </w:r>
     </w:p>
-    <w:bookmarkEnd w:id="86"/>
-    <w:bookmarkStart w:id="88" w:name="key-information-4"/>
+    <w:bookmarkEnd w:id="109"/>
+    <w:bookmarkStart w:id="111" w:name="key-information-4"/>
     <w:p>
       <w:pPr>
         <w:pStyle w:val="Heading3"/>
@@ -3431,7 +3986,7 @@
       <w:r>
         <w:t xml:space="preserve">longitude and is not adjusted for daylight saving time. (</w:t>
       </w:r>
-      <w:hyperlink r:id="rId87">
+      <w:hyperlink r:id="rId110">
         <w:r>
           <w:rPr>
             <w:rStyle w:val="Hyperlink"/>
@@ -4443,8 +4998,8 @@
         </w:tc>
       </w:tr>
     </w:tbl>
-    <w:bookmarkEnd w:id="88"/>
-    <w:bookmarkStart w:id="93" w:name="top-references-5"/>
+    <w:bookmarkEnd w:id="111"/>
+    <w:bookmarkStart w:id="116" w:name="top-references-5"/>
     <w:p>
       <w:pPr>
         <w:pStyle w:val="Heading3"/>
@@ -4467,7 +5022,7 @@
       <w:r>
         <w:t xml:space="preserve"> </w:t>
       </w:r>
-      <w:hyperlink r:id="rId87">
+      <w:hyperlink r:id="rId110">
         <w:r>
           <w:rPr>
             <w:rStyle w:val="Hyperlink"/>
@@ -4502,7 +5057,7 @@
       <w:r>
         <w:t xml:space="preserve"> </w:t>
       </w:r>
-      <w:hyperlink r:id="rId89">
+      <w:hyperlink r:id="rId112">
         <w:r>
           <w:rPr>
             <w:rStyle w:val="Hyperlink"/>
@@ -4525,7 +5080,7 @@
       <w:r>
         <w:t xml:space="preserve"> </w:t>
       </w:r>
-      <w:hyperlink r:id="rId90">
+      <w:hyperlink r:id="rId113">
         <w:r>
           <w:rPr>
             <w:rStyle w:val="Hyperlink"/>
@@ -4548,7 +5103,7 @@
       <w:r>
         <w:t xml:space="preserve"> </w:t>
       </w:r>
-      <w:hyperlink r:id="rId91">
+      <w:hyperlink r:id="rId114">
         <w:r>
           <w:rPr>
             <w:rStyle w:val="Hyperlink"/>
@@ -4571,7 +5126,7 @@
       <w:r>
         <w:t xml:space="preserve"> </w:t>
       </w:r>
-      <w:hyperlink r:id="rId92">
+      <w:hyperlink r:id="rId115">
         <w:r>
           <w:rPr>
             <w:rStyle w:val="Hyperlink"/>
@@ -4580,18 +5135,18 @@
         </w:r>
       </w:hyperlink>
     </w:p>
-    <w:bookmarkEnd w:id="93"/>
-    <w:bookmarkEnd w:id="94"/>
-    <w:bookmarkStart w:id="111" w:name="X81f24d3ae615e0ed165a48e75d5a8d2b69781b6"/>
+    <w:bookmarkEnd w:id="116"/>
+    <w:bookmarkEnd w:id="117"/>
+    <w:bookmarkStart w:id="133" w:name="X81f24d3ae615e0ed165a48e75d5a8d2b69781b6"/>
     <w:p>
       <w:pPr>
         <w:pStyle w:val="Heading2"/>
       </w:pPr>
       <w:r>
-        <w:t xml:space="preserve">3.4 Match scientific names to a taxonomic authority</w:t>
-      </w:r>
-    </w:p>
-    <w:bookmarkStart w:id="95" w:name="why-6"/>
+        <w:t xml:space="preserve">4.4 Match scientific names to a taxonomic authority</w:t>
+      </w:r>
+    </w:p>
+    <w:bookmarkStart w:id="118" w:name="why-6"/>
     <w:p>
       <w:pPr>
         <w:pStyle w:val="Heading3"/>
@@ -4624,8 +5179,8 @@
         <w:t xml:space="preserve">Provides an anchor for the taxonomy as scientific understanding evolves.</w:t>
       </w:r>
     </w:p>
-    <w:bookmarkEnd w:id="95"/>
-    <w:bookmarkStart w:id="101" w:name="key-information-5"/>
+    <w:bookmarkEnd w:id="118"/>
+    <w:bookmarkStart w:id="124" w:name="key-information-5"/>
     <w:p>
       <w:pPr>
         <w:pStyle w:val="Heading3"/>
@@ -4664,7 +5219,7 @@
       <w:r>
         <w:t xml:space="preserve"> </w:t>
       </w:r>
-      <w:hyperlink r:id="rId96">
+      <w:hyperlink r:id="rId119">
         <w:r>
           <w:rPr>
             <w:rStyle w:val="Hyperlink"/>
@@ -4702,7 +5257,7 @@
       <w:r>
         <w:t xml:space="preserve">Use an existing taxonomic authority (e.g. </w:t>
       </w:r>
-      <w:hyperlink r:id="rId97">
+      <w:hyperlink r:id="rId120">
         <w:r>
           <w:rPr>
             <w:rStyle w:val="Hyperlink"/>
@@ -4719,7 +5274,7 @@
       <w:r>
         <w:t xml:space="preserve"> </w:t>
       </w:r>
-      <w:hyperlink r:id="rId98">
+      <w:hyperlink r:id="rId121">
         <w:r>
           <w:rPr>
             <w:rStyle w:val="Hyperlink"/>
@@ -4736,7 +5291,7 @@
       <w:r>
         <w:t xml:space="preserve"> </w:t>
       </w:r>
-      <w:hyperlink r:id="rId99">
+      <w:hyperlink r:id="rId122">
         <w:r>
           <w:rPr>
             <w:rStyle w:val="Hyperlink"/>
@@ -4762,7 +5317,7 @@
       <w:r>
         <w:t xml:space="preserve"> </w:t>
       </w:r>
-      <w:hyperlink r:id="rId100">
+      <w:hyperlink r:id="rId123">
         <w:r>
           <w:rPr>
             <w:rStyle w:val="Hyperlink"/>
@@ -4843,8 +5398,8 @@
         <w:t xml:space="preserve">Many authorities have APIs through which you can match names to identifiers.</w:t>
       </w:r>
     </w:p>
-    <w:bookmarkEnd w:id="101"/>
-    <w:bookmarkStart w:id="110" w:name="top-references-6"/>
+    <w:bookmarkEnd w:id="124"/>
+    <w:bookmarkStart w:id="132" w:name="top-references-6"/>
     <w:p>
       <w:pPr>
         <w:pStyle w:val="Heading3"/>
@@ -4879,7 +5434,7 @@
       <w:r>
         <w:br/>
       </w:r>
-      <w:hyperlink r:id="rId102">
+      <w:hyperlink r:id="rId125">
         <w:r>
           <w:rPr>
             <w:rStyle w:val="Hyperlink"/>
@@ -4902,7 +5457,7 @@
       <w:r>
         <w:t xml:space="preserve"> </w:t>
       </w:r>
-      <w:hyperlink r:id="rId103">
+      <w:hyperlink r:id="rId126">
         <w:r>
           <w:rPr>
             <w:rStyle w:val="Hyperlink"/>
@@ -4913,7 +5468,7 @@
       <w:r>
         <w:br/>
       </w:r>
-      <w:hyperlink r:id="rId104">
+      <w:hyperlink r:id="rId127">
         <w:r>
           <w:rPr>
             <w:rStyle w:val="Hyperlink"/>
@@ -4936,7 +5491,7 @@
       <w:r>
         <w:br/>
       </w:r>
-      <w:hyperlink r:id="rId105">
+      <w:hyperlink r:id="rId128">
         <w:r>
           <w:rPr>
             <w:rStyle w:val="Hyperlink"/>
@@ -4983,7 +5538,7 @@
       <w:r>
         <w:br/>
       </w:r>
-      <w:hyperlink r:id="rId106">
+      <w:hyperlink r:id="rId85">
         <w:r>
           <w:rPr>
             <w:rStyle w:val="Hyperlink"/>
@@ -5006,7 +5561,7 @@
       <w:r>
         <w:br/>
       </w:r>
-      <w:hyperlink r:id="rId107">
+      <w:hyperlink r:id="rId129">
         <w:r>
           <w:rPr>
             <w:rStyle w:val="Hyperlink"/>
@@ -5029,7 +5584,7 @@
       <w:r>
         <w:br/>
       </w:r>
-      <w:hyperlink r:id="rId108">
+      <w:hyperlink r:id="rId130">
         <w:r>
           <w:rPr>
             <w:rStyle w:val="Hyperlink"/>
@@ -5064,7 +5619,7 @@
       <w:r>
         <w:br/>
       </w:r>
-      <w:hyperlink r:id="rId109">
+      <w:hyperlink r:id="rId131">
         <w:r>
           <w:rPr>
             <w:rStyle w:val="Hyperlink"/>
@@ -5073,15 +5628,15 @@
         </w:r>
       </w:hyperlink>
     </w:p>
-    <w:bookmarkEnd w:id="110"/>
-    <w:bookmarkEnd w:id="111"/>
-    <w:bookmarkStart w:id="126" w:name="X08f0ded18be302e9a87f35c81aaf8f8813b6b27"/>
+    <w:bookmarkEnd w:id="132"/>
+    <w:bookmarkEnd w:id="133"/>
+    <w:bookmarkStart w:id="148" w:name="X08f0ded18be302e9a87f35c81aaf8f8813b6b27"/>
     <w:p>
       <w:pPr>
         <w:pStyle w:val="Heading2"/>
       </w:pPr>
       <w:r>
-        <w:t xml:space="preserve">3.5 Record latitude and longitude in decimal degrees in WGS84</w:t>
+        <w:t xml:space="preserve">4.5 Record latitude and longitude in decimal degrees in WGS84</w:t>
       </w:r>
     </w:p>
     <w:tbl>
@@ -5106,18 +5661,18 @@
                 <wp:inline>
                   <wp:extent cx="2377440" cy="2368634"/>
                   <wp:effectExtent b="0" l="0" r="0" t="0"/>
-                  <wp:docPr descr="" title="" id="113" name="Picture"/>
+                  <wp:docPr descr="" title="" id="135" name="Picture"/>
                   <a:graphic>
                     <a:graphicData uri="http://schemas.openxmlformats.org/drawingml/2006/picture">
                       <pic:pic>
                         <pic:nvPicPr>
-                          <pic:cNvPr descr="https://imgs.xkcd.com/comics/coordinate_precision.png" id="114" name="Picture"/>
+                          <pic:cNvPr descr="https://imgs.xkcd.com/comics/coordinate_precision.png" id="136" name="Picture"/>
                           <pic:cNvPicPr>
                             <a:picLocks noChangeArrowheads="1" noChangeAspect="1"/>
                           </pic:cNvPicPr>
                         </pic:nvPicPr>
                         <pic:blipFill>
-                          <a:blip r:embed="rId112"/>
+                          <a:blip r:embed="rId134"/>
                           <a:stretch>
                             <a:fillRect/>
                           </a:stretch>
@@ -5160,7 +5715,7 @@
         </w:tc>
       </w:tr>
     </w:tbl>
-    <w:bookmarkStart w:id="115" w:name="why-7"/>
+    <w:bookmarkStart w:id="137" w:name="why-7"/>
     <w:p>
       <w:pPr>
         <w:pStyle w:val="Heading3"/>
@@ -5238,8 +5793,8 @@
         <w:t xml:space="preserve">is a reference coordinate system that is widely used and incorporated in many GPS units and tools, and recognized as a standard by many government agencies.</w:t>
       </w:r>
     </w:p>
-    <w:bookmarkEnd w:id="115"/>
-    <w:bookmarkStart w:id="116" w:name="key-information-6"/>
+    <w:bookmarkEnd w:id="137"/>
+    <w:bookmarkStart w:id="138" w:name="key-information-6"/>
     <w:p>
       <w:pPr>
         <w:pStyle w:val="Heading3"/>
@@ -5855,8 +6410,8 @@
         </w:tc>
       </w:tr>
     </w:tbl>
-    <w:bookmarkEnd w:id="116"/>
-    <w:bookmarkStart w:id="125" w:name="top-references-7"/>
+    <w:bookmarkEnd w:id="138"/>
+    <w:bookmarkStart w:id="147" w:name="top-references-7"/>
     <w:p>
       <w:pPr>
         <w:pStyle w:val="Heading3"/>
@@ -5891,7 +6446,7 @@
       <w:r>
         <w:t xml:space="preserve"> </w:t>
       </w:r>
-      <w:hyperlink r:id="rId117">
+      <w:hyperlink r:id="rId139">
         <w:r>
           <w:rPr>
             <w:rStyle w:val="Hyperlink"/>
@@ -5914,7 +6469,7 @@
       <w:r>
         <w:t xml:space="preserve"> </w:t>
       </w:r>
-      <w:hyperlink r:id="rId118">
+      <w:hyperlink r:id="rId140">
         <w:r>
           <w:rPr>
             <w:rStyle w:val="Hyperlink"/>
@@ -5943,7 +6498,7 @@
       <w:r>
         <w:t xml:space="preserve"> </w:t>
       </w:r>
-      <w:hyperlink r:id="rId119">
+      <w:hyperlink r:id="rId141">
         <w:r>
           <w:rPr>
             <w:rStyle w:val="Hyperlink"/>
@@ -5966,7 +6521,7 @@
       <w:r>
         <w:br/>
       </w:r>
-      <w:hyperlink r:id="rId120">
+      <w:hyperlink r:id="rId142">
         <w:r>
           <w:rPr>
             <w:rStyle w:val="Hyperlink"/>
@@ -5995,7 +6550,7 @@
         </w:numPr>
         <w:pStyle w:val="Compact"/>
       </w:pPr>
-      <w:hyperlink r:id="rId121">
+      <w:hyperlink r:id="rId143">
         <w:r>
           <w:rPr>
             <w:rStyle w:val="Hyperlink"/>
@@ -6012,7 +6567,7 @@
         </w:numPr>
         <w:pStyle w:val="Compact"/>
       </w:pPr>
-      <w:hyperlink r:id="rId122">
+      <w:hyperlink r:id="rId144">
         <w:r>
           <w:rPr>
             <w:rStyle w:val="Hyperlink"/>
@@ -6035,7 +6590,7 @@
       <w:r>
         <w:br/>
       </w:r>
-      <w:hyperlink r:id="rId123">
+      <w:hyperlink r:id="rId145">
         <w:r>
           <w:rPr>
             <w:rStyle w:val="Hyperlink"/>
@@ -6052,7 +6607,7 @@
       <w:r>
         <w:t xml:space="preserve"> </w:t>
       </w:r>
-      <w:hyperlink r:id="rId124">
+      <w:hyperlink r:id="rId146">
         <w:r>
           <w:rPr>
             <w:rStyle w:val="Hyperlink"/>
@@ -6061,18 +6616,18 @@
         </w:r>
       </w:hyperlink>
     </w:p>
-    <w:bookmarkEnd w:id="125"/>
-    <w:bookmarkEnd w:id="126"/>
-    <w:bookmarkStart w:id="137" w:name="use-persistent-unique-identifiers"/>
+    <w:bookmarkEnd w:id="147"/>
+    <w:bookmarkEnd w:id="148"/>
+    <w:bookmarkStart w:id="159" w:name="use-persistent-unique-identifiers"/>
     <w:p>
       <w:pPr>
         <w:pStyle w:val="Heading2"/>
       </w:pPr>
       <w:r>
-        <w:t xml:space="preserve">3.6 Use persistent unique identifiers</w:t>
-      </w:r>
-    </w:p>
-    <w:bookmarkStart w:id="127" w:name="why-8"/>
+        <w:t xml:space="preserve">4.6 Use persistent unique identifiers</w:t>
+      </w:r>
+    </w:p>
+    <w:bookmarkStart w:id="149" w:name="why-8"/>
     <w:p>
       <w:pPr>
         <w:pStyle w:val="Heading3"/>
@@ -6117,8 +6672,8 @@
         <w:t xml:space="preserve">Although it increases workload, it safeguards against confusion and inefficiency in the future.</w:t>
       </w:r>
     </w:p>
-    <w:bookmarkEnd w:id="127"/>
-    <w:bookmarkStart w:id="128" w:name="key-information-7"/>
+    <w:bookmarkEnd w:id="149"/>
+    <w:bookmarkStart w:id="150" w:name="key-information-7"/>
     <w:p>
       <w:pPr>
         <w:pStyle w:val="Heading3"/>
@@ -6932,8 +7487,8 @@
         </w:tc>
       </w:tr>
     </w:tbl>
-    <w:bookmarkEnd w:id="128"/>
-    <w:bookmarkStart w:id="136" w:name="top-references-8"/>
+    <w:bookmarkEnd w:id="150"/>
+    <w:bookmarkStart w:id="158" w:name="top-references-8"/>
     <w:p>
       <w:pPr>
         <w:pStyle w:val="Heading3"/>
@@ -6968,7 +7523,7 @@
       <w:r>
         <w:t xml:space="preserve"> </w:t>
       </w:r>
-      <w:hyperlink r:id="rId129">
+      <w:hyperlink r:id="rId151">
         <w:r>
           <w:rPr>
             <w:rStyle w:val="Hyperlink"/>
@@ -6991,7 +7546,7 @@
       <w:r>
         <w:t xml:space="preserve"> </w:t>
       </w:r>
-      <w:hyperlink r:id="rId130">
+      <w:hyperlink r:id="rId152">
         <w:r>
           <w:rPr>
             <w:rStyle w:val="Hyperlink"/>
@@ -7008,7 +7563,7 @@
         </w:numPr>
         <w:pStyle w:val="Compact"/>
       </w:pPr>
-      <w:hyperlink r:id="rId131">
+      <w:hyperlink r:id="rId153">
         <w:r>
           <w:rPr>
             <w:rStyle w:val="Hyperlink"/>
@@ -7025,7 +7580,7 @@
         </w:numPr>
         <w:pStyle w:val="Compact"/>
       </w:pPr>
-      <w:hyperlink r:id="rId132">
+      <w:hyperlink r:id="rId154">
         <w:r>
           <w:rPr>
             <w:rStyle w:val="Hyperlink"/>
@@ -7048,7 +7603,7 @@
       <w:r>
         <w:br/>
       </w:r>
-      <w:hyperlink r:id="rId133">
+      <w:hyperlink r:id="rId155">
         <w:r>
           <w:rPr>
             <w:rStyle w:val="Hyperlink"/>
@@ -7071,7 +7626,7 @@
       <w:r>
         <w:br/>
       </w:r>
-      <w:hyperlink r:id="rId134">
+      <w:hyperlink r:id="rId156">
         <w:r>
           <w:rPr>
             <w:rStyle w:val="Hyperlink"/>
@@ -7094,7 +7649,7 @@
       <w:r>
         <w:br/>
       </w:r>
-      <w:hyperlink r:id="rId135">
+      <w:hyperlink r:id="rId157">
         <w:r>
           <w:rPr>
             <w:rStyle w:val="Hyperlink"/>
@@ -7103,9 +7658,9 @@
         </w:r>
       </w:hyperlink>
     </w:p>
-    <w:bookmarkEnd w:id="136"/>
-    <w:bookmarkEnd w:id="137"/>
-    <w:bookmarkEnd w:id="138"/>
+    <w:bookmarkEnd w:id="158"/>
+    <w:bookmarkEnd w:id="159"/>
+    <w:bookmarkEnd w:id="160"/>
     <w:sectPr>
       <w:pgSz w:h="15840" w:w="12240"/>
       <w:pgMar w:bottom="1440" w:footer="720" w:gutter="0" w:header="720" w:left="1440" w:right="1440" w:top="1440"/>

</xml_diff>

<commit_message>
update quarto with github link and new render
</commit_message>
<xml_diff>
--- a/docs/ESIP-Biological-Data-Cluster--BDS--Primer-Guide.docx
+++ b/docs/ESIP-Biological-Data-Cluster--BDS--Primer-Guide.docx
@@ -1509,7 +1509,7 @@
         <w:pStyle w:val="Heading1"/>
       </w:pPr>
       <w:r>
-        <w:t xml:space="preserve">4. INTEGRATE YOUR DATA WITH OTHER DATA</w:t>
+        <w:t xml:space="preserve">4. Integrate Your Data with Other Data</w:t>
       </w:r>
     </w:p>
     <w:p>
@@ -2949,13 +2949,13 @@
     <w:bookmarkEnd w:id="133"/>
     <w:bookmarkEnd w:id="134"/>
     <w:bookmarkEnd w:id="135"/>
-    <w:bookmarkStart w:id="181" w:name="share-your-data-on-the-web"/>
+    <w:bookmarkStart w:id="181" w:name="make-your-data-internet-ready"/>
     <w:p>
       <w:pPr>
         <w:pStyle w:val="Heading1"/>
       </w:pPr>
       <w:r>
-        <w:t xml:space="preserve">6. SHARE YOUR DATA ON THE WEB</w:t>
+        <w:t xml:space="preserve">6. Make Your Data Internet Ready</w:t>
       </w:r>
     </w:p>
     <w:p>
@@ -4883,7 +4883,7 @@
                 <w:szCs w:val="18"/>
                 <w:color w:val="000000"/>
               </w:rPr>
-              <w:t xml:space="preserve">3</w:t>
+              <w:t xml:space="preserve">2</w:t>
             </w:r>
           </w:p>
         </w:tc>
@@ -4927,7 +4927,7 @@
                 <w:szCs w:val="18"/>
                 <w:color w:val="000000"/>
               </w:rPr>
-              <w:t xml:space="preserve">1</w:t>
+              <w:t xml:space="preserve">0</w:t>
             </w:r>
           </w:p>
         </w:tc>
@@ -4971,7 +4971,7 @@
                 <w:szCs w:val="18"/>
                 <w:color w:val="000000"/>
               </w:rPr>
-              <w:t xml:space="preserve">3</w:t>
+              <w:t xml:space="preserve">4</w:t>
             </w:r>
           </w:p>
         </w:tc>
@@ -5065,6 +5065,50 @@
                 <w:szCs w:val="18"/>
                 <w:color w:val="000000"/>
               </w:rPr>
+              <w:t xml:space="preserve">3</w:t>
+            </w:r>
+          </w:p>
+        </w:tc>
+        <w:tc>
+          <w:tcPr>
+            <w:tcBorders>
+              <w:bottom w:val="none" w:sz="0" w:space="0" w:color="000000"/>
+              <w:top w:val="none" w:sz="0" w:space="0" w:color="000000"/>
+              <w:left w:val="none" w:sz="0" w:space="0" w:color="000000"/>
+              <w:right w:val="none" w:sz="0" w:space="0" w:color="000000"/>
+            </w:tcBorders>
+            <w:shd w:val="clear" w:color="auto" w:fill="FFFFFF"/>
+            <w:tcMar>
+              <w:top w:w="0" w:type="dxa"/>
+              <w:bottom w:w="0" w:type="dxa"/>
+              <w:left w:w="0" w:type="dxa"/>
+              <w:right w:w="0" w:type="dxa"/>
+            </w:tcMar>
+            <w:vAlign w:val="center"/>
+          </w:tcPr>
+          <w:p>
+            <w:pPr>
+              <w:pStyle w:val="Normal"/>
+              <w:jc w:val="right"/>
+              <w:pBdr>
+                <w:bottom w:val="none" w:sz="0" w:space="0" w:color="000000"/>
+                <w:top w:val="none" w:sz="0" w:space="0" w:color="000000"/>
+                <w:left w:val="none" w:sz="0" w:space="0" w:color="000000"/>
+                <w:right w:val="none" w:sz="0" w:space="0" w:color="000000"/>
+              </w:pBdr>
+              <w:spacing w:after="100" w:before="100" w:line="240"/>
+              <w:ind w:left="100" w:right="100" w:firstLine="0" w:firstLineChars="0"/>
+            </w:pPr>
+            <w:r xmlns:w="http://schemas.openxmlformats.org/wordprocessingml/2006/main" xmlns:wp="http://schemas.openxmlformats.org/drawingml/2006/wordprocessingDrawing" xmlns:r="http://schemas.openxmlformats.org/officeDocument/2006/relationships" xmlns:w14="http://schemas.microsoft.com/office/word/2010/wordml">
+              <w:rPr>
+                <w:rFonts w:ascii="Arial" w:hAnsi="Arial" w:eastAsia="Arial" w:cs="Arial"/>
+                <w:i w:val="false"/>
+                <w:b w:val="false"/>
+                <w:u w:val="none"/>
+                <w:sz w:val="18"/>
+                <w:szCs w:val="18"/>
+                <w:color w:val="000000"/>
+              </w:rPr>
               <w:t xml:space="preserve">5</w:t>
             </w:r>
           </w:p>
@@ -5109,51 +5153,7 @@
                 <w:szCs w:val="18"/>
                 <w:color w:val="000000"/>
               </w:rPr>
-              <w:t xml:space="preserve">0</w:t>
-            </w:r>
-          </w:p>
-        </w:tc>
-        <w:tc>
-          <w:tcPr>
-            <w:tcBorders>
-              <w:bottom w:val="none" w:sz="0" w:space="0" w:color="000000"/>
-              <w:top w:val="none" w:sz="0" w:space="0" w:color="000000"/>
-              <w:left w:val="none" w:sz="0" w:space="0" w:color="000000"/>
-              <w:right w:val="none" w:sz="0" w:space="0" w:color="000000"/>
-            </w:tcBorders>
-            <w:shd w:val="clear" w:color="auto" w:fill="FFFFFF"/>
-            <w:tcMar>
-              <w:top w:w="0" w:type="dxa"/>
-              <w:bottom w:w="0" w:type="dxa"/>
-              <w:left w:w="0" w:type="dxa"/>
-              <w:right w:w="0" w:type="dxa"/>
-            </w:tcMar>
-            <w:vAlign w:val="center"/>
-          </w:tcPr>
-          <w:p>
-            <w:pPr>
-              <w:pStyle w:val="Normal"/>
-              <w:jc w:val="right"/>
-              <w:pBdr>
-                <w:bottom w:val="none" w:sz="0" w:space="0" w:color="000000"/>
-                <w:top w:val="none" w:sz="0" w:space="0" w:color="000000"/>
-                <w:left w:val="none" w:sz="0" w:space="0" w:color="000000"/>
-                <w:right w:val="none" w:sz="0" w:space="0" w:color="000000"/>
-              </w:pBdr>
-              <w:spacing w:after="100" w:before="100" w:line="240"/>
-              <w:ind w:left="100" w:right="100" w:firstLine="0" w:firstLineChars="0"/>
-            </w:pPr>
-            <w:r xmlns:w="http://schemas.openxmlformats.org/wordprocessingml/2006/main" xmlns:wp="http://schemas.openxmlformats.org/drawingml/2006/wordprocessingDrawing" xmlns:r="http://schemas.openxmlformats.org/officeDocument/2006/relationships" xmlns:w14="http://schemas.microsoft.com/office/word/2010/wordml">
-              <w:rPr>
-                <w:rFonts w:ascii="Arial" w:hAnsi="Arial" w:eastAsia="Arial" w:cs="Arial"/>
-                <w:i w:val="false"/>
-                <w:b w:val="false"/>
-                <w:u w:val="none"/>
-                <w:sz w:val="18"/>
-                <w:szCs w:val="18"/>
-                <w:color w:val="000000"/>
-              </w:rPr>
-              <w:t xml:space="preserve">4</w:t>
+              <w:t xml:space="preserve">5</w:t>
             </w:r>
           </w:p>
         </w:tc>
@@ -5450,7 +5450,7 @@
                 <w:szCs w:val="18"/>
                 <w:color w:val="000000"/>
               </w:rPr>
-              <w:t xml:space="preserve">1</w:t>
+              <w:t xml:space="preserve">5</w:t>
             </w:r>
           </w:p>
         </w:tc>
@@ -5588,7 +5588,7 @@
                 <w:szCs w:val="18"/>
                 <w:color w:val="000000"/>
               </w:rPr>
-              <w:t xml:space="preserve">0</w:t>
+              <w:t xml:space="preserve">4</w:t>
             </w:r>
           </w:p>
         </w:tc>
@@ -5726,7 +5726,7 @@
                 <w:szCs w:val="18"/>
                 <w:color w:val="000000"/>
               </w:rPr>
-              <w:t xml:space="preserve">2</w:t>
+              <w:t xml:space="preserve">1</w:t>
             </w:r>
           </w:p>
         </w:tc>
@@ -5864,7 +5864,7 @@
                 <w:szCs w:val="18"/>
                 <w:color w:val="000000"/>
               </w:rPr>
-              <w:t xml:space="preserve">2</w:t>
+              <w:t xml:space="preserve">0</w:t>
             </w:r>
           </w:p>
         </w:tc>
@@ -6002,7 +6002,7 @@
                 <w:szCs w:val="18"/>
                 <w:color w:val="000000"/>
               </w:rPr>
-              <w:t xml:space="preserve">4</w:t>
+              <w:t xml:space="preserve">3</w:t>
             </w:r>
           </w:p>
         </w:tc>

</xml_diff>

<commit_message>
update quarto with github issue links
</commit_message>
<xml_diff>
--- a/docs/ESIP-Biological-Data-Cluster--BDS--Primer-Guide.docx
+++ b/docs/ESIP-Biological-Data-Cluster--BDS--Primer-Guide.docx
@@ -4883,7 +4883,51 @@
                 <w:szCs w:val="18"/>
                 <w:color w:val="000000"/>
               </w:rPr>
-              <w:t xml:space="preserve">2</w:t>
+              <w:t xml:space="preserve">5</w:t>
+            </w:r>
+          </w:p>
+        </w:tc>
+        <w:tc>
+          <w:tcPr>
+            <w:tcBorders>
+              <w:bottom w:val="none" w:sz="0" w:space="0" w:color="000000"/>
+              <w:top w:val="none" w:sz="0" w:space="0" w:color="000000"/>
+              <w:left w:val="none" w:sz="0" w:space="0" w:color="000000"/>
+              <w:right w:val="none" w:sz="0" w:space="0" w:color="000000"/>
+            </w:tcBorders>
+            <w:shd w:val="clear" w:color="auto" w:fill="EFEFEF"/>
+            <w:tcMar>
+              <w:top w:w="0" w:type="dxa"/>
+              <w:bottom w:w="0" w:type="dxa"/>
+              <w:left w:w="0" w:type="dxa"/>
+              <w:right w:w="0" w:type="dxa"/>
+            </w:tcMar>
+            <w:vAlign w:val="center"/>
+          </w:tcPr>
+          <w:p>
+            <w:pPr>
+              <w:pStyle w:val="Normal"/>
+              <w:jc w:val="right"/>
+              <w:pBdr>
+                <w:bottom w:val="none" w:sz="0" w:space="0" w:color="000000"/>
+                <w:top w:val="none" w:sz="0" w:space="0" w:color="000000"/>
+                <w:left w:val="none" w:sz="0" w:space="0" w:color="000000"/>
+                <w:right w:val="none" w:sz="0" w:space="0" w:color="000000"/>
+              </w:pBdr>
+              <w:spacing w:after="100" w:before="100" w:line="240"/>
+              <w:ind w:left="100" w:right="100" w:firstLine="0" w:firstLineChars="0"/>
+            </w:pPr>
+            <w:r xmlns:w="http://schemas.openxmlformats.org/wordprocessingml/2006/main" xmlns:wp="http://schemas.openxmlformats.org/drawingml/2006/wordprocessingDrawing" xmlns:r="http://schemas.openxmlformats.org/officeDocument/2006/relationships" xmlns:w14="http://schemas.microsoft.com/office/word/2010/wordml">
+              <w:rPr>
+                <w:rFonts w:ascii="Arial" w:hAnsi="Arial" w:eastAsia="Arial" w:cs="Arial"/>
+                <w:i w:val="false"/>
+                <w:b w:val="false"/>
+                <w:u w:val="none"/>
+                <w:sz w:val="18"/>
+                <w:szCs w:val="18"/>
+                <w:color w:val="000000"/>
+              </w:rPr>
+              <w:t xml:space="preserve">1</w:t>
             </w:r>
           </w:p>
         </w:tc>
@@ -4928,50 +4972,6 @@
                 <w:color w:val="000000"/>
               </w:rPr>
               <w:t xml:space="preserve">0</w:t>
-            </w:r>
-          </w:p>
-        </w:tc>
-        <w:tc>
-          <w:tcPr>
-            <w:tcBorders>
-              <w:bottom w:val="none" w:sz="0" w:space="0" w:color="000000"/>
-              <w:top w:val="none" w:sz="0" w:space="0" w:color="000000"/>
-              <w:left w:val="none" w:sz="0" w:space="0" w:color="000000"/>
-              <w:right w:val="none" w:sz="0" w:space="0" w:color="000000"/>
-            </w:tcBorders>
-            <w:shd w:val="clear" w:color="auto" w:fill="EFEFEF"/>
-            <w:tcMar>
-              <w:top w:w="0" w:type="dxa"/>
-              <w:bottom w:w="0" w:type="dxa"/>
-              <w:left w:w="0" w:type="dxa"/>
-              <w:right w:w="0" w:type="dxa"/>
-            </w:tcMar>
-            <w:vAlign w:val="center"/>
-          </w:tcPr>
-          <w:p>
-            <w:pPr>
-              <w:pStyle w:val="Normal"/>
-              <w:jc w:val="right"/>
-              <w:pBdr>
-                <w:bottom w:val="none" w:sz="0" w:space="0" w:color="000000"/>
-                <w:top w:val="none" w:sz="0" w:space="0" w:color="000000"/>
-                <w:left w:val="none" w:sz="0" w:space="0" w:color="000000"/>
-                <w:right w:val="none" w:sz="0" w:space="0" w:color="000000"/>
-              </w:pBdr>
-              <w:spacing w:after="100" w:before="100" w:line="240"/>
-              <w:ind w:left="100" w:right="100" w:firstLine="0" w:firstLineChars="0"/>
-            </w:pPr>
-            <w:r xmlns:w="http://schemas.openxmlformats.org/wordprocessingml/2006/main" xmlns:wp="http://schemas.openxmlformats.org/drawingml/2006/wordprocessingDrawing" xmlns:r="http://schemas.openxmlformats.org/officeDocument/2006/relationships" xmlns:w14="http://schemas.microsoft.com/office/word/2010/wordml">
-              <w:rPr>
-                <w:rFonts w:ascii="Arial" w:hAnsi="Arial" w:eastAsia="Arial" w:cs="Arial"/>
-                <w:i w:val="false"/>
-                <w:b w:val="false"/>
-                <w:u w:val="none"/>
-                <w:sz w:val="18"/>
-                <w:szCs w:val="18"/>
-                <w:color w:val="000000"/>
-              </w:rPr>
-              <w:t xml:space="preserve">4</w:t>
             </w:r>
           </w:p>
         </w:tc>
@@ -5065,7 +5065,7 @@
                 <w:szCs w:val="18"/>
                 <w:color w:val="000000"/>
               </w:rPr>
-              <w:t xml:space="preserve">3</w:t>
+              <w:t xml:space="preserve">4</w:t>
             </w:r>
           </w:p>
         </w:tc>
@@ -5153,7 +5153,7 @@
                 <w:szCs w:val="18"/>
                 <w:color w:val="000000"/>
               </w:rPr>
-              <w:t xml:space="preserve">5</w:t>
+              <w:t xml:space="preserve">1</w:t>
             </w:r>
           </w:p>
         </w:tc>
@@ -5588,7 +5588,7 @@
                 <w:szCs w:val="18"/>
                 <w:color w:val="000000"/>
               </w:rPr>
-              <w:t xml:space="preserve">4</w:t>
+              <w:t xml:space="preserve">1</w:t>
             </w:r>
           </w:p>
         </w:tc>
@@ -5726,7 +5726,7 @@
                 <w:szCs w:val="18"/>
                 <w:color w:val="000000"/>
               </w:rPr>
-              <w:t xml:space="preserve">1</w:t>
+              <w:t xml:space="preserve">4</w:t>
             </w:r>
           </w:p>
         </w:tc>
@@ -5864,7 +5864,7 @@
                 <w:szCs w:val="18"/>
                 <w:color w:val="000000"/>
               </w:rPr>
-              <w:t xml:space="preserve">0</w:t>
+              <w:t xml:space="preserve">1</w:t>
             </w:r>
           </w:p>
         </w:tc>
@@ -6002,7 +6002,7 @@
                 <w:szCs w:val="18"/>
                 <w:color w:val="000000"/>
               </w:rPr>
-              <w:t xml:space="preserve">3</w:t>
+              <w:t xml:space="preserve">2</w:t>
             </w:r>
           </w:p>
         </w:tc>

</xml_diff>

<commit_message>
moved link to rendered page on readme to make more obvious
</commit_message>
<xml_diff>
--- a/docs/ESIP-Biological-Data-Cluster--BDS--Primer-Guide.docx
+++ b/docs/ESIP-Biological-Data-Cluster--BDS--Primer-Guide.docx
@@ -278,7 +278,7 @@
           <w:i/>
           <w:iCs/>
         </w:rPr>
-        <w:t xml:space="preserve">This is still a work in progress and only presented here for the purposes of receiving feedback. This message will be removed when the best practices have been officially published.</w:t>
+        <w:t xml:space="preserve">This is still a work in progress and only presented here for the purposes of receiving feedback. This message will be removed when the guidelines have been officially published.</w:t>
       </w:r>
     </w:p>
     <w:p>
@@ -2949,7 +2949,7 @@
     <w:bookmarkEnd w:id="133"/>
     <w:bookmarkEnd w:id="134"/>
     <w:bookmarkEnd w:id="135"/>
-    <w:bookmarkStart w:id="181" w:name="make-your-data-internet-ready"/>
+    <w:bookmarkStart w:id="183" w:name="make-your-data-internet-ready"/>
     <w:p>
       <w:pPr>
         <w:pStyle w:val="Heading1"/>
@@ -2958,56 +2958,11 @@
         <w:t xml:space="preserve">6. Make Your Data Internet Ready</w:t>
       </w:r>
     </w:p>
-    <w:p>
-      <w:pPr>
-        <w:pStyle w:val="Compact"/>
-        <w:numPr>
-          <w:ilvl w:val="0"/>
-          <w:numId w:val="1027"/>
-        </w:numPr>
-      </w:pPr>
-      <w:r>
-        <w:t xml:space="preserve">Why?</w:t>
-      </w:r>
-    </w:p>
-    <w:p>
-      <w:pPr>
-        <w:pStyle w:val="Compact"/>
-        <w:numPr>
-          <w:ilvl w:val="0"/>
-          <w:numId w:val="1027"/>
-        </w:numPr>
-      </w:pPr>
-      <w:r>
-        <w:t xml:space="preserve">Key Information</w:t>
-      </w:r>
-    </w:p>
-    <w:p>
-      <w:pPr>
-        <w:pStyle w:val="Compact"/>
-        <w:numPr>
-          <w:ilvl w:val="0"/>
-          <w:numId w:val="1027"/>
-        </w:numPr>
-      </w:pPr>
-      <w:r>
-        <w:t xml:space="preserve">Top 5 References</w:t>
-      </w:r>
-    </w:p>
-    <w:p>
-      <w:pPr>
-        <w:pStyle w:val="FirstParagraph"/>
-      </w:pPr>
-      <w:r>
-        <w:rPr>
-          <w:b/>
-          <w:bCs/>
-        </w:rPr>
-        <w:t xml:space="preserve">Topic:</w:t>
-      </w:r>
-      <w:r>
-        <w:t xml:space="preserve"> </w:t>
-      </w:r>
+    <w:bookmarkStart w:id="163" w:name="web-services"/>
+    <w:p>
+      <w:pPr>
+        <w:pStyle w:val="Heading3"/>
+      </w:pPr>
       <w:r>
         <w:t xml:space="preserve">Web Services</w:t>
       </w:r>
@@ -3015,7 +2970,7 @@
     <w:bookmarkStart w:id="136" w:name="what-is-it-6"/>
     <w:p>
       <w:pPr>
-        <w:pStyle w:val="Heading6"/>
+        <w:pStyle w:val="Heading4"/>
       </w:pPr>
       <w:r>
         <w:t xml:space="preserve">What is it?</w:t>
@@ -3033,7 +2988,7 @@
     <w:bookmarkStart w:id="138" w:name="why-should-you-know-about-them"/>
     <w:p>
       <w:pPr>
-        <w:pStyle w:val="Heading6"/>
+        <w:pStyle w:val="Heading4"/>
       </w:pPr>
       <w:r>
         <w:t xml:space="preserve">Why should you know about them?</w:t>
@@ -3070,10 +3025,10 @@
       </w:r>
     </w:p>
     <w:bookmarkEnd w:id="138"/>
-    <w:bookmarkStart w:id="165" w:name="web-services-to-know-about"/>
-    <w:p>
-      <w:pPr>
-        <w:pStyle w:val="Heading5"/>
+    <w:bookmarkStart w:id="162" w:name="web-services-to-know-about"/>
+    <w:p>
+      <w:pPr>
+        <w:pStyle w:val="Heading4"/>
       </w:pPr>
       <w:r>
         <w:rPr>
@@ -3085,7 +3040,11 @@
     </w:p>
     <w:p>
       <w:pPr>
-        <w:pStyle w:val="FirstParagraph"/>
+        <w:pStyle w:val="Compact"/>
+        <w:numPr>
+          <w:ilvl w:val="0"/>
+          <w:numId w:val="1027"/>
+        </w:numPr>
       </w:pPr>
       <w:r>
         <w:t xml:space="preserve">Application Program Interfaces (APIs)</w:t>
@@ -3093,27 +3052,25 @@
     </w:p>
     <w:p>
       <w:pPr>
-        <w:pStyle w:val="BodyText"/>
-      </w:pPr>
-      <w:r>
-        <w:t xml:space="preserve">Overview: Distributed Model Data Access (</w:t>
-      </w:r>
+        <w:pStyle w:val="Compact"/>
+        <w:numPr>
+          <w:ilvl w:val="0"/>
+          <w:numId w:val="1027"/>
+        </w:numPr>
+      </w:pPr>
       <w:hyperlink r:id="rId139">
         <w:r>
           <w:rPr>
             <w:rStyle w:val="Hyperlink"/>
           </w:rPr>
-          <w:t xml:space="preserve">https://www.ncei.noaa.gov/access/distributed-data-access</w:t>
-        </w:r>
-      </w:hyperlink>
-      <w:r>
-        <w:t xml:space="preserve">)</w:t>
-      </w:r>
+          <w:t xml:space="preserve">Overview: Distributed Model Data Access</w:t>
+        </w:r>
+      </w:hyperlink>
     </w:p>
     <w:bookmarkStart w:id="153" w:name="erddap"/>
     <w:p>
       <w:pPr>
-        <w:pStyle w:val="Heading6"/>
+        <w:pStyle w:val="Heading5"/>
       </w:pPr>
       <w:hyperlink r:id="rId140">
         <w:r>
@@ -3434,7 +3391,7 @@
     <w:bookmarkStart w:id="156" w:name="X5f88bd27f237fbc1a61b559c75935b6ba63bcd1"/>
     <w:p>
       <w:pPr>
-        <w:pStyle w:val="Heading6"/>
+        <w:pStyle w:val="Heading5"/>
       </w:pPr>
       <w:r>
         <w:t xml:space="preserve">Thematic Real-time Environmental Distributed Data Services (</w:t>
@@ -3521,7 +3478,7 @@
     <w:bookmarkStart w:id="161" w:name="web-map-services"/>
     <w:p>
       <w:pPr>
-        <w:pStyle w:val="Heading6"/>
+        <w:pStyle w:val="Heading5"/>
       </w:pPr>
       <w:r>
         <w:t xml:space="preserve">Web Map Services</w:t>
@@ -3641,67 +3598,60 @@
         </w:r>
       </w:hyperlink>
     </w:p>
+    <w:bookmarkEnd w:id="161"/>
+    <w:bookmarkEnd w:id="162"/>
+    <w:bookmarkEnd w:id="163"/>
+    <w:bookmarkStart w:id="182" w:name="web-friendly-standards"/>
+    <w:p>
+      <w:pPr>
+        <w:pStyle w:val="Heading3"/>
+      </w:pPr>
+      <w:r>
+        <w:t xml:space="preserve">Web-friendly Standards</w:t>
+      </w:r>
+    </w:p>
+    <w:bookmarkStart w:id="164" w:name="what-is-it-7"/>
+    <w:p>
+      <w:pPr>
+        <w:pStyle w:val="Heading4"/>
+      </w:pPr>
+      <w:r>
+        <w:t xml:space="preserve">What is it?</w:t>
+      </w:r>
+    </w:p>
+    <w:bookmarkEnd w:id="164"/>
+    <w:bookmarkStart w:id="165" w:name="X01ca70c8fa9488b77f7790d6f6b9786ecabd020"/>
+    <w:p>
+      <w:pPr>
+        <w:pStyle w:val="Heading4"/>
+      </w:pPr>
+      <w:r>
+        <w:t xml:space="preserve">Web-friendly standards are data standards which facilitate the transfer and handling of data over the Web, its architectures and its services. Data standards that comply with web standards promote  online sharing, programmatic discovery, access, and processing of data. </w:t>
+      </w:r>
+    </w:p>
+    <w:bookmarkEnd w:id="165"/>
+    <w:bookmarkStart w:id="181" w:name="why-should-you-use-them"/>
+    <w:p>
+      <w:pPr>
+        <w:pStyle w:val="Heading4"/>
+      </w:pPr>
+      <w:r>
+        <w:t xml:space="preserve">Why should you use them?</w:t>
+      </w:r>
+    </w:p>
+    <w:p>
+      <w:pPr>
+        <w:pStyle w:val="FirstParagraph"/>
+      </w:pPr>
+      <w:r>
+        <w:t xml:space="preserve">Adopting web-friendly standards such as W3C standards, Dublin Core, the DataCite standards, and schema.org helps leverage Web technologies to connect and make discoverable research information across various platforms and disciplines, advancing knowledge. </w:t>
+      </w:r>
+    </w:p>
     <w:p>
       <w:pPr>
         <w:pStyle w:val="BodyText"/>
       </w:pPr>
       <w:r>
-        <w:rPr>
-          <w:b/>
-          <w:bCs/>
-        </w:rPr>
-        <w:t xml:space="preserve">Topic:</w:t>
-      </w:r>
-      <w:r>
-        <w:t xml:space="preserve"> </w:t>
-      </w:r>
-      <w:r>
-        <w:t xml:space="preserve">Web-friendly Standards</w:t>
-      </w:r>
-    </w:p>
-    <w:bookmarkEnd w:id="161"/>
-    <w:bookmarkStart w:id="162" w:name="what-is-it-7"/>
-    <w:p>
-      <w:pPr>
-        <w:pStyle w:val="Heading6"/>
-      </w:pPr>
-      <w:r>
-        <w:t xml:space="preserve">What is it?</w:t>
-      </w:r>
-    </w:p>
-    <w:bookmarkEnd w:id="162"/>
-    <w:bookmarkStart w:id="163" w:name="X01ca70c8fa9488b77f7790d6f6b9786ecabd020"/>
-    <w:p>
-      <w:pPr>
-        <w:pStyle w:val="Heading6"/>
-      </w:pPr>
-      <w:r>
-        <w:t xml:space="preserve">Web-friendly standards are data standards which facilitate the transfer and handling of data over the Web, its architectures and its services. Data standards that comply with web standards promote  online sharing, programmatic discovery, access, and processing of data. </w:t>
-      </w:r>
-    </w:p>
-    <w:bookmarkEnd w:id="163"/>
-    <w:bookmarkStart w:id="164" w:name="why-should-you-use-them"/>
-    <w:p>
-      <w:pPr>
-        <w:pStyle w:val="Heading6"/>
-      </w:pPr>
-      <w:r>
-        <w:t xml:space="preserve">Why should you use them?</w:t>
-      </w:r>
-    </w:p>
-    <w:p>
-      <w:pPr>
-        <w:pStyle w:val="FirstParagraph"/>
-      </w:pPr>
-      <w:r>
-        <w:t xml:space="preserve">Adopting web-friendly standards such as W3C standards, Dublin Core, the DataCite standards, and schema.org helps leverage Web technologies to connect and make discoverable research information across various platforms and disciplines, advancing knowledge. </w:t>
-      </w:r>
-    </w:p>
-    <w:p>
-      <w:pPr>
-        <w:pStyle w:val="BodyText"/>
-      </w:pPr>
-      <w:r>
         <w:t xml:space="preserve">If data standards aren’t web-friendly, data and information will be much harder to</w:t>
       </w:r>
       <w:r>
@@ -3723,9 +3673,7 @@
         <w:t xml:space="preserve">via Web services, which are the primary route for global data discovery.</w:t>
       </w:r>
     </w:p>
-    <w:bookmarkEnd w:id="164"/>
-    <w:bookmarkEnd w:id="165"/>
-    <w:bookmarkStart w:id="180" w:name="web-enabled-standards-to-know-about"/>
+    <w:bookmarkStart w:id="172" w:name="web-enabled-standards-to-know-about"/>
     <w:p>
       <w:pPr>
         <w:pStyle w:val="Heading5"/>
@@ -4038,12 +3986,13 @@
       </w:hyperlink>
     </w:p>
     <w:bookmarkEnd w:id="171"/>
-    <w:bookmarkStart w:id="175" w:name="datacite"/>
-    <w:p>
-      <w:pPr>
-        <w:pStyle w:val="Heading6"/>
-      </w:pPr>
-      <w:hyperlink r:id="rId172">
+    <w:bookmarkEnd w:id="172"/>
+    <w:bookmarkStart w:id="176" w:name="datacite"/>
+    <w:p>
+      <w:pPr>
+        <w:pStyle w:val="Heading5"/>
+      </w:pPr>
+      <w:hyperlink r:id="rId173">
         <w:r>
           <w:rPr>
             <w:rStyle w:val="Hyperlink"/>
@@ -4082,7 +4031,7 @@
       <w:r>
         <w:t xml:space="preserve"> </w:t>
       </w:r>
-      <w:hyperlink r:id="rId173">
+      <w:hyperlink r:id="rId174">
         <w:r>
           <w:rPr>
             <w:rStyle w:val="Hyperlink"/>
@@ -4136,7 +4085,7 @@
       <w:r>
         <w:t xml:space="preserve"> </w:t>
       </w:r>
-      <w:hyperlink r:id="rId174">
+      <w:hyperlink r:id="rId175">
         <w:r>
           <w:rPr>
             <w:rStyle w:val="Hyperlink"/>
@@ -4148,13 +4097,13 @@
         <w:t xml:space="preserve"> </w:t>
       </w:r>
     </w:p>
-    <w:bookmarkEnd w:id="175"/>
-    <w:bookmarkStart w:id="179" w:name="schema.org"/>
-    <w:p>
-      <w:pPr>
-        <w:pStyle w:val="Heading6"/>
-      </w:pPr>
-      <w:hyperlink r:id="rId176">
+    <w:bookmarkEnd w:id="176"/>
+    <w:bookmarkStart w:id="180" w:name="schema.org"/>
+    <w:p>
+      <w:pPr>
+        <w:pStyle w:val="Heading5"/>
+      </w:pPr>
+      <w:hyperlink r:id="rId177">
         <w:r>
           <w:rPr>
             <w:rStyle w:val="Hyperlink"/>
@@ -4201,7 +4150,7 @@
       <w:r>
         <w:t xml:space="preserve"> </w:t>
       </w:r>
-      <w:hyperlink r:id="rId177">
+      <w:hyperlink r:id="rId178">
         <w:r>
           <w:rPr>
             <w:rStyle w:val="Hyperlink"/>
@@ -4255,7 +4204,7 @@
       <w:r>
         <w:t xml:space="preserve"> </w:t>
       </w:r>
-      <w:hyperlink r:id="rId178">
+      <w:hyperlink r:id="rId179">
         <w:r>
           <w:rPr>
             <w:rStyle w:val="Hyperlink"/>
@@ -4267,10 +4216,11 @@
         <w:t xml:space="preserve">, or by directly adding code to your webpages. You can use different formats to add information to your web content implementing the schema.org vocabulary, such as JSON-LD.</w:t>
       </w:r>
     </w:p>
-    <w:bookmarkEnd w:id="179"/>
     <w:bookmarkEnd w:id="180"/>
     <w:bookmarkEnd w:id="181"/>
-    <w:bookmarkStart w:id="252" w:name="make-your-data-software-ready"/>
+    <w:bookmarkEnd w:id="182"/>
+    <w:bookmarkEnd w:id="183"/>
+    <w:bookmarkStart w:id="254" w:name="make-your-data-software-ready"/>
     <w:p>
       <w:pPr>
         <w:pStyle w:val="Heading1"/>
@@ -4279,7 +4229,7 @@
         <w:t xml:space="preserve">7. Make Your Data Software Ready</w:t>
       </w:r>
     </w:p>
-    <w:bookmarkStart w:id="188" w:name="use-non-proprietary-formats"/>
+    <w:bookmarkStart w:id="190" w:name="use-non-proprietary-formats"/>
     <w:p>
       <w:pPr>
         <w:pStyle w:val="Heading2"/>
@@ -4288,7 +4238,7 @@
         <w:t xml:space="preserve">7.1 Use non-proprietary formats</w:t>
       </w:r>
     </w:p>
-    <w:bookmarkStart w:id="182" w:name="why-5"/>
+    <w:bookmarkStart w:id="184" w:name="why-5"/>
     <w:p>
       <w:pPr>
         <w:pStyle w:val="Heading3"/>
@@ -4333,8 +4283,8 @@
         <w:t xml:space="preserve">Makes data more socially equitable, supporting open science. Proprietary formats can depend on software that require licenses, which not everyone can afford/has access to.</w:t>
       </w:r>
     </w:p>
-    <w:bookmarkEnd w:id="182"/>
-    <w:bookmarkStart w:id="184" w:name="key-information-2"/>
+    <w:bookmarkEnd w:id="184"/>
+    <w:bookmarkStart w:id="186" w:name="key-information-2"/>
     <w:p>
       <w:pPr>
         <w:pStyle w:val="Heading3"/>
@@ -4379,7 +4329,7 @@
       <w:r>
         <w:t xml:space="preserve"> </w:t>
       </w:r>
-      <w:hyperlink r:id="rId183">
+      <w:hyperlink r:id="rId185">
         <w:r>
           <w:rPr>
             <w:rStyle w:val="Hyperlink"/>
@@ -4435,8 +4385,8 @@
         <w:t xml:space="preserve">Many applications (e.g. Microsoft Office) allow exporting in multiple formats.</w:t>
       </w:r>
     </w:p>
-    <w:bookmarkEnd w:id="184"/>
-    <w:bookmarkStart w:id="187" w:name="top-references-3"/>
+    <w:bookmarkEnd w:id="186"/>
+    <w:bookmarkStart w:id="189" w:name="top-references-3"/>
     <w:p>
       <w:pPr>
         <w:pStyle w:val="Heading3"/>
@@ -4458,7 +4408,7 @@
       <w:r>
         <w:br/>
       </w:r>
-      <w:hyperlink r:id="rId185">
+      <w:hyperlink r:id="rId187">
         <w:r>
           <w:rPr>
             <w:rStyle w:val="Hyperlink"/>
@@ -4480,7 +4430,7 @@
       <w:r>
         <w:br/>
       </w:r>
-      <w:hyperlink r:id="rId186">
+      <w:hyperlink r:id="rId188">
         <w:r>
           <w:rPr>
             <w:rStyle w:val="Hyperlink"/>
@@ -4489,9 +4439,9 @@
         </w:r>
       </w:hyperlink>
     </w:p>
-    <w:bookmarkEnd w:id="187"/>
-    <w:bookmarkEnd w:id="188"/>
-    <w:bookmarkStart w:id="197" w:name="Xc1061a9790a0cbd7caee0daf26b6a65466d9308"/>
+    <w:bookmarkEnd w:id="189"/>
+    <w:bookmarkEnd w:id="190"/>
+    <w:bookmarkStart w:id="199" w:name="Xc1061a9790a0cbd7caee0daf26b6a65466d9308"/>
     <w:p>
       <w:pPr>
         <w:pStyle w:val="Heading2"/>
@@ -4500,7 +4450,7 @@
         <w:t xml:space="preserve">7.2 Structure tabular data in tidy/long format</w:t>
       </w:r>
     </w:p>
-    <w:bookmarkStart w:id="189" w:name="why-6"/>
+    <w:bookmarkStart w:id="191" w:name="why-6"/>
     <w:p>
       <w:pPr>
         <w:pStyle w:val="Heading3"/>
@@ -4581,8 +4531,8 @@
         <w:t xml:space="preserve">Easier to aggregate data across multiple files</w:t>
       </w:r>
     </w:p>
-    <w:bookmarkEnd w:id="189"/>
-    <w:bookmarkStart w:id="190" w:name="key-information-3"/>
+    <w:bookmarkEnd w:id="191"/>
+    <w:bookmarkStart w:id="192" w:name="key-information-3"/>
     <w:p>
       <w:pPr>
         <w:pStyle w:val="Heading3"/>
@@ -4883,7 +4833,7 @@
                 <w:szCs w:val="18"/>
                 <w:color w:val="000000"/>
               </w:rPr>
-              <w:t xml:space="preserve">5</w:t>
+              <w:t xml:space="preserve">2</w:t>
             </w:r>
           </w:p>
         </w:tc>
@@ -4927,7 +4877,7 @@
                 <w:szCs w:val="18"/>
                 <w:color w:val="000000"/>
               </w:rPr>
-              <w:t xml:space="preserve">1</w:t>
+              <w:t xml:space="preserve">3</w:t>
             </w:r>
           </w:p>
         </w:tc>
@@ -4971,7 +4921,7 @@
                 <w:szCs w:val="18"/>
                 <w:color w:val="000000"/>
               </w:rPr>
-              <w:t xml:space="preserve">0</w:t>
+              <w:t xml:space="preserve">3</w:t>
             </w:r>
           </w:p>
         </w:tc>
@@ -5065,7 +5015,7 @@
                 <w:szCs w:val="18"/>
                 <w:color w:val="000000"/>
               </w:rPr>
-              <w:t xml:space="preserve">4</w:t>
+              <w:t xml:space="preserve">5</w:t>
             </w:r>
           </w:p>
         </w:tc>
@@ -5153,7 +5103,7 @@
                 <w:szCs w:val="18"/>
                 <w:color w:val="000000"/>
               </w:rPr>
-              <w:t xml:space="preserve">1</w:t>
+              <w:t xml:space="preserve">0</w:t>
             </w:r>
           </w:p>
         </w:tc>
@@ -5450,7 +5400,7 @@
                 <w:szCs w:val="18"/>
                 <w:color w:val="000000"/>
               </w:rPr>
-              <w:t xml:space="preserve">5</w:t>
+              <w:t xml:space="preserve">3</w:t>
             </w:r>
           </w:p>
         </w:tc>
@@ -5588,7 +5538,7 @@
                 <w:szCs w:val="18"/>
                 <w:color w:val="000000"/>
               </w:rPr>
-              <w:t xml:space="preserve">1</w:t>
+              <w:t xml:space="preserve">3</w:t>
             </w:r>
           </w:p>
         </w:tc>
@@ -5726,7 +5676,7 @@
                 <w:szCs w:val="18"/>
                 <w:color w:val="000000"/>
               </w:rPr>
-              <w:t xml:space="preserve">4</w:t>
+              <w:t xml:space="preserve">3</w:t>
             </w:r>
           </w:p>
         </w:tc>
@@ -5864,7 +5814,7 @@
                 <w:szCs w:val="18"/>
                 <w:color w:val="000000"/>
               </w:rPr>
-              <w:t xml:space="preserve">1</w:t>
+              <w:t xml:space="preserve">5</w:t>
             </w:r>
           </w:p>
         </w:tc>
@@ -6002,7 +5952,7 @@
                 <w:szCs w:val="18"/>
                 <w:color w:val="000000"/>
               </w:rPr>
-              <w:t xml:space="preserve">2</w:t>
+              <w:t xml:space="preserve">4</w:t>
             </w:r>
           </w:p>
         </w:tc>
@@ -6140,7 +6090,7 @@
                 <w:szCs w:val="18"/>
                 <w:color w:val="000000"/>
               </w:rPr>
-              <w:t xml:space="preserve">5</w:t>
+              <w:t xml:space="preserve">2</w:t>
             </w:r>
           </w:p>
         </w:tc>
@@ -6170,8 +6120,8 @@
         <w:t xml:space="preserve">Don’t use colors or text formatting in tabular data, and only include column names as metadata. All other notes, definitions, etc. should be in an external metadata file (e.g. data dictionary)</w:t>
       </w:r>
     </w:p>
-    <w:bookmarkEnd w:id="190"/>
-    <w:bookmarkStart w:id="196" w:name="top-references-4"/>
+    <w:bookmarkEnd w:id="192"/>
+    <w:bookmarkStart w:id="198" w:name="top-references-4"/>
     <w:p>
       <w:pPr>
         <w:pStyle w:val="Heading3"/>
@@ -6194,7 +6144,7 @@
       <w:r>
         <w:br/>
       </w:r>
-      <w:hyperlink r:id="rId191">
+      <w:hyperlink r:id="rId193">
         <w:r>
           <w:rPr>
             <w:rStyle w:val="Hyperlink"/>
@@ -6217,7 +6167,7 @@
       <w:r>
         <w:br/>
       </w:r>
-      <w:hyperlink r:id="rId192">
+      <w:hyperlink r:id="rId194">
         <w:r>
           <w:rPr>
             <w:rStyle w:val="Hyperlink"/>
@@ -6240,7 +6190,7 @@
       <w:r>
         <w:br/>
       </w:r>
-      <w:hyperlink r:id="rId193">
+      <w:hyperlink r:id="rId195">
         <w:r>
           <w:rPr>
             <w:rStyle w:val="Hyperlink"/>
@@ -6263,7 +6213,7 @@
       <w:r>
         <w:br/>
       </w:r>
-      <w:hyperlink r:id="rId194">
+      <w:hyperlink r:id="rId196">
         <w:r>
           <w:rPr>
             <w:rStyle w:val="Hyperlink"/>
@@ -6286,7 +6236,7 @@
       <w:r>
         <w:br/>
       </w:r>
-      <w:hyperlink r:id="rId195">
+      <w:hyperlink r:id="rId197">
         <w:r>
           <w:rPr>
             <w:rStyle w:val="Hyperlink"/>
@@ -6295,9 +6245,9 @@
         </w:r>
       </w:hyperlink>
     </w:p>
-    <w:bookmarkEnd w:id="196"/>
-    <w:bookmarkEnd w:id="197"/>
-    <w:bookmarkStart w:id="209" w:name="follow-iso-8601-for-dates"/>
+    <w:bookmarkEnd w:id="198"/>
+    <w:bookmarkEnd w:id="199"/>
+    <w:bookmarkStart w:id="211" w:name="follow-iso-8601-for-dates"/>
     <w:p>
       <w:pPr>
         <w:pStyle w:val="Heading2"/>
@@ -6315,18 +6265,18 @@
           <wp:inline>
             <wp:extent cx="2377440" cy="2771658"/>
             <wp:effectExtent b="0" l="0" r="0" t="0"/>
-            <wp:docPr descr="https://imgs.xkcd.com/comics/iso_8601.png" title="" id="199" name="Picture"/>
+            <wp:docPr descr="https://imgs.xkcd.com/comics/iso_8601.png" title="" id="201" name="Picture"/>
             <a:graphic>
               <a:graphicData uri="http://schemas.openxmlformats.org/drawingml/2006/picture">
                 <pic:pic>
                   <pic:nvPicPr>
-                    <pic:cNvPr descr="https://imgs.xkcd.com/comics/iso_8601.png" id="200" name="Picture"/>
+                    <pic:cNvPr descr="https://imgs.xkcd.com/comics/iso_8601.png" id="202" name="Picture"/>
                     <pic:cNvPicPr>
                       <a:picLocks noChangeArrowheads="1" noChangeAspect="1"/>
                     </pic:cNvPicPr>
                   </pic:nvPicPr>
                   <pic:blipFill>
-                    <a:blip r:embed="rId198"/>
+                    <a:blip r:embed="rId200"/>
                     <a:stretch>
                       <a:fillRect/>
                     </a:stretch>
@@ -6361,7 +6311,7 @@
         <w:t xml:space="preserve">https://imgs.xkcd.com/comics/iso_8601.png</w:t>
       </w:r>
     </w:p>
-    <w:bookmarkStart w:id="201" w:name="why-7"/>
+    <w:bookmarkStart w:id="203" w:name="why-7"/>
     <w:p>
       <w:pPr>
         <w:pStyle w:val="Heading3"/>
@@ -6439,8 +6389,8 @@
         <w:t xml:space="preserve">Better software integration of time date/time elements</w:t>
       </w:r>
     </w:p>
-    <w:bookmarkEnd w:id="201"/>
-    <w:bookmarkStart w:id="203" w:name="key-information-4"/>
+    <w:bookmarkEnd w:id="203"/>
+    <w:bookmarkStart w:id="205" w:name="key-information-4"/>
     <w:p>
       <w:pPr>
         <w:pStyle w:val="Heading3"/>
@@ -6502,7 +6452,7 @@
       <w:r>
         <w:t xml:space="preserve">longitude and is not adjusted for daylight saving time. (</w:t>
       </w:r>
-      <w:hyperlink r:id="rId202">
+      <w:hyperlink r:id="rId204">
         <w:r>
           <w:rPr>
             <w:rStyle w:val="Hyperlink"/>
@@ -7514,8 +7464,8 @@
         </w:tc>
       </w:tr>
     </w:tbl>
-    <w:bookmarkEnd w:id="203"/>
-    <w:bookmarkStart w:id="208" w:name="top-references-5"/>
+    <w:bookmarkEnd w:id="205"/>
+    <w:bookmarkStart w:id="210" w:name="top-references-5"/>
     <w:p>
       <w:pPr>
         <w:pStyle w:val="Heading3"/>
@@ -7538,7 +7488,7 @@
       <w:r>
         <w:t xml:space="preserve"> </w:t>
       </w:r>
-      <w:hyperlink r:id="rId202">
+      <w:hyperlink r:id="rId204">
         <w:r>
           <w:rPr>
             <w:rStyle w:val="Hyperlink"/>
@@ -7573,7 +7523,7 @@
       <w:r>
         <w:t xml:space="preserve"> </w:t>
       </w:r>
-      <w:hyperlink r:id="rId204">
+      <w:hyperlink r:id="rId206">
         <w:r>
           <w:rPr>
             <w:rStyle w:val="Hyperlink"/>
@@ -7596,7 +7546,7 @@
       <w:r>
         <w:t xml:space="preserve"> </w:t>
       </w:r>
-      <w:hyperlink r:id="rId205">
+      <w:hyperlink r:id="rId207">
         <w:r>
           <w:rPr>
             <w:rStyle w:val="Hyperlink"/>
@@ -7619,7 +7569,7 @@
       <w:r>
         <w:t xml:space="preserve"> </w:t>
       </w:r>
-      <w:hyperlink r:id="rId206">
+      <w:hyperlink r:id="rId208">
         <w:r>
           <w:rPr>
             <w:rStyle w:val="Hyperlink"/>
@@ -7642,7 +7592,7 @@
       <w:r>
         <w:t xml:space="preserve"> </w:t>
       </w:r>
-      <w:hyperlink r:id="rId207">
+      <w:hyperlink r:id="rId209">
         <w:r>
           <w:rPr>
             <w:rStyle w:val="Hyperlink"/>
@@ -7651,9 +7601,9 @@
         </w:r>
       </w:hyperlink>
     </w:p>
-    <w:bookmarkEnd w:id="208"/>
-    <w:bookmarkEnd w:id="209"/>
-    <w:bookmarkStart w:id="225" w:name="X81f24d3ae615e0ed165a48e75d5a8d2b69781b6"/>
+    <w:bookmarkEnd w:id="210"/>
+    <w:bookmarkEnd w:id="211"/>
+    <w:bookmarkStart w:id="227" w:name="X81f24d3ae615e0ed165a48e75d5a8d2b69781b6"/>
     <w:p>
       <w:pPr>
         <w:pStyle w:val="Heading2"/>
@@ -7662,7 +7612,7 @@
         <w:t xml:space="preserve">7.4 Match scientific names to a taxonomic authority</w:t>
       </w:r>
     </w:p>
-    <w:bookmarkStart w:id="210" w:name="why-8"/>
+    <w:bookmarkStart w:id="212" w:name="why-8"/>
     <w:p>
       <w:pPr>
         <w:pStyle w:val="Heading3"/>
@@ -7695,8 +7645,8 @@
         <w:t xml:space="preserve">Provides an anchor for the taxonomy as scientific understanding evolves.</w:t>
       </w:r>
     </w:p>
-    <w:bookmarkEnd w:id="210"/>
-    <w:bookmarkStart w:id="216" w:name="key-information-5"/>
+    <w:bookmarkEnd w:id="212"/>
+    <w:bookmarkStart w:id="218" w:name="key-information-5"/>
     <w:p>
       <w:pPr>
         <w:pStyle w:val="Heading3"/>
@@ -7735,7 +7685,7 @@
       <w:r>
         <w:t xml:space="preserve"> </w:t>
       </w:r>
-      <w:hyperlink r:id="rId211">
+      <w:hyperlink r:id="rId213">
         <w:r>
           <w:rPr>
             <w:rStyle w:val="Hyperlink"/>
@@ -7773,7 +7723,7 @@
       <w:r>
         <w:t xml:space="preserve">Use an existing taxonomic authority (e.g. </w:t>
       </w:r>
-      <w:hyperlink r:id="rId212">
+      <w:hyperlink r:id="rId214">
         <w:r>
           <w:rPr>
             <w:rStyle w:val="Hyperlink"/>
@@ -7790,7 +7740,7 @@
       <w:r>
         <w:t xml:space="preserve"> </w:t>
       </w:r>
-      <w:hyperlink r:id="rId213">
+      <w:hyperlink r:id="rId215">
         <w:r>
           <w:rPr>
             <w:rStyle w:val="Hyperlink"/>
@@ -7807,7 +7757,7 @@
       <w:r>
         <w:t xml:space="preserve"> </w:t>
       </w:r>
-      <w:hyperlink r:id="rId214">
+      <w:hyperlink r:id="rId216">
         <w:r>
           <w:rPr>
             <w:rStyle w:val="Hyperlink"/>
@@ -7833,7 +7783,7 @@
       <w:r>
         <w:t xml:space="preserve"> </w:t>
       </w:r>
-      <w:hyperlink r:id="rId215">
+      <w:hyperlink r:id="rId217">
         <w:r>
           <w:rPr>
             <w:rStyle w:val="Hyperlink"/>
@@ -7914,8 +7864,8 @@
         <w:t xml:space="preserve">Many authorities have APIs through which you can match names to identifiers.</w:t>
       </w:r>
     </w:p>
-    <w:bookmarkEnd w:id="216"/>
-    <w:bookmarkStart w:id="224" w:name="top-references-6"/>
+    <w:bookmarkEnd w:id="218"/>
+    <w:bookmarkStart w:id="226" w:name="top-references-6"/>
     <w:p>
       <w:pPr>
         <w:pStyle w:val="Heading3"/>
@@ -7950,7 +7900,7 @@
       <w:r>
         <w:br/>
       </w:r>
-      <w:hyperlink r:id="rId217">
+      <w:hyperlink r:id="rId219">
         <w:r>
           <w:rPr>
             <w:rStyle w:val="Hyperlink"/>
@@ -7973,7 +7923,7 @@
       <w:r>
         <w:t xml:space="preserve"> </w:t>
       </w:r>
-      <w:hyperlink r:id="rId218">
+      <w:hyperlink r:id="rId220">
         <w:r>
           <w:rPr>
             <w:rStyle w:val="Hyperlink"/>
@@ -7984,7 +7934,7 @@
       <w:r>
         <w:br/>
       </w:r>
-      <w:hyperlink r:id="rId219">
+      <w:hyperlink r:id="rId221">
         <w:r>
           <w:rPr>
             <w:rStyle w:val="Hyperlink"/>
@@ -8007,7 +7957,7 @@
       <w:r>
         <w:br/>
       </w:r>
-      <w:hyperlink r:id="rId220">
+      <w:hyperlink r:id="rId222">
         <w:r>
           <w:rPr>
             <w:rStyle w:val="Hyperlink"/>
@@ -8077,7 +8027,7 @@
       <w:r>
         <w:br/>
       </w:r>
-      <w:hyperlink r:id="rId221">
+      <w:hyperlink r:id="rId223">
         <w:r>
           <w:rPr>
             <w:rStyle w:val="Hyperlink"/>
@@ -8100,7 +8050,7 @@
       <w:r>
         <w:br/>
       </w:r>
-      <w:hyperlink r:id="rId222">
+      <w:hyperlink r:id="rId224">
         <w:r>
           <w:rPr>
             <w:rStyle w:val="Hyperlink"/>
@@ -8135,7 +8085,7 @@
       <w:r>
         <w:br/>
       </w:r>
-      <w:hyperlink r:id="rId223">
+      <w:hyperlink r:id="rId225">
         <w:r>
           <w:rPr>
             <w:rStyle w:val="Hyperlink"/>
@@ -8144,9 +8094,9 @@
         </w:r>
       </w:hyperlink>
     </w:p>
-    <w:bookmarkEnd w:id="224"/>
-    <w:bookmarkEnd w:id="225"/>
-    <w:bookmarkStart w:id="240" w:name="X08f0ded18be302e9a87f35c81aaf8f8813b6b27"/>
+    <w:bookmarkEnd w:id="226"/>
+    <w:bookmarkEnd w:id="227"/>
+    <w:bookmarkStart w:id="242" w:name="X08f0ded18be302e9a87f35c81aaf8f8813b6b27"/>
     <w:p>
       <w:pPr>
         <w:pStyle w:val="Heading2"/>
@@ -8164,18 +8114,18 @@
           <wp:inline>
             <wp:extent cx="2377440" cy="2368634"/>
             <wp:effectExtent b="0" l="0" r="0" t="0"/>
-            <wp:docPr descr="https://imgs.xkcd.com/comics/coordinate_precision.png" title="" id="227" name="Picture"/>
+            <wp:docPr descr="https://imgs.xkcd.com/comics/coordinate_precision.png" title="" id="229" name="Picture"/>
             <a:graphic>
               <a:graphicData uri="http://schemas.openxmlformats.org/drawingml/2006/picture">
                 <pic:pic>
                   <pic:nvPicPr>
-                    <pic:cNvPr descr="https://imgs.xkcd.com/comics/coordinate_precision.png" id="228" name="Picture"/>
+                    <pic:cNvPr descr="https://imgs.xkcd.com/comics/coordinate_precision.png" id="230" name="Picture"/>
                     <pic:cNvPicPr>
                       <a:picLocks noChangeArrowheads="1" noChangeAspect="1"/>
                     </pic:cNvPicPr>
                   </pic:nvPicPr>
                   <pic:blipFill>
-                    <a:blip r:embed="rId226"/>
+                    <a:blip r:embed="rId228"/>
                     <a:stretch>
                       <a:fillRect/>
                     </a:stretch>
@@ -8210,7 +8160,7 @@
         <w:t xml:space="preserve">https://imgs.xkcd.com/comics/coordinate_precision.png</w:t>
       </w:r>
     </w:p>
-    <w:bookmarkStart w:id="229" w:name="why-9"/>
+    <w:bookmarkStart w:id="231" w:name="why-9"/>
     <w:p>
       <w:pPr>
         <w:pStyle w:val="Heading3"/>
@@ -8288,8 +8238,8 @@
         <w:t xml:space="preserve">is a reference coordinate system that is widely used and incorporated in many GPS units and tools, and recognized as a standard by many government agencies.</w:t>
       </w:r>
     </w:p>
-    <w:bookmarkEnd w:id="229"/>
-    <w:bookmarkStart w:id="230" w:name="key-information-6"/>
+    <w:bookmarkEnd w:id="231"/>
+    <w:bookmarkStart w:id="232" w:name="key-information-6"/>
     <w:p>
       <w:pPr>
         <w:pStyle w:val="Heading3"/>
@@ -8905,8 +8855,8 @@
         </w:tc>
       </w:tr>
     </w:tbl>
-    <w:bookmarkEnd w:id="230"/>
-    <w:bookmarkStart w:id="239" w:name="top-references-7"/>
+    <w:bookmarkEnd w:id="232"/>
+    <w:bookmarkStart w:id="241" w:name="top-references-7"/>
     <w:p>
       <w:pPr>
         <w:pStyle w:val="Heading3"/>
@@ -8941,7 +8891,7 @@
       <w:r>
         <w:t xml:space="preserve"> </w:t>
       </w:r>
-      <w:hyperlink r:id="rId231">
+      <w:hyperlink r:id="rId233">
         <w:r>
           <w:rPr>
             <w:rStyle w:val="Hyperlink"/>
@@ -8964,7 +8914,7 @@
       <w:r>
         <w:t xml:space="preserve"> </w:t>
       </w:r>
-      <w:hyperlink r:id="rId232">
+      <w:hyperlink r:id="rId234">
         <w:r>
           <w:rPr>
             <w:rStyle w:val="Hyperlink"/>
@@ -8993,7 +8943,7 @@
       <w:r>
         <w:t xml:space="preserve"> </w:t>
       </w:r>
-      <w:hyperlink r:id="rId233">
+      <w:hyperlink r:id="rId235">
         <w:r>
           <w:rPr>
             <w:rStyle w:val="Hyperlink"/>
@@ -9016,7 +8966,7 @@
       <w:r>
         <w:br/>
       </w:r>
-      <w:hyperlink r:id="rId234">
+      <w:hyperlink r:id="rId236">
         <w:r>
           <w:rPr>
             <w:rStyle w:val="Hyperlink"/>
@@ -9045,7 +8995,7 @@
           <w:numId w:val="1052"/>
         </w:numPr>
       </w:pPr>
-      <w:hyperlink r:id="rId235">
+      <w:hyperlink r:id="rId237">
         <w:r>
           <w:rPr>
             <w:rStyle w:val="Hyperlink"/>
@@ -9062,7 +9012,7 @@
           <w:numId w:val="1052"/>
         </w:numPr>
       </w:pPr>
-      <w:hyperlink r:id="rId236">
+      <w:hyperlink r:id="rId238">
         <w:r>
           <w:rPr>
             <w:rStyle w:val="Hyperlink"/>
@@ -9085,7 +9035,7 @@
       <w:r>
         <w:br/>
       </w:r>
-      <w:hyperlink r:id="rId237">
+      <w:hyperlink r:id="rId239">
         <w:r>
           <w:rPr>
             <w:rStyle w:val="Hyperlink"/>
@@ -9102,7 +9052,7 @@
       <w:r>
         <w:t xml:space="preserve"> </w:t>
       </w:r>
-      <w:hyperlink r:id="rId238">
+      <w:hyperlink r:id="rId240">
         <w:r>
           <w:rPr>
             <w:rStyle w:val="Hyperlink"/>
@@ -9111,9 +9061,9 @@
         </w:r>
       </w:hyperlink>
     </w:p>
-    <w:bookmarkEnd w:id="239"/>
-    <w:bookmarkEnd w:id="240"/>
-    <w:bookmarkStart w:id="251" w:name="use-persistent-unique-identifiers"/>
+    <w:bookmarkEnd w:id="241"/>
+    <w:bookmarkEnd w:id="242"/>
+    <w:bookmarkStart w:id="253" w:name="use-persistent-unique-identifiers"/>
     <w:p>
       <w:pPr>
         <w:pStyle w:val="Heading2"/>
@@ -9122,7 +9072,7 @@
         <w:t xml:space="preserve">7.6 Use persistent unique identifiers</w:t>
       </w:r>
     </w:p>
-    <w:bookmarkStart w:id="241" w:name="why-10"/>
+    <w:bookmarkStart w:id="243" w:name="why-10"/>
     <w:p>
       <w:pPr>
         <w:pStyle w:val="Heading3"/>
@@ -9167,8 +9117,8 @@
         <w:t xml:space="preserve">Although it increases workload, it safeguards against confusion and inefficiency in the future.</w:t>
       </w:r>
     </w:p>
-    <w:bookmarkEnd w:id="241"/>
-    <w:bookmarkStart w:id="242" w:name="key-information-7"/>
+    <w:bookmarkEnd w:id="243"/>
+    <w:bookmarkStart w:id="244" w:name="key-information-7"/>
     <w:p>
       <w:pPr>
         <w:pStyle w:val="Heading3"/>
@@ -9982,8 +9932,8 @@
         </w:tc>
       </w:tr>
     </w:tbl>
-    <w:bookmarkEnd w:id="242"/>
-    <w:bookmarkStart w:id="250" w:name="top-references-8"/>
+    <w:bookmarkEnd w:id="244"/>
+    <w:bookmarkStart w:id="252" w:name="top-references-8"/>
     <w:p>
       <w:pPr>
         <w:pStyle w:val="Heading3"/>
@@ -10018,7 +9968,7 @@
       <w:r>
         <w:t xml:space="preserve"> </w:t>
       </w:r>
-      <w:hyperlink r:id="rId243">
+      <w:hyperlink r:id="rId245">
         <w:r>
           <w:rPr>
             <w:rStyle w:val="Hyperlink"/>
@@ -10041,7 +9991,7 @@
       <w:r>
         <w:t xml:space="preserve"> </w:t>
       </w:r>
-      <w:hyperlink r:id="rId244">
+      <w:hyperlink r:id="rId246">
         <w:r>
           <w:rPr>
             <w:rStyle w:val="Hyperlink"/>
@@ -10058,7 +10008,7 @@
           <w:numId w:val="1056"/>
         </w:numPr>
       </w:pPr>
-      <w:hyperlink r:id="rId245">
+      <w:hyperlink r:id="rId247">
         <w:r>
           <w:rPr>
             <w:rStyle w:val="Hyperlink"/>
@@ -10075,7 +10025,7 @@
           <w:numId w:val="1056"/>
         </w:numPr>
       </w:pPr>
-      <w:hyperlink r:id="rId246">
+      <w:hyperlink r:id="rId248">
         <w:r>
           <w:rPr>
             <w:rStyle w:val="Hyperlink"/>
@@ -10098,7 +10048,7 @@
       <w:r>
         <w:br/>
       </w:r>
-      <w:hyperlink r:id="rId247">
+      <w:hyperlink r:id="rId249">
         <w:r>
           <w:rPr>
             <w:rStyle w:val="Hyperlink"/>
@@ -10121,7 +10071,7 @@
       <w:r>
         <w:br/>
       </w:r>
-      <w:hyperlink r:id="rId248">
+      <w:hyperlink r:id="rId250">
         <w:r>
           <w:rPr>
             <w:rStyle w:val="Hyperlink"/>
@@ -10144,7 +10094,7 @@
       <w:r>
         <w:br/>
       </w:r>
-      <w:hyperlink r:id="rId249">
+      <w:hyperlink r:id="rId251">
         <w:r>
           <w:rPr>
             <w:rStyle w:val="Hyperlink"/>
@@ -10153,9 +10103,9 @@
         </w:r>
       </w:hyperlink>
     </w:p>
-    <w:bookmarkEnd w:id="250"/>
-    <w:bookmarkEnd w:id="251"/>
     <w:bookmarkEnd w:id="252"/>
+    <w:bookmarkEnd w:id="253"/>
+    <w:bookmarkEnd w:id="254"/>
     <w:sectPr>
       <w:pgSz w:h="15840" w:w="12240"/>
       <w:pgMar w:bottom="1440" w:footer="720" w:gutter="0" w:header="720" w:left="1440" w:right="1440" w:top="1440"/>

</xml_diff>

<commit_message>
repair GH pages publishing
</commit_message>
<xml_diff>
--- a/docs/ESIP-Biological-Data-Cluster--BDS--Primer-Guide.docx
+++ b/docs/ESIP-Biological-Data-Cluster--BDS--Primer-Guide.docx
@@ -272,14 +272,6 @@
     <w:p>
       <w:pPr>
         <w:pStyle w:val="FirstParagraph"/>
-      </w:pPr>
-      <w:r>
-        <w:t xml:space="preserve">Test</w:t>
-      </w:r>
-    </w:p>
-    <w:p>
-      <w:pPr>
-        <w:pStyle w:val="BodyText"/>
       </w:pPr>
       <w:r>
         <w:rPr>

</xml_diff>